<commit_message>
Updated the addenda for sep400 with a tentative schedule.
</commit_message>
<xml_diff>
--- a/sep400/SEP400Addenda.docx
+++ b/sep400/SEP400Addenda.docx
@@ -604,18 +604,8 @@
           <w:sz w:val="24"/>
           <w:szCs w:val="24"/>
         </w:rPr>
-        <w:t xml:space="preserve">Kathy </w:t>
-      </w:r>
-      <w:proofErr w:type="spellStart"/>
-      <w:r>
-        <w:rPr>
-          <w:rFonts w:ascii="Arial" w:eastAsia="Arial" w:hAnsi="Arial" w:cs="Arial"/>
-          <w:sz w:val="24"/>
-          <w:szCs w:val="24"/>
-        </w:rPr>
-        <w:t>Dumanski</w:t>
-      </w:r>
-      <w:proofErr w:type="spellEnd"/>
+        <w:t>Kathy Dumanski</w:t>
+      </w:r>
       <w:r>
         <w:rPr>
           <w:rFonts w:ascii="Arial" w:eastAsia="Arial" w:hAnsi="Arial" w:cs="Arial"/>
@@ -1170,11 +1160,11 @@
         <w:tblLook w:val="04A0" w:firstRow="1" w:lastRow="0" w:firstColumn="1" w:lastColumn="0" w:noHBand="0" w:noVBand="1"/>
       </w:tblPr>
       <w:tblGrid>
-        <w:gridCol w:w="2085"/>
-        <w:gridCol w:w="2272"/>
-        <w:gridCol w:w="2158"/>
-        <w:gridCol w:w="2146"/>
-        <w:gridCol w:w="2404"/>
+        <w:gridCol w:w="1905"/>
+        <w:gridCol w:w="2739"/>
+        <w:gridCol w:w="2029"/>
+        <w:gridCol w:w="2117"/>
+        <w:gridCol w:w="2275"/>
       </w:tblGrid>
       <w:tr>
         <w:tc>
@@ -1386,6 +1376,15 @@
                 <w:szCs w:val="24"/>
               </w:rPr>
             </w:pPr>
+            <w:r>
+              <w:rPr>
+                <w:rFonts w:ascii="Arial" w:hAnsi="Arial" w:cs="Arial"/>
+                <w:b/>
+                <w:sz w:val="24"/>
+                <w:szCs w:val="24"/>
+              </w:rPr>
+              <w:t>Introduction, Makefiles</w:t>
+            </w:r>
           </w:p>
         </w:tc>
         <w:tc>
@@ -1503,6 +1502,15 @@
                 <w:szCs w:val="24"/>
               </w:rPr>
             </w:pPr>
+            <w:r>
+              <w:rPr>
+                <w:rFonts w:ascii="Arial" w:hAnsi="Arial" w:cs="Arial"/>
+                <w:b/>
+                <w:sz w:val="24"/>
+                <w:szCs w:val="24"/>
+              </w:rPr>
+              <w:t>File-System Interface</w:t>
+            </w:r>
           </w:p>
         </w:tc>
         <w:tc>
@@ -1658,6 +1666,15 @@
                 <w:szCs w:val="24"/>
               </w:rPr>
             </w:pPr>
+            <w:r>
+              <w:rPr>
+                <w:rFonts w:ascii="Arial" w:hAnsi="Arial" w:cs="Arial"/>
+                <w:b/>
+                <w:sz w:val="24"/>
+                <w:szCs w:val="24"/>
+              </w:rPr>
+              <w:t>I/O Systems, Device Drivers</w:t>
+            </w:r>
           </w:p>
         </w:tc>
         <w:tc>
@@ -1851,6 +1868,15 @@
                 <w:szCs w:val="24"/>
               </w:rPr>
             </w:pPr>
+            <w:r>
+              <w:rPr>
+                <w:rFonts w:ascii="Arial" w:hAnsi="Arial" w:cs="Arial"/>
+                <w:b/>
+                <w:sz w:val="24"/>
+                <w:szCs w:val="24"/>
+              </w:rPr>
+              <w:t>Processes, Signals</w:t>
+            </w:r>
           </w:p>
         </w:tc>
         <w:tc>
@@ -2042,6 +2068,15 @@
                 <w:szCs w:val="24"/>
               </w:rPr>
             </w:pPr>
+            <w:r>
+              <w:rPr>
+                <w:rFonts w:ascii="Arial" w:hAnsi="Arial" w:cs="Arial"/>
+                <w:b/>
+                <w:sz w:val="24"/>
+                <w:szCs w:val="24"/>
+              </w:rPr>
+              <w:t>Inter-process Communication (sockets)</w:t>
+            </w:r>
           </w:p>
         </w:tc>
         <w:tc>
@@ -2233,6 +2268,15 @@
                 <w:szCs w:val="24"/>
               </w:rPr>
             </w:pPr>
+            <w:r>
+              <w:rPr>
+                <w:rFonts w:ascii="Arial" w:hAnsi="Arial" w:cs="Arial"/>
+                <w:b/>
+                <w:sz w:val="24"/>
+                <w:szCs w:val="24"/>
+              </w:rPr>
+              <w:t>Threads, Mutexes and Deadlocks</w:t>
+            </w:r>
           </w:p>
         </w:tc>
         <w:tc>
@@ -2445,7 +2489,6 @@
                 <w:szCs w:val="24"/>
               </w:rPr>
             </w:pPr>
-            <w:proofErr w:type="spellStart"/>
             <w:r>
               <w:rPr>
                 <w:rFonts w:ascii="Arial" w:hAnsi="Arial" w:cs="Arial"/>
@@ -2455,7 +2498,6 @@
               </w:rPr>
               <w:t>MidTerm</w:t>
             </w:r>
-            <w:proofErr w:type="spellEnd"/>
           </w:p>
         </w:tc>
         <w:tc>
@@ -2710,6 +2752,24 @@
                 <w:szCs w:val="24"/>
               </w:rPr>
             </w:pPr>
+            <w:r>
+              <w:rPr>
+                <w:rFonts w:ascii="Arial" w:hAnsi="Arial" w:cs="Arial"/>
+                <w:b/>
+                <w:sz w:val="24"/>
+                <w:szCs w:val="24"/>
+              </w:rPr>
+              <w:t>Inter-process Communication_II, Process S</w:t>
+            </w:r>
+            <w:r>
+              <w:rPr>
+                <w:rFonts w:ascii="Arial" w:hAnsi="Arial" w:cs="Arial"/>
+                <w:b/>
+                <w:sz w:val="24"/>
+                <w:szCs w:val="24"/>
+              </w:rPr>
+              <w:t>ynchronization</w:t>
+            </w:r>
           </w:p>
         </w:tc>
         <w:tc>
@@ -2913,6 +2973,15 @@
                 <w:szCs w:val="24"/>
               </w:rPr>
             </w:pPr>
+            <w:r>
+              <w:rPr>
+                <w:rFonts w:ascii="Arial" w:hAnsi="Arial" w:cs="Arial"/>
+                <w:b/>
+                <w:sz w:val="24"/>
+                <w:szCs w:val="24"/>
+              </w:rPr>
+              <w:t>Shared Memory</w:t>
+            </w:r>
           </w:p>
         </w:tc>
         <w:tc>
@@ -3104,6 +3173,15 @@
                 <w:szCs w:val="24"/>
               </w:rPr>
             </w:pPr>
+            <w:r>
+              <w:rPr>
+                <w:rFonts w:ascii="Arial" w:hAnsi="Arial" w:cs="Arial"/>
+                <w:b/>
+                <w:sz w:val="24"/>
+                <w:szCs w:val="24"/>
+              </w:rPr>
+              <w:t>CPU Scheduling</w:t>
+            </w:r>
           </w:p>
         </w:tc>
         <w:tc>
@@ -3315,6 +3393,15 @@
                 <w:szCs w:val="24"/>
               </w:rPr>
             </w:pPr>
+            <w:r>
+              <w:rPr>
+                <w:rFonts w:ascii="Arial" w:hAnsi="Arial" w:cs="Arial"/>
+                <w:b/>
+                <w:sz w:val="24"/>
+                <w:szCs w:val="24"/>
+              </w:rPr>
+              <w:t>Memory Management</w:t>
+            </w:r>
           </w:p>
         </w:tc>
         <w:tc>
@@ -3526,6 +3613,15 @@
                 <w:szCs w:val="24"/>
               </w:rPr>
             </w:pPr>
+            <w:r>
+              <w:rPr>
+                <w:rFonts w:ascii="Arial" w:hAnsi="Arial" w:cs="Arial"/>
+                <w:b/>
+                <w:sz w:val="24"/>
+                <w:szCs w:val="24"/>
+              </w:rPr>
+              <w:t>Storage Management</w:t>
+            </w:r>
           </w:p>
         </w:tc>
         <w:tc>
@@ -3717,6 +3813,15 @@
                 <w:szCs w:val="24"/>
               </w:rPr>
             </w:pPr>
+            <w:r>
+              <w:rPr>
+                <w:rFonts w:ascii="Arial" w:hAnsi="Arial" w:cs="Arial"/>
+                <w:b/>
+                <w:sz w:val="24"/>
+                <w:szCs w:val="24"/>
+              </w:rPr>
+              <w:t>Security</w:t>
+            </w:r>
           </w:p>
         </w:tc>
         <w:tc>
@@ -5134,21 +5239,6 @@
 </file>
 
 <file path=customXml/item1.xml><?xml version="1.0" encoding="utf-8"?>
-<p:properties xmlns:p="http://schemas.microsoft.com/office/2006/metadata/properties" xmlns:xsi="http://www.w3.org/2001/XMLSchema-instance" xmlns:pc="http://schemas.microsoft.com/office/infopath/2007/PartnerControls">
-  <documentManagement/>
-</p:properties>
-</file>
-
-<file path=customXml/item2.xml><?xml version="1.0" encoding="utf-8"?>
-<?mso-contentType ?>
-<FormTemplates xmlns="http://schemas.microsoft.com/sharepoint/v3/contenttype/forms">
-  <Display>DocumentLibraryForm</Display>
-  <Edit>DocumentLibraryForm</Edit>
-  <New>DocumentLibraryForm</New>
-</FormTemplates>
-</file>
-
-<file path=customXml/item3.xml><?xml version="1.0" encoding="utf-8"?>
 <ct:contentTypeSchema xmlns:ct="http://schemas.microsoft.com/office/2006/metadata/contentType" xmlns:ma="http://schemas.microsoft.com/office/2006/metadata/properties/metaAttributes" ct:_="" ma:_="" ma:contentTypeName="Document" ma:contentTypeID="0x010100B90431BC0474204BA5DF53F8B381F09C" ma:contentTypeVersion="8" ma:contentTypeDescription="Create a new document." ma:contentTypeScope="" ma:versionID="2ae4c9b1c92e448d99eaad234a93189e">
   <xsd:schema xmlns:xsd="http://www.w3.org/2001/XMLSchema" xmlns:xs="http://www.w3.org/2001/XMLSchema" xmlns:p="http://schemas.microsoft.com/office/2006/metadata/properties" xmlns:ns2="f6759040-d046-4ead-920a-51d0beeee03a" targetNamespace="http://schemas.microsoft.com/office/2006/metadata/properties" ma:root="true" ma:fieldsID="2d61319d42214da8ab2d04d352069d46" ns2:_="">
     <xsd:import namespace="f6759040-d046-4ead-920a-51d0beeee03a"/>
@@ -5320,24 +5410,22 @@
 </ct:contentTypeSchema>
 </file>
 
-<file path=customXml/itemProps1.xml><?xml version="1.0" encoding="utf-8"?>
-<ds:datastoreItem xmlns:ds="http://schemas.openxmlformats.org/officeDocument/2006/customXml" ds:itemID="{0D6AC881-E556-4F84-9E57-B4ADB5DC2CEF}">
-  <ds:schemaRefs>
-    <ds:schemaRef ds:uri="http://schemas.microsoft.com/office/2006/metadata/properties"/>
-    <ds:schemaRef ds:uri="http://schemas.microsoft.com/office/infopath/2007/PartnerControls"/>
-  </ds:schemaRefs>
-</ds:datastoreItem>
+<file path=customXml/item2.xml><?xml version="1.0" encoding="utf-8"?>
+<?mso-contentType ?>
+<FormTemplates xmlns="http://schemas.microsoft.com/sharepoint/v3/contenttype/forms">
+  <Display>DocumentLibraryForm</Display>
+  <Edit>DocumentLibraryForm</Edit>
+  <New>DocumentLibraryForm</New>
+</FormTemplates>
 </file>
 
-<file path=customXml/itemProps2.xml><?xml version="1.0" encoding="utf-8"?>
-<ds:datastoreItem xmlns:ds="http://schemas.openxmlformats.org/officeDocument/2006/customXml" ds:itemID="{134ACDC8-446D-4C3C-A159-6074757FFD1F}">
-  <ds:schemaRefs>
-    <ds:schemaRef ds:uri="http://schemas.microsoft.com/sharepoint/v3/contenttype/forms"/>
-  </ds:schemaRefs>
-</ds:datastoreItem>
+<file path=customXml/item3.xml><?xml version="1.0" encoding="utf-8"?>
+<p:properties xmlns:p="http://schemas.microsoft.com/office/2006/metadata/properties" xmlns:xsi="http://www.w3.org/2001/XMLSchema-instance" xmlns:pc="http://schemas.microsoft.com/office/infopath/2007/PartnerControls">
+  <documentManagement/>
+</p:properties>
 </file>
 
-<file path=customXml/itemProps3.xml><?xml version="1.0" encoding="utf-8"?>
+<file path=customXml/itemProps1.xml><?xml version="1.0" encoding="utf-8"?>
 <ds:datastoreItem xmlns:ds="http://schemas.openxmlformats.org/officeDocument/2006/customXml" ds:itemID="{C805ED1E-4D7B-46AE-A626-86AAE66E3AF4}">
   <ds:schemaRefs>
     <ds:schemaRef ds:uri="http://schemas.microsoft.com/office/2006/metadata/contentType"/>
@@ -5353,4 +5441,21 @@
     <ds:schemaRef ds:uri="http://schemas.microsoft.com/internal/obd"/>
   </ds:schemaRefs>
 </ds:datastoreItem>
+</file>
+
+<file path=customXml/itemProps2.xml><?xml version="1.0" encoding="utf-8"?>
+<ds:datastoreItem xmlns:ds="http://schemas.openxmlformats.org/officeDocument/2006/customXml" ds:itemID="{134ACDC8-446D-4C3C-A159-6074757FFD1F}">
+  <ds:schemaRefs>
+    <ds:schemaRef ds:uri="http://schemas.microsoft.com/sharepoint/v3/contenttype/forms"/>
+  </ds:schemaRefs>
+</ds:datastoreItem>
+</file>
+
+<file path=customXml/itemProps3.xml><?xml version="1.0" encoding="utf-8"?>
+<ds:datastoreItem xmlns:ds="http://schemas.openxmlformats.org/officeDocument/2006/customXml" ds:itemID="{0D6AC881-E556-4F84-9E57-B4ADB5DC2CEF}">
+  <ds:schemaRefs>
+    <ds:schemaRef ds:uri="http://schemas.microsoft.com/office/2006/metadata/properties"/>
+    <ds:schemaRef ds:uri="http://schemas.microsoft.com/office/infopath/2007/PartnerControls"/>
+  </ds:schemaRefs>
+</ds:datastoreItem>
 </file>
</xml_diff>

<commit_message>
Added detail to the addenda of sep400.
</commit_message>
<xml_diff>
--- a/sep400/SEP400Addenda.docx
+++ b/sep400/SEP400Addenda.docx
@@ -1386,6 +1386,106 @@
               <w:t>Introduction, Makefiles</w:t>
             </w:r>
           </w:p>
+          <w:p>
+            <w:pPr>
+              <w:ind w:right="376"/>
+              <w:rPr>
+                <w:rFonts w:ascii="Arial" w:hAnsi="Arial" w:cs="Arial"/>
+                <w:bCs/>
+                <w:sz w:val="20"/>
+                <w:szCs w:val="20"/>
+              </w:rPr>
+            </w:pPr>
+            <w:r>
+              <w:rPr>
+                <w:rFonts w:ascii="Arial" w:hAnsi="Arial" w:cs="Arial"/>
+                <w:bCs/>
+                <w:sz w:val="20"/>
+                <w:szCs w:val="20"/>
+              </w:rPr>
+              <w:t>Intro to Linux,</w:t>
+            </w:r>
+          </w:p>
+          <w:p>
+            <w:pPr>
+              <w:ind w:right="376"/>
+              <w:rPr>
+                <w:rFonts w:ascii="Arial" w:hAnsi="Arial" w:cs="Arial"/>
+                <w:bCs/>
+                <w:sz w:val="20"/>
+                <w:szCs w:val="20"/>
+              </w:rPr>
+            </w:pPr>
+            <w:r>
+              <w:rPr>
+                <w:rFonts w:ascii="Arial" w:hAnsi="Arial" w:cs="Arial"/>
+                <w:bCs/>
+                <w:sz w:val="20"/>
+                <w:szCs w:val="20"/>
+              </w:rPr>
+              <w:t>Windows vs Linux</w:t>
+            </w:r>
+          </w:p>
+          <w:p>
+            <w:pPr>
+              <w:ind w:right="376"/>
+              <w:rPr>
+                <w:rFonts w:ascii="Arial" w:hAnsi="Arial" w:cs="Arial"/>
+                <w:bCs/>
+                <w:sz w:val="20"/>
+                <w:szCs w:val="20"/>
+              </w:rPr>
+            </w:pPr>
+            <w:r>
+              <w:rPr>
+                <w:rFonts w:ascii="Arial" w:hAnsi="Arial" w:cs="Arial"/>
+                <w:bCs/>
+                <w:sz w:val="20"/>
+                <w:szCs w:val="20"/>
+              </w:rPr>
+              <w:t>Linux File-System</w:t>
+            </w:r>
+          </w:p>
+          <w:p>
+            <w:pPr>
+              <w:ind w:right="376"/>
+              <w:rPr>
+                <w:rFonts w:ascii="Arial" w:hAnsi="Arial" w:cs="Arial"/>
+                <w:bCs/>
+                <w:sz w:val="20"/>
+                <w:szCs w:val="20"/>
+              </w:rPr>
+            </w:pPr>
+            <w:r>
+              <w:rPr>
+                <w:rFonts w:ascii="Arial" w:hAnsi="Arial" w:cs="Arial"/>
+                <w:bCs/>
+                <w:sz w:val="20"/>
+                <w:szCs w:val="20"/>
+              </w:rPr>
+              <w:t>Linux System Functions</w:t>
+            </w:r>
+          </w:p>
+          <w:p>
+            <w:pPr>
+              <w:ind w:right="376"/>
+              <w:rPr>
+                <w:rFonts w:ascii="Arial" w:hAnsi="Arial" w:cs="Arial"/>
+                <w:bCs/>
+                <w:sz w:val="20"/>
+                <w:szCs w:val="20"/>
+              </w:rPr>
+            </w:pPr>
+            <w:r>
+              <w:rPr>
+                <w:rFonts w:ascii="Arial" w:hAnsi="Arial" w:cs="Arial"/>
+                <w:bCs/>
+                <w:sz w:val="20"/>
+                <w:szCs w:val="20"/>
+              </w:rPr>
+              <w:t>Makefile (lab)</w:t>
+            </w:r>
+          </w:p>
         </w:tc>
         <w:tc>
           <w:tcPr>
@@ -1512,6 +1612,109 @@
               <w:t>File-System Interface</w:t>
             </w:r>
           </w:p>
+          <w:p>
+            <w:pPr>
+              <w:ind w:right="376"/>
+              <w:rPr>
+                <w:rFonts w:ascii="Arial" w:hAnsi="Arial" w:cs="Arial"/>
+                <w:bCs/>
+                <w:sz w:val="20"/>
+                <w:szCs w:val="20"/>
+              </w:rPr>
+            </w:pPr>
+            <w:r>
+              <w:rPr>
+                <w:rFonts w:ascii="Arial" w:hAnsi="Arial" w:cs="Arial"/>
+                <w:bCs/>
+                <w:sz w:val="20"/>
+                <w:szCs w:val="20"/>
+              </w:rPr>
+              <w:t>Static/shared libraries</w:t>
+            </w:r>
+          </w:p>
+          <w:p>
+            <w:pPr>
+              <w:ind w:right="376"/>
+              <w:rPr>
+                <w:rFonts w:ascii="Arial" w:hAnsi="Arial" w:cs="Arial"/>
+                <w:bCs/>
+                <w:sz w:val="20"/>
+                <w:szCs w:val="20"/>
+              </w:rPr>
+            </w:pPr>
+            <w:r>
+              <w:rPr>
+                <w:rFonts w:ascii="Arial" w:hAnsi="Arial" w:cs="Arial"/>
+                <w:bCs/>
+                <w:sz w:val="20"/>
+                <w:szCs w:val="20"/>
+              </w:rPr>
+              <w:t>File I/O</w:t>
+            </w:r>
+          </w:p>
+          <w:p>
+            <w:pPr>
+              <w:ind w:right="376"/>
+              <w:rPr>
+                <w:rFonts w:ascii="Arial" w:hAnsi="Arial" w:cs="Arial"/>
+                <w:bCs/>
+                <w:sz w:val="20"/>
+                <w:szCs w:val="20"/>
+              </w:rPr>
+            </w:pPr>
+            <w:r>
+              <w:rPr>
+                <w:rFonts w:ascii="Arial" w:hAnsi="Arial" w:cs="Arial"/>
+                <w:bCs/>
+                <w:sz w:val="20"/>
+                <w:szCs w:val="20"/>
+              </w:rPr>
+              <w:t>Gdb (a Linux debugger)</w:t>
+            </w:r>
+          </w:p>
+          <w:p>
+            <w:pPr>
+              <w:ind w:right="376"/>
+              <w:rPr>
+                <w:rFonts w:ascii="Arial" w:hAnsi="Arial" w:cs="Arial"/>
+                <w:bCs/>
+                <w:sz w:val="20"/>
+                <w:szCs w:val="20"/>
+                <w:lang w:val="fr-FR"/>
+              </w:rPr>
+            </w:pPr>
+            <w:r>
+              <w:rPr>
+                <w:rFonts w:ascii="Arial" w:hAnsi="Arial" w:cs="Arial"/>
+                <w:bCs/>
+                <w:sz w:val="20"/>
+                <w:szCs w:val="20"/>
+                <w:lang w:val="fr-FR"/>
+              </w:rPr>
+              <w:t>Dup,dup2</w:t>
+            </w:r>
+          </w:p>
+          <w:p>
+            <w:pPr>
+              <w:ind w:right="376"/>
+              <w:rPr>
+                <w:rFonts w:ascii="Arial" w:hAnsi="Arial" w:cs="Arial"/>
+                <w:bCs/>
+                <w:sz w:val="20"/>
+                <w:szCs w:val="20"/>
+              </w:rPr>
+            </w:pPr>
+            <w:r>
+              <w:rPr>
+                <w:rFonts w:ascii="Arial" w:hAnsi="Arial" w:cs="Arial"/>
+                <w:bCs/>
+                <w:sz w:val="20"/>
+                <w:szCs w:val="20"/>
+                <w:lang w:val="fr-FR"/>
+              </w:rPr>
+              <w:t>cerr</w:t>
+            </w:r>
+          </w:p>
         </w:tc>
         <w:tc>
           <w:tcPr>
@@ -1676,6 +1879,70 @@
               <w:t>I/O Systems, Device Drivers</w:t>
             </w:r>
           </w:p>
+          <w:p>
+            <w:pPr>
+              <w:ind w:right="376"/>
+              <w:rPr>
+                <w:rFonts w:ascii="Arial" w:hAnsi="Arial" w:cs="Arial"/>
+                <w:bCs/>
+                <w:sz w:val="20"/>
+                <w:szCs w:val="20"/>
+              </w:rPr>
+            </w:pPr>
+            <w:r>
+              <w:rPr>
+                <w:rFonts w:ascii="Arial" w:hAnsi="Arial" w:cs="Arial"/>
+                <w:bCs/>
+                <w:sz w:val="20"/>
+                <w:szCs w:val="20"/>
+              </w:rPr>
+              <w:t>IOCTL’s</w:t>
+            </w:r>
+          </w:p>
+          <w:p>
+            <w:pPr>
+              <w:ind w:right="376"/>
+              <w:rPr>
+                <w:rFonts w:ascii="Arial" w:hAnsi="Arial" w:cs="Arial"/>
+                <w:bCs/>
+                <w:sz w:val="20"/>
+                <w:szCs w:val="20"/>
+                <w:lang w:val="fr-FR"/>
+              </w:rPr>
+            </w:pPr>
+            <w:r>
+              <w:rPr>
+                <w:rFonts w:ascii="Arial" w:hAnsi="Arial" w:cs="Arial"/>
+                <w:bCs/>
+                <w:sz w:val="20"/>
+                <w:szCs w:val="20"/>
+                <w:lang w:val="fr-FR"/>
+              </w:rPr>
+              <w:t>Device D</w:t>
+            </w:r>
+            <w:r>
+              <w:rPr>
+                <w:rFonts w:ascii="Arial" w:hAnsi="Arial" w:cs="Arial"/>
+                <w:bCs/>
+                <w:sz w:val="20"/>
+                <w:szCs w:val="20"/>
+                <w:lang w:val="fr-FR"/>
+              </w:rPr>
+              <w:t>rivers</w:t>
+            </w:r>
+          </w:p>
+          <w:p>
+            <w:pPr>
+              <w:ind w:right="376"/>
+              <w:rPr>
+                <w:rFonts w:ascii="Arial" w:hAnsi="Arial" w:cs="Arial"/>
+                <w:bCs/>
+                <w:sz w:val="20"/>
+                <w:szCs w:val="20"/>
+                <w:lang w:val="fr-FR"/>
+              </w:rPr>
+            </w:pPr>
+          </w:p>
         </w:tc>
         <w:tc>
           <w:tcPr>
@@ -1689,6 +1956,7 @@
                 <w:b/>
                 <w:sz w:val="24"/>
                 <w:szCs w:val="24"/>
+                <w:lang w:val="fr-FR"/>
               </w:rPr>
             </w:pPr>
           </w:p>
@@ -1878,6 +2146,46 @@
               <w:t>Processes, Signals</w:t>
             </w:r>
           </w:p>
+          <w:p>
+            <w:pPr>
+              <w:ind w:right="376"/>
+              <w:rPr>
+                <w:rFonts w:ascii="Arial" w:hAnsi="Arial" w:cs="Arial"/>
+                <w:bCs/>
+                <w:sz w:val="20"/>
+                <w:szCs w:val="20"/>
+              </w:rPr>
+            </w:pPr>
+            <w:r>
+              <w:rPr>
+                <w:rFonts w:ascii="Arial" w:hAnsi="Arial" w:cs="Arial"/>
+                <w:bCs/>
+                <w:sz w:val="20"/>
+                <w:szCs w:val="20"/>
+              </w:rPr>
+              <w:t>Fork,exec</w:t>
+            </w:r>
+          </w:p>
+          <w:p>
+            <w:pPr>
+              <w:ind w:right="376"/>
+              <w:rPr>
+                <w:rFonts w:ascii="Arial" w:hAnsi="Arial" w:cs="Arial"/>
+                <w:bCs/>
+                <w:sz w:val="20"/>
+                <w:szCs w:val="20"/>
+              </w:rPr>
+            </w:pPr>
+            <w:r>
+              <w:rPr>
+                <w:rFonts w:ascii="Arial" w:hAnsi="Arial" w:cs="Arial"/>
+                <w:bCs/>
+                <w:sz w:val="20"/>
+                <w:szCs w:val="20"/>
+              </w:rPr>
+              <w:t>signals</w:t>
+            </w:r>
+          </w:p>
         </w:tc>
         <w:tc>
           <w:tcPr>
@@ -2078,6 +2386,46 @@
               <w:t>Inter-process Communication (sockets)</w:t>
             </w:r>
           </w:p>
+          <w:p>
+            <w:pPr>
+              <w:ind w:right="376"/>
+              <w:rPr>
+                <w:rFonts w:ascii="Arial" w:hAnsi="Arial" w:cs="Arial"/>
+                <w:bCs/>
+                <w:sz w:val="20"/>
+                <w:szCs w:val="20"/>
+              </w:rPr>
+            </w:pPr>
+            <w:r>
+              <w:rPr>
+                <w:rFonts w:ascii="Arial" w:hAnsi="Arial" w:cs="Arial"/>
+                <w:bCs/>
+                <w:sz w:val="20"/>
+                <w:szCs w:val="20"/>
+              </w:rPr>
+              <w:t>Sockets</w:t>
+            </w:r>
+          </w:p>
+          <w:p>
+            <w:pPr>
+              <w:ind w:right="376"/>
+              <w:rPr>
+                <w:rFonts w:ascii="Arial" w:hAnsi="Arial" w:cs="Arial"/>
+                <w:bCs/>
+                <w:sz w:val="20"/>
+                <w:szCs w:val="20"/>
+              </w:rPr>
+            </w:pPr>
+            <w:r>
+              <w:rPr>
+                <w:rFonts w:ascii="Arial" w:hAnsi="Arial" w:cs="Arial"/>
+                <w:bCs/>
+                <w:sz w:val="20"/>
+                <w:szCs w:val="20"/>
+              </w:rPr>
+              <w:t>Makefiles, cont’d (lab)</w:t>
+            </w:r>
+          </w:p>
         </w:tc>
         <w:tc>
           <w:tcPr>
@@ -2278,6 +2626,66 @@
               <w:t>Threads, Mutexes and Deadlocks</w:t>
             </w:r>
           </w:p>
+          <w:p>
+            <w:pPr>
+              <w:ind w:right="376"/>
+              <w:rPr>
+                <w:rFonts w:ascii="Arial" w:hAnsi="Arial" w:cs="Arial"/>
+                <w:bCs/>
+                <w:sz w:val="20"/>
+                <w:szCs w:val="20"/>
+              </w:rPr>
+            </w:pPr>
+            <w:r>
+              <w:rPr>
+                <w:rFonts w:ascii="Arial" w:hAnsi="Arial" w:cs="Arial"/>
+                <w:bCs/>
+                <w:sz w:val="20"/>
+                <w:szCs w:val="20"/>
+              </w:rPr>
+              <w:t>Threads</w:t>
+            </w:r>
+          </w:p>
+          <w:p>
+            <w:pPr>
+              <w:ind w:right="376"/>
+              <w:rPr>
+                <w:rFonts w:ascii="Arial" w:hAnsi="Arial" w:cs="Arial"/>
+                <w:bCs/>
+                <w:sz w:val="20"/>
+                <w:szCs w:val="20"/>
+              </w:rPr>
+            </w:pPr>
+            <w:r>
+              <w:rPr>
+                <w:rFonts w:ascii="Arial" w:hAnsi="Arial" w:cs="Arial"/>
+                <w:bCs/>
+                <w:sz w:val="20"/>
+                <w:szCs w:val="20"/>
+              </w:rPr>
+              <w:t>Mutexes</w:t>
+            </w:r>
+          </w:p>
+          <w:p>
+            <w:pPr>
+              <w:ind w:right="376"/>
+              <w:rPr>
+                <w:rFonts w:ascii="Arial" w:hAnsi="Arial" w:cs="Arial"/>
+                <w:bCs/>
+                <w:sz w:val="20"/>
+                <w:szCs w:val="20"/>
+              </w:rPr>
+            </w:pPr>
+            <w:r>
+              <w:rPr>
+                <w:rFonts w:ascii="Arial" w:hAnsi="Arial" w:cs="Arial"/>
+                <w:bCs/>
+                <w:sz w:val="20"/>
+                <w:szCs w:val="20"/>
+              </w:rPr>
+              <w:t>Server design</w:t>
+            </w:r>
+          </w:p>
         </w:tc>
         <w:tc>
           <w:tcPr>
@@ -2771,6 +3179,61 @@
               <w:t>ynchronization</w:t>
             </w:r>
           </w:p>
+          <w:p>
+            <w:pPr>
+              <w:ind w:right="376"/>
+              <w:rPr>
+                <w:rFonts w:ascii="Arial" w:hAnsi="Arial" w:cs="Arial"/>
+                <w:bCs/>
+                <w:sz w:val="20"/>
+                <w:szCs w:val="20"/>
+                <w:lang w:val="fr-FR"/>
+              </w:rPr>
+            </w:pPr>
+            <w:r>
+              <w:rPr>
+                <w:rFonts w:ascii="Arial" w:hAnsi="Arial" w:cs="Arial"/>
+                <w:bCs/>
+                <w:sz w:val="20"/>
+                <w:szCs w:val="20"/>
+                <w:lang w:val="fr-FR"/>
+              </w:rPr>
+              <w:t>Pipes, fifos, message queues, IP</w:t>
+            </w:r>
+            <w:r>
+              <w:rPr>
+                <w:rFonts w:ascii="Arial" w:hAnsi="Arial" w:cs="Arial"/>
+                <w:bCs/>
+                <w:sz w:val="20"/>
+                <w:szCs w:val="20"/>
+                <w:lang w:val="fr-FR"/>
+              </w:rPr>
+              <w:t>C comparison</w:t>
+            </w:r>
+          </w:p>
+          <w:p>
+            <w:pPr>
+              <w:ind w:right="376"/>
+              <w:rPr>
+                <w:rFonts w:ascii="Arial" w:hAnsi="Arial" w:cs="Arial"/>
+                <w:bCs/>
+                <w:sz w:val="20"/>
+                <w:szCs w:val="20"/>
+                <w:lang w:val="fr-FR"/>
+              </w:rPr>
+            </w:pPr>
+            <w:r>
+              <w:rPr>
+                <w:rFonts w:ascii="Arial" w:hAnsi="Arial" w:cs="Arial"/>
+                <w:bCs/>
+                <w:sz w:val="20"/>
+                <w:szCs w:val="20"/>
+                <w:lang w:val="fr-FR"/>
+              </w:rPr>
+              <w:lastRenderedPageBreak/>
+              <w:t>Semaphores</w:t>
+            </w:r>
+          </w:p>
         </w:tc>
         <w:tc>
           <w:tcPr>
@@ -2784,6 +3247,7 @@
                 <w:b/>
                 <w:sz w:val="24"/>
                 <w:szCs w:val="24"/>
+                <w:lang w:val="fr-FR"/>
               </w:rPr>
             </w:pPr>
           </w:p>
@@ -2849,6 +3313,7 @@
                 <w:sz w:val="24"/>
                 <w:szCs w:val="24"/>
               </w:rPr>
+              <w:lastRenderedPageBreak/>
               <w:t>Assignment 1 (due end of week 10)</w:t>
             </w:r>
           </w:p>
@@ -2878,6 +3343,7 @@
                 <w:sz w:val="24"/>
                 <w:szCs w:val="24"/>
               </w:rPr>
+              <w:lastRenderedPageBreak/>
               <w:t xml:space="preserve">1% Quiz </w:t>
             </w:r>
           </w:p>
@@ -2920,7 +3386,6 @@
                 <w:sz w:val="24"/>
                 <w:szCs w:val="24"/>
               </w:rPr>
-              <w:lastRenderedPageBreak/>
               <w:t>Week 9</w:t>
             </w:r>
           </w:p>
@@ -2981,6 +3446,26 @@
                 <w:szCs w:val="24"/>
               </w:rPr>
               <w:t>Shared Memory</w:t>
+            </w:r>
+          </w:p>
+          <w:p>
+            <w:pPr>
+              <w:ind w:right="376"/>
+              <w:rPr>
+                <w:rFonts w:ascii="Arial" w:hAnsi="Arial" w:cs="Arial"/>
+                <w:bCs/>
+                <w:sz w:val="20"/>
+                <w:szCs w:val="20"/>
+              </w:rPr>
+            </w:pPr>
+            <w:r>
+              <w:rPr>
+                <w:rFonts w:ascii="Arial" w:hAnsi="Arial" w:cs="Arial"/>
+                <w:bCs/>
+                <w:sz w:val="20"/>
+                <w:szCs w:val="20"/>
+              </w:rPr>
+              <w:t>Shared memory</w:t>
             </w:r>
           </w:p>
         </w:tc>
@@ -5239,6 +5724,21 @@
 </file>
 
 <file path=customXml/item1.xml><?xml version="1.0" encoding="utf-8"?>
+<p:properties xmlns:p="http://schemas.microsoft.com/office/2006/metadata/properties" xmlns:xsi="http://www.w3.org/2001/XMLSchema-instance" xmlns:pc="http://schemas.microsoft.com/office/infopath/2007/PartnerControls">
+  <documentManagement/>
+</p:properties>
+</file>
+
+<file path=customXml/item2.xml><?xml version="1.0" encoding="utf-8"?>
+<?mso-contentType ?>
+<FormTemplates xmlns="http://schemas.microsoft.com/sharepoint/v3/contenttype/forms">
+  <Display>DocumentLibraryForm</Display>
+  <Edit>DocumentLibraryForm</Edit>
+  <New>DocumentLibraryForm</New>
+</FormTemplates>
+</file>
+
+<file path=customXml/item3.xml><?xml version="1.0" encoding="utf-8"?>
 <ct:contentTypeSchema xmlns:ct="http://schemas.microsoft.com/office/2006/metadata/contentType" xmlns:ma="http://schemas.microsoft.com/office/2006/metadata/properties/metaAttributes" ct:_="" ma:_="" ma:contentTypeName="Document" ma:contentTypeID="0x010100B90431BC0474204BA5DF53F8B381F09C" ma:contentTypeVersion="8" ma:contentTypeDescription="Create a new document." ma:contentTypeScope="" ma:versionID="2ae4c9b1c92e448d99eaad234a93189e">
   <xsd:schema xmlns:xsd="http://www.w3.org/2001/XMLSchema" xmlns:xs="http://www.w3.org/2001/XMLSchema" xmlns:p="http://schemas.microsoft.com/office/2006/metadata/properties" xmlns:ns2="f6759040-d046-4ead-920a-51d0beeee03a" targetNamespace="http://schemas.microsoft.com/office/2006/metadata/properties" ma:root="true" ma:fieldsID="2d61319d42214da8ab2d04d352069d46" ns2:_="">
     <xsd:import namespace="f6759040-d046-4ead-920a-51d0beeee03a"/>
@@ -5410,22 +5910,24 @@
 </ct:contentTypeSchema>
 </file>
 
-<file path=customXml/item2.xml><?xml version="1.0" encoding="utf-8"?>
-<?mso-contentType ?>
-<FormTemplates xmlns="http://schemas.microsoft.com/sharepoint/v3/contenttype/forms">
-  <Display>DocumentLibraryForm</Display>
-  <Edit>DocumentLibraryForm</Edit>
-  <New>DocumentLibraryForm</New>
-</FormTemplates>
+<file path=customXml/itemProps1.xml><?xml version="1.0" encoding="utf-8"?>
+<ds:datastoreItem xmlns:ds="http://schemas.openxmlformats.org/officeDocument/2006/customXml" ds:itemID="{0D6AC881-E556-4F84-9E57-B4ADB5DC2CEF}">
+  <ds:schemaRefs>
+    <ds:schemaRef ds:uri="http://schemas.microsoft.com/office/2006/metadata/properties"/>
+    <ds:schemaRef ds:uri="http://schemas.microsoft.com/office/infopath/2007/PartnerControls"/>
+  </ds:schemaRefs>
+</ds:datastoreItem>
 </file>
 
-<file path=customXml/item3.xml><?xml version="1.0" encoding="utf-8"?>
-<p:properties xmlns:p="http://schemas.microsoft.com/office/2006/metadata/properties" xmlns:xsi="http://www.w3.org/2001/XMLSchema-instance" xmlns:pc="http://schemas.microsoft.com/office/infopath/2007/PartnerControls">
-  <documentManagement/>
-</p:properties>
+<file path=customXml/itemProps2.xml><?xml version="1.0" encoding="utf-8"?>
+<ds:datastoreItem xmlns:ds="http://schemas.openxmlformats.org/officeDocument/2006/customXml" ds:itemID="{134ACDC8-446D-4C3C-A159-6074757FFD1F}">
+  <ds:schemaRefs>
+    <ds:schemaRef ds:uri="http://schemas.microsoft.com/sharepoint/v3/contenttype/forms"/>
+  </ds:schemaRefs>
+</ds:datastoreItem>
 </file>
 
-<file path=customXml/itemProps1.xml><?xml version="1.0" encoding="utf-8"?>
+<file path=customXml/itemProps3.xml><?xml version="1.0" encoding="utf-8"?>
 <ds:datastoreItem xmlns:ds="http://schemas.openxmlformats.org/officeDocument/2006/customXml" ds:itemID="{C805ED1E-4D7B-46AE-A626-86AAE66E3AF4}">
   <ds:schemaRefs>
     <ds:schemaRef ds:uri="http://schemas.microsoft.com/office/2006/metadata/contentType"/>
@@ -5441,21 +5943,4 @@
     <ds:schemaRef ds:uri="http://schemas.microsoft.com/internal/obd"/>
   </ds:schemaRefs>
 </ds:datastoreItem>
-</file>
-
-<file path=customXml/itemProps2.xml><?xml version="1.0" encoding="utf-8"?>
-<ds:datastoreItem xmlns:ds="http://schemas.openxmlformats.org/officeDocument/2006/customXml" ds:itemID="{134ACDC8-446D-4C3C-A159-6074757FFD1F}">
-  <ds:schemaRefs>
-    <ds:schemaRef ds:uri="http://schemas.microsoft.com/sharepoint/v3/contenttype/forms"/>
-  </ds:schemaRefs>
-</ds:datastoreItem>
-</file>
-
-<file path=customXml/itemProps3.xml><?xml version="1.0" encoding="utf-8"?>
-<ds:datastoreItem xmlns:ds="http://schemas.openxmlformats.org/officeDocument/2006/customXml" ds:itemID="{0D6AC881-E556-4F84-9E57-B4ADB5DC2CEF}">
-  <ds:schemaRefs>
-    <ds:schemaRef ds:uri="http://schemas.microsoft.com/office/2006/metadata/properties"/>
-    <ds:schemaRef ds:uri="http://schemas.microsoft.com/office/infopath/2007/PartnerControls"/>
-  </ds:schemaRefs>
-</ds:datastoreItem>
 </file>
</xml_diff>

<commit_message>
Added more details to assignment4 of sed200 and to the addenda of sep400.
</commit_message>
<xml_diff>
--- a/sep400/SEP400Addenda.docx
+++ b/sep400/SEP400Addenda.docx
@@ -1615,6 +1615,27 @@
           <w:p>
             <w:pPr>
               <w:ind w:right="376"/>
+              <w:jc w:val="center"/>
+              <w:rPr>
+                <w:rFonts w:ascii="Arial" w:hAnsi="Arial" w:cs="Arial"/>
+                <w:b/>
+                <w:sz w:val="24"/>
+                <w:szCs w:val="24"/>
+              </w:rPr>
+            </w:pPr>
+            <w:r>
+              <w:rPr>
+                <w:rFonts w:ascii="Arial" w:hAnsi="Arial" w:cs="Arial"/>
+                <w:b/>
+                <w:sz w:val="24"/>
+                <w:szCs w:val="24"/>
+              </w:rPr>
+              <w:t>Chapter 11</w:t>
+            </w:r>
+          </w:p>
+          <w:p>
+            <w:pPr>
+              <w:ind w:right="376"/>
               <w:rPr>
                 <w:rFonts w:ascii="Arial" w:hAnsi="Arial" w:cs="Arial"/>
                 <w:bCs/>
@@ -1898,6 +1919,15 @@
               </w:rPr>
               <w:t>IOCTL’s</w:t>
             </w:r>
+            <w:r>
+              <w:rPr>
+                <w:rFonts w:ascii="Arial" w:hAnsi="Arial" w:cs="Arial"/>
+                <w:bCs/>
+                <w:sz w:val="20"/>
+                <w:szCs w:val="20"/>
+              </w:rPr>
+              <w:t xml:space="preserve"> (Ch13)</w:t>
+            </w:r>
           </w:p>
           <w:p>
             <w:pPr>
@@ -2645,25 +2675,43 @@
               </w:rPr>
               <w:t>Threads</w:t>
             </w:r>
-          </w:p>
-          <w:p>
-            <w:pPr>
-              <w:ind w:right="376"/>
+            <w:r>
               <w:rPr>
                 <w:rFonts w:ascii="Arial" w:hAnsi="Arial" w:cs="Arial"/>
                 <w:bCs/>
                 <w:sz w:val="20"/>
                 <w:szCs w:val="20"/>
               </w:rPr>
-            </w:pPr>
-            <w:r>
+              <w:t xml:space="preserve"> (Ch4)</w:t>
+            </w:r>
+          </w:p>
+          <w:p>
+            <w:pPr>
+              <w:ind w:right="376"/>
               <w:rPr>
                 <w:rFonts w:ascii="Arial" w:hAnsi="Arial" w:cs="Arial"/>
                 <w:bCs/>
                 <w:sz w:val="20"/>
                 <w:szCs w:val="20"/>
               </w:rPr>
+            </w:pPr>
+            <w:r>
+              <w:rPr>
+                <w:rFonts w:ascii="Arial" w:hAnsi="Arial" w:cs="Arial"/>
+                <w:bCs/>
+                <w:sz w:val="20"/>
+                <w:szCs w:val="20"/>
+              </w:rPr>
               <w:t>Mutexes</w:t>
+            </w:r>
+            <w:r>
+              <w:rPr>
+                <w:rFonts w:ascii="Arial" w:hAnsi="Arial" w:cs="Arial"/>
+                <w:bCs/>
+                <w:sz w:val="20"/>
+                <w:szCs w:val="20"/>
+              </w:rPr>
+              <w:t xml:space="preserve"> (Ch7)</w:t>
             </w:r>
           </w:p>
           <w:p>
@@ -3198,6 +3246,7 @@
                 <w:szCs w:val="20"/>
                 <w:lang w:val="fr-FR"/>
               </w:rPr>
+              <w:lastRenderedPageBreak/>
               <w:t>Pipes, fifos, message queues, IP</w:t>
             </w:r>
             <w:r>
@@ -3230,8 +3279,17 @@
                 <w:szCs w:val="20"/>
                 <w:lang w:val="fr-FR"/>
               </w:rPr>
-              <w:lastRenderedPageBreak/>
               <w:t>Semaphores</w:t>
+            </w:r>
+            <w:r>
+              <w:rPr>
+                <w:rFonts w:ascii="Arial" w:hAnsi="Arial" w:cs="Arial"/>
+                <w:bCs/>
+                <w:sz w:val="20"/>
+                <w:szCs w:val="20"/>
+                <w:lang w:val="fr-FR"/>
+              </w:rPr>
+              <w:t xml:space="preserve"> (Ch6.5)</w:t>
             </w:r>
           </w:p>
         </w:tc>
@@ -3467,6 +3525,15 @@
               </w:rPr>
               <w:t>Shared memory</w:t>
             </w:r>
+            <w:r>
+              <w:rPr>
+                <w:rFonts w:ascii="Arial" w:hAnsi="Arial" w:cs="Arial"/>
+                <w:bCs/>
+                <w:sz w:val="20"/>
+                <w:szCs w:val="20"/>
+              </w:rPr>
+              <w:t xml:space="preserve"> (Ch3.4.1)</w:t>
+            </w:r>
           </w:p>
         </w:tc>
         <w:tc>
@@ -3668,6 +3735,54 @@
               <w:t>CPU Scheduling</w:t>
             </w:r>
           </w:p>
+          <w:p>
+            <w:pPr>
+              <w:ind w:right="376"/>
+              <w:jc w:val="center"/>
+              <w:rPr>
+                <w:rFonts w:ascii="Arial" w:hAnsi="Arial" w:cs="Arial"/>
+                <w:b/>
+                <w:sz w:val="24"/>
+                <w:szCs w:val="24"/>
+              </w:rPr>
+            </w:pPr>
+            <w:r>
+              <w:rPr>
+                <w:rFonts w:ascii="Arial" w:hAnsi="Arial" w:cs="Arial"/>
+                <w:b/>
+                <w:sz w:val="24"/>
+                <w:szCs w:val="24"/>
+              </w:rPr>
+              <w:t>Chapter</w:t>
+            </w:r>
+            <w:r>
+              <w:rPr>
+                <w:rFonts w:ascii="Arial" w:hAnsi="Arial" w:cs="Arial"/>
+                <w:b/>
+                <w:sz w:val="24"/>
+                <w:szCs w:val="24"/>
+              </w:rPr>
+              <w:t>s</w:t>
+            </w:r>
+            <w:r>
+              <w:rPr>
+                <w:rFonts w:ascii="Arial" w:hAnsi="Arial" w:cs="Arial"/>
+                <w:b/>
+                <w:sz w:val="24"/>
+                <w:szCs w:val="24"/>
+              </w:rPr>
+              <w:t xml:space="preserve"> 5</w:t>
+            </w:r>
+            <w:r>
+              <w:rPr>
+                <w:rFonts w:ascii="Arial" w:hAnsi="Arial" w:cs="Arial"/>
+                <w:b/>
+                <w:sz w:val="24"/>
+                <w:szCs w:val="24"/>
+              </w:rPr>
+              <w:t>,19</w:t>
+            </w:r>
+          </w:p>
         </w:tc>
         <w:tc>
           <w:tcPr>
@@ -3888,6 +4003,27 @@
               <w:t>Memory Management</w:t>
             </w:r>
           </w:p>
+          <w:p>
+            <w:pPr>
+              <w:ind w:right="376"/>
+              <w:jc w:val="center"/>
+              <w:rPr>
+                <w:rFonts w:ascii="Arial" w:hAnsi="Arial" w:cs="Arial"/>
+                <w:b/>
+                <w:sz w:val="24"/>
+                <w:szCs w:val="24"/>
+              </w:rPr>
+            </w:pPr>
+            <w:r>
+              <w:rPr>
+                <w:rFonts w:ascii="Arial" w:hAnsi="Arial" w:cs="Arial"/>
+                <w:b/>
+                <w:sz w:val="24"/>
+                <w:szCs w:val="24"/>
+              </w:rPr>
+              <w:t>Chapters 8,9</w:t>
+            </w:r>
+          </w:p>
         </w:tc>
         <w:tc>
           <w:tcPr>
@@ -4108,6 +4244,27 @@
               <w:t>Storage Management</w:t>
             </w:r>
           </w:p>
+          <w:p>
+            <w:pPr>
+              <w:ind w:right="376"/>
+              <w:jc w:val="center"/>
+              <w:rPr>
+                <w:rFonts w:ascii="Arial" w:hAnsi="Arial" w:cs="Arial"/>
+                <w:b/>
+                <w:sz w:val="24"/>
+                <w:szCs w:val="24"/>
+              </w:rPr>
+            </w:pPr>
+            <w:r>
+              <w:rPr>
+                <w:rFonts w:ascii="Arial" w:hAnsi="Arial" w:cs="Arial"/>
+                <w:b/>
+                <w:sz w:val="24"/>
+                <w:szCs w:val="24"/>
+              </w:rPr>
+              <w:t>Chapters 10,12</w:t>
+            </w:r>
+          </w:p>
         </w:tc>
         <w:tc>
           <w:tcPr>
@@ -4306,6 +4463,27 @@
                 <w:szCs w:val="24"/>
               </w:rPr>
               <w:t>Security</w:t>
+            </w:r>
+          </w:p>
+          <w:p>
+            <w:pPr>
+              <w:ind w:right="376"/>
+              <w:jc w:val="center"/>
+              <w:rPr>
+                <w:rFonts w:ascii="Arial" w:hAnsi="Arial" w:cs="Arial"/>
+                <w:b/>
+                <w:sz w:val="24"/>
+                <w:szCs w:val="24"/>
+              </w:rPr>
+            </w:pPr>
+            <w:r>
+              <w:rPr>
+                <w:rFonts w:ascii="Arial" w:hAnsi="Arial" w:cs="Arial"/>
+                <w:b/>
+                <w:sz w:val="24"/>
+                <w:szCs w:val="24"/>
+              </w:rPr>
+              <w:t>Chapters 14,15</w:t>
             </w:r>
           </w:p>
         </w:tc>
@@ -5724,21 +5902,6 @@
 </file>
 
 <file path=customXml/item1.xml><?xml version="1.0" encoding="utf-8"?>
-<p:properties xmlns:p="http://schemas.microsoft.com/office/2006/metadata/properties" xmlns:xsi="http://www.w3.org/2001/XMLSchema-instance" xmlns:pc="http://schemas.microsoft.com/office/infopath/2007/PartnerControls">
-  <documentManagement/>
-</p:properties>
-</file>
-
-<file path=customXml/item2.xml><?xml version="1.0" encoding="utf-8"?>
-<?mso-contentType ?>
-<FormTemplates xmlns="http://schemas.microsoft.com/sharepoint/v3/contenttype/forms">
-  <Display>DocumentLibraryForm</Display>
-  <Edit>DocumentLibraryForm</Edit>
-  <New>DocumentLibraryForm</New>
-</FormTemplates>
-</file>
-
-<file path=customXml/item3.xml><?xml version="1.0" encoding="utf-8"?>
 <ct:contentTypeSchema xmlns:ct="http://schemas.microsoft.com/office/2006/metadata/contentType" xmlns:ma="http://schemas.microsoft.com/office/2006/metadata/properties/metaAttributes" ct:_="" ma:_="" ma:contentTypeName="Document" ma:contentTypeID="0x010100B90431BC0474204BA5DF53F8B381F09C" ma:contentTypeVersion="8" ma:contentTypeDescription="Create a new document." ma:contentTypeScope="" ma:versionID="2ae4c9b1c92e448d99eaad234a93189e">
   <xsd:schema xmlns:xsd="http://www.w3.org/2001/XMLSchema" xmlns:xs="http://www.w3.org/2001/XMLSchema" xmlns:p="http://schemas.microsoft.com/office/2006/metadata/properties" xmlns:ns2="f6759040-d046-4ead-920a-51d0beeee03a" targetNamespace="http://schemas.microsoft.com/office/2006/metadata/properties" ma:root="true" ma:fieldsID="2d61319d42214da8ab2d04d352069d46" ns2:_="">
     <xsd:import namespace="f6759040-d046-4ead-920a-51d0beeee03a"/>
@@ -5910,24 +6073,22 @@
 </ct:contentTypeSchema>
 </file>
 
-<file path=customXml/itemProps1.xml><?xml version="1.0" encoding="utf-8"?>
-<ds:datastoreItem xmlns:ds="http://schemas.openxmlformats.org/officeDocument/2006/customXml" ds:itemID="{0D6AC881-E556-4F84-9E57-B4ADB5DC2CEF}">
-  <ds:schemaRefs>
-    <ds:schemaRef ds:uri="http://schemas.microsoft.com/office/2006/metadata/properties"/>
-    <ds:schemaRef ds:uri="http://schemas.microsoft.com/office/infopath/2007/PartnerControls"/>
-  </ds:schemaRefs>
-</ds:datastoreItem>
+<file path=customXml/item2.xml><?xml version="1.0" encoding="utf-8"?>
+<?mso-contentType ?>
+<FormTemplates xmlns="http://schemas.microsoft.com/sharepoint/v3/contenttype/forms">
+  <Display>DocumentLibraryForm</Display>
+  <Edit>DocumentLibraryForm</Edit>
+  <New>DocumentLibraryForm</New>
+</FormTemplates>
 </file>
 
-<file path=customXml/itemProps2.xml><?xml version="1.0" encoding="utf-8"?>
-<ds:datastoreItem xmlns:ds="http://schemas.openxmlformats.org/officeDocument/2006/customXml" ds:itemID="{134ACDC8-446D-4C3C-A159-6074757FFD1F}">
-  <ds:schemaRefs>
-    <ds:schemaRef ds:uri="http://schemas.microsoft.com/sharepoint/v3/contenttype/forms"/>
-  </ds:schemaRefs>
-</ds:datastoreItem>
+<file path=customXml/item3.xml><?xml version="1.0" encoding="utf-8"?>
+<p:properties xmlns:p="http://schemas.microsoft.com/office/2006/metadata/properties" xmlns:xsi="http://www.w3.org/2001/XMLSchema-instance" xmlns:pc="http://schemas.microsoft.com/office/infopath/2007/PartnerControls">
+  <documentManagement/>
+</p:properties>
 </file>
 
-<file path=customXml/itemProps3.xml><?xml version="1.0" encoding="utf-8"?>
+<file path=customXml/itemProps1.xml><?xml version="1.0" encoding="utf-8"?>
 <ds:datastoreItem xmlns:ds="http://schemas.openxmlformats.org/officeDocument/2006/customXml" ds:itemID="{C805ED1E-4D7B-46AE-A626-86AAE66E3AF4}">
   <ds:schemaRefs>
     <ds:schemaRef ds:uri="http://schemas.microsoft.com/office/2006/metadata/contentType"/>
@@ -5943,4 +6104,21 @@
     <ds:schemaRef ds:uri="http://schemas.microsoft.com/internal/obd"/>
   </ds:schemaRefs>
 </ds:datastoreItem>
+</file>
+
+<file path=customXml/itemProps2.xml><?xml version="1.0" encoding="utf-8"?>
+<ds:datastoreItem xmlns:ds="http://schemas.openxmlformats.org/officeDocument/2006/customXml" ds:itemID="{134ACDC8-446D-4C3C-A159-6074757FFD1F}">
+  <ds:schemaRefs>
+    <ds:schemaRef ds:uri="http://schemas.microsoft.com/sharepoint/v3/contenttype/forms"/>
+  </ds:schemaRefs>
+</ds:datastoreItem>
+</file>
+
+<file path=customXml/itemProps3.xml><?xml version="1.0" encoding="utf-8"?>
+<ds:datastoreItem xmlns:ds="http://schemas.openxmlformats.org/officeDocument/2006/customXml" ds:itemID="{0D6AC881-E556-4F84-9E57-B4ADB5DC2CEF}">
+  <ds:schemaRefs>
+    <ds:schemaRef ds:uri="http://schemas.microsoft.com/office/2006/metadata/properties"/>
+    <ds:schemaRef ds:uri="http://schemas.microsoft.com/office/infopath/2007/PartnerControls"/>
+  </ds:schemaRefs>
+</ds:datastoreItem>
 </file>
</xml_diff>

<commit_message>
Removed quizzes from sed200. Updated addenda for sep400.
</commit_message>
<xml_diff>
--- a/sep400/SEP400Addenda.docx
+++ b/sep400/SEP400Addenda.docx
@@ -1156,20 +1156,20 @@
     <w:tbl>
       <w:tblPr>
         <w:tblStyle w:val="TableGrid0"/>
-        <w:tblW w:w="11065" w:type="dxa"/>
+        <w:tblW w:w="11245" w:type="dxa"/>
         <w:tblLook w:val="04A0" w:firstRow="1" w:lastRow="0" w:firstColumn="1" w:lastColumn="0" w:noHBand="0" w:noVBand="1"/>
       </w:tblPr>
       <w:tblGrid>
-        <w:gridCol w:w="1905"/>
-        <w:gridCol w:w="2739"/>
-        <w:gridCol w:w="2029"/>
-        <w:gridCol w:w="2117"/>
-        <w:gridCol w:w="2275"/>
+        <w:gridCol w:w="1839"/>
+        <w:gridCol w:w="2673"/>
+        <w:gridCol w:w="2300"/>
+        <w:gridCol w:w="2042"/>
+        <w:gridCol w:w="2391"/>
       </w:tblGrid>
       <w:tr>
         <w:tc>
           <w:tcPr>
-            <w:tcW w:w="2085" w:type="dxa"/>
+            <w:tcW w:w="1848" w:type="dxa"/>
           </w:tcPr>
           <w:p>
             <w:pPr>
@@ -1195,7 +1195,7 @@
         </w:tc>
         <w:tc>
           <w:tcPr>
-            <w:tcW w:w="2272" w:type="dxa"/>
+            <w:tcW w:w="2647" w:type="dxa"/>
           </w:tcPr>
           <w:p>
             <w:pPr>
@@ -1221,7 +1221,7 @@
         </w:tc>
         <w:tc>
           <w:tcPr>
-            <w:tcW w:w="2158" w:type="dxa"/>
+            <w:tcW w:w="2309" w:type="dxa"/>
           </w:tcPr>
           <w:p>
             <w:pPr>
@@ -1247,7 +1247,7 @@
         </w:tc>
         <w:tc>
           <w:tcPr>
-            <w:tcW w:w="2146" w:type="dxa"/>
+            <w:tcW w:w="2042" w:type="dxa"/>
           </w:tcPr>
           <w:p>
             <w:pPr>
@@ -1273,7 +1273,7 @@
         </w:tc>
         <w:tc>
           <w:tcPr>
-            <w:tcW w:w="2404" w:type="dxa"/>
+            <w:tcW w:w="2399" w:type="dxa"/>
           </w:tcPr>
           <w:p>
             <w:pPr>
@@ -1304,7 +1304,7 @@
         </w:trPr>
         <w:tc>
           <w:tcPr>
-            <w:tcW w:w="2085" w:type="dxa"/>
+            <w:tcW w:w="1848" w:type="dxa"/>
           </w:tcPr>
           <w:p>
             <w:pPr>
@@ -1345,7 +1345,34 @@
                 <w:sz w:val="24"/>
                 <w:szCs w:val="24"/>
               </w:rPr>
-              <w:t>Jan 10-14</w:t>
+              <w:t xml:space="preserve">Jan </w:t>
+            </w:r>
+            <w:r>
+              <w:rPr>
+                <w:rFonts w:ascii="Arial" w:hAnsi="Arial" w:cs="Arial"/>
+                <w:b/>
+                <w:sz w:val="24"/>
+                <w:szCs w:val="24"/>
+              </w:rPr>
+              <w:t>9</w:t>
+            </w:r>
+            <w:r>
+              <w:rPr>
+                <w:rFonts w:ascii="Arial" w:hAnsi="Arial" w:cs="Arial"/>
+                <w:b/>
+                <w:sz w:val="24"/>
+                <w:szCs w:val="24"/>
+              </w:rPr>
+              <w:t>-1</w:t>
+            </w:r>
+            <w:r>
+              <w:rPr>
+                <w:rFonts w:ascii="Arial" w:hAnsi="Arial" w:cs="Arial"/>
+                <w:b/>
+                <w:sz w:val="24"/>
+                <w:szCs w:val="24"/>
+              </w:rPr>
+              <w:t>3</w:t>
             </w:r>
           </w:p>
           <w:p>
@@ -1363,7 +1390,7 @@
         </w:tc>
         <w:tc>
           <w:tcPr>
-            <w:tcW w:w="2272" w:type="dxa"/>
+            <w:tcW w:w="2647" w:type="dxa"/>
           </w:tcPr>
           <w:p>
             <w:pPr>
@@ -1489,39 +1516,106 @@
         </w:tc>
         <w:tc>
           <w:tcPr>
-            <w:tcW w:w="2158" w:type="dxa"/>
-          </w:tcPr>
-          <w:p>
-            <w:pPr>
-              <w:ind w:right="376"/>
-              <w:rPr>
-                <w:rFonts w:ascii="Arial" w:hAnsi="Arial" w:cs="Arial"/>
-                <w:b/>
-                <w:sz w:val="24"/>
-                <w:szCs w:val="24"/>
-              </w:rPr>
-            </w:pPr>
-          </w:p>
-        </w:tc>
-        <w:tc>
-          <w:tcPr>
-            <w:tcW w:w="2146" w:type="dxa"/>
-          </w:tcPr>
-          <w:p>
-            <w:pPr>
-              <w:ind w:right="376"/>
-              <w:rPr>
-                <w:rFonts w:ascii="Arial" w:hAnsi="Arial" w:cs="Arial"/>
-                <w:b/>
-                <w:sz w:val="24"/>
-                <w:szCs w:val="24"/>
-              </w:rPr>
-            </w:pPr>
-          </w:p>
-        </w:tc>
-        <w:tc>
-          <w:tcPr>
-            <w:tcW w:w="2404" w:type="dxa"/>
+            <w:tcW w:w="2309" w:type="dxa"/>
+          </w:tcPr>
+          <w:p>
+            <w:pPr>
+              <w:ind w:right="376"/>
+              <w:rPr>
+                <w:rFonts w:ascii="Arial" w:hAnsi="Arial" w:cs="Arial"/>
+                <w:b/>
+                <w:sz w:val="24"/>
+                <w:szCs w:val="24"/>
+              </w:rPr>
+            </w:pPr>
+            <w:r>
+              <w:rPr>
+                <w:rFonts w:ascii="Arial" w:hAnsi="Arial" w:cs="Arial"/>
+                <w:b/>
+                <w:sz w:val="24"/>
+                <w:szCs w:val="24"/>
+              </w:rPr>
+              <w:t>Oper Syst</w:t>
+            </w:r>
+            <w:r>
+              <w:rPr>
+                <w:rFonts w:ascii="Arial" w:hAnsi="Arial" w:cs="Arial"/>
+                <w:b/>
+                <w:sz w:val="24"/>
+                <w:szCs w:val="24"/>
+              </w:rPr>
+              <w:t>ems</w:t>
+            </w:r>
+            <w:r>
+              <w:rPr>
+                <w:rFonts w:ascii="Arial" w:hAnsi="Arial" w:cs="Arial"/>
+                <w:b/>
+                <w:sz w:val="24"/>
+                <w:szCs w:val="24"/>
+              </w:rPr>
+              <w:t xml:space="preserve"> Ch 1</w:t>
+            </w:r>
+          </w:p>
+          <w:p>
+            <w:pPr>
+              <w:ind w:right="376"/>
+              <w:rPr>
+                <w:rFonts w:ascii="Arial" w:hAnsi="Arial" w:cs="Arial"/>
+                <w:b/>
+                <w:sz w:val="24"/>
+                <w:szCs w:val="24"/>
+              </w:rPr>
+            </w:pPr>
+          </w:p>
+          <w:p>
+            <w:pPr>
+              <w:ind w:right="376"/>
+              <w:rPr>
+                <w:rFonts w:ascii="Arial" w:hAnsi="Arial" w:cs="Arial"/>
+                <w:b/>
+                <w:sz w:val="24"/>
+                <w:szCs w:val="24"/>
+              </w:rPr>
+            </w:pPr>
+            <w:r>
+              <w:rPr>
+                <w:rFonts w:ascii="Arial" w:hAnsi="Arial" w:cs="Arial"/>
+                <w:b/>
+                <w:sz w:val="24"/>
+                <w:szCs w:val="24"/>
+              </w:rPr>
+              <w:t>Linux Prog.  Ch</w:t>
+            </w:r>
+            <w:r>
+              <w:rPr>
+                <w:rFonts w:ascii="Arial" w:hAnsi="Arial" w:cs="Arial"/>
+                <w:b/>
+                <w:sz w:val="24"/>
+                <w:szCs w:val="24"/>
+              </w:rPr>
+              <w:t xml:space="preserve"> 1-3</w:t>
+            </w:r>
+          </w:p>
+        </w:tc>
+        <w:tc>
+          <w:tcPr>
+            <w:tcW w:w="2042" w:type="dxa"/>
+          </w:tcPr>
+          <w:p>
+            <w:pPr>
+              <w:ind w:right="376"/>
+              <w:rPr>
+                <w:rFonts w:ascii="Arial" w:hAnsi="Arial" w:cs="Arial"/>
+                <w:b/>
+                <w:sz w:val="24"/>
+                <w:szCs w:val="24"/>
+              </w:rPr>
+            </w:pPr>
+          </w:p>
+        </w:tc>
+        <w:tc>
+          <w:tcPr>
+            <w:tcW w:w="2399" w:type="dxa"/>
           </w:tcPr>
           <w:p>
             <w:pPr>
@@ -1542,7 +1636,7 @@
         </w:trPr>
         <w:tc>
           <w:tcPr>
-            <w:tcW w:w="2085" w:type="dxa"/>
+            <w:tcW w:w="1848" w:type="dxa"/>
           </w:tcPr>
           <w:p>
             <w:pPr>
@@ -1583,13 +1677,40 @@
                 <w:sz w:val="24"/>
                 <w:szCs w:val="24"/>
               </w:rPr>
-              <w:t>Jan 17-21</w:t>
-            </w:r>
-          </w:p>
-        </w:tc>
-        <w:tc>
-          <w:tcPr>
-            <w:tcW w:w="2272" w:type="dxa"/>
+              <w:t>Jan 1</w:t>
+            </w:r>
+            <w:r>
+              <w:rPr>
+                <w:rFonts w:ascii="Arial" w:hAnsi="Arial" w:cs="Arial"/>
+                <w:b/>
+                <w:sz w:val="24"/>
+                <w:szCs w:val="24"/>
+              </w:rPr>
+              <w:t>6</w:t>
+            </w:r>
+            <w:r>
+              <w:rPr>
+                <w:rFonts w:ascii="Arial" w:hAnsi="Arial" w:cs="Arial"/>
+                <w:b/>
+                <w:sz w:val="24"/>
+                <w:szCs w:val="24"/>
+              </w:rPr>
+              <w:t>-2</w:t>
+            </w:r>
+            <w:r>
+              <w:rPr>
+                <w:rFonts w:ascii="Arial" w:hAnsi="Arial" w:cs="Arial"/>
+                <w:b/>
+                <w:sz w:val="24"/>
+                <w:szCs w:val="24"/>
+              </w:rPr>
+              <w:t>0</w:t>
+            </w:r>
+          </w:p>
+        </w:tc>
+        <w:tc>
+          <w:tcPr>
+            <w:tcW w:w="2647" w:type="dxa"/>
           </w:tcPr>
           <w:p>
             <w:pPr>
@@ -1610,27 +1731,6 @@
                 <w:szCs w:val="24"/>
               </w:rPr>
               <w:t>File-System Interface</w:t>
-            </w:r>
-          </w:p>
-          <w:p>
-            <w:pPr>
-              <w:ind w:right="376"/>
-              <w:jc w:val="center"/>
-              <w:rPr>
-                <w:rFonts w:ascii="Arial" w:hAnsi="Arial" w:cs="Arial"/>
-                <w:b/>
-                <w:sz w:val="24"/>
-                <w:szCs w:val="24"/>
-              </w:rPr>
-            </w:pPr>
-            <w:r>
-              <w:rPr>
-                <w:rFonts w:ascii="Arial" w:hAnsi="Arial" w:cs="Arial"/>
-                <w:b/>
-                <w:sz w:val="24"/>
-                <w:szCs w:val="24"/>
-              </w:rPr>
-              <w:t>Chapter 11</w:t>
             </w:r>
           </w:p>
           <w:p>
@@ -1690,7 +1790,7 @@
                 <w:sz w:val="20"/>
                 <w:szCs w:val="20"/>
               </w:rPr>
-              <w:t>Gdb (a Linux debugger)</w:t>
+              <w:t>Gdb</w:t>
             </w:r>
           </w:p>
           <w:p>
@@ -1739,23 +1839,99 @@
         </w:tc>
         <w:tc>
           <w:tcPr>
-            <w:tcW w:w="2158" w:type="dxa"/>
-          </w:tcPr>
-          <w:p>
-            <w:pPr>
-              <w:ind w:right="376"/>
-              <w:rPr>
-                <w:rFonts w:ascii="Arial" w:hAnsi="Arial" w:cs="Arial"/>
-                <w:b/>
-                <w:sz w:val="24"/>
-                <w:szCs w:val="24"/>
-              </w:rPr>
-            </w:pPr>
-          </w:p>
-        </w:tc>
-        <w:tc>
-          <w:tcPr>
-            <w:tcW w:w="2146" w:type="dxa"/>
+            <w:tcW w:w="2309" w:type="dxa"/>
+          </w:tcPr>
+          <w:p>
+            <w:pPr>
+              <w:ind w:right="376"/>
+              <w:rPr>
+                <w:rFonts w:ascii="Arial" w:hAnsi="Arial" w:cs="Arial"/>
+                <w:b/>
+                <w:sz w:val="24"/>
+                <w:szCs w:val="24"/>
+              </w:rPr>
+            </w:pPr>
+            <w:r>
+              <w:rPr>
+                <w:rFonts w:ascii="Arial" w:hAnsi="Arial" w:cs="Arial"/>
+                <w:b/>
+                <w:sz w:val="24"/>
+                <w:szCs w:val="24"/>
+              </w:rPr>
+              <w:t>Oper Syst</w:t>
+            </w:r>
+            <w:r>
+              <w:rPr>
+                <w:rFonts w:ascii="Arial" w:hAnsi="Arial" w:cs="Arial"/>
+                <w:b/>
+                <w:sz w:val="24"/>
+                <w:szCs w:val="24"/>
+              </w:rPr>
+              <w:t>ems</w:t>
+            </w:r>
+            <w:r>
+              <w:rPr>
+                <w:rFonts w:ascii="Arial" w:hAnsi="Arial" w:cs="Arial"/>
+                <w:b/>
+                <w:sz w:val="24"/>
+                <w:szCs w:val="24"/>
+              </w:rPr>
+              <w:t xml:space="preserve"> Ch 11</w:t>
+            </w:r>
+          </w:p>
+          <w:p>
+            <w:pPr>
+              <w:ind w:right="376"/>
+              <w:rPr>
+                <w:rFonts w:ascii="Arial" w:hAnsi="Arial" w:cs="Arial"/>
+                <w:b/>
+                <w:sz w:val="24"/>
+                <w:szCs w:val="24"/>
+              </w:rPr>
+            </w:pPr>
+          </w:p>
+          <w:p>
+            <w:pPr>
+              <w:ind w:right="376"/>
+              <w:rPr>
+                <w:rFonts w:ascii="Arial" w:hAnsi="Arial" w:cs="Arial"/>
+                <w:b/>
+                <w:sz w:val="24"/>
+                <w:szCs w:val="24"/>
+              </w:rPr>
+            </w:pPr>
+            <w:r>
+              <w:rPr>
+                <w:rFonts w:ascii="Arial" w:hAnsi="Arial" w:cs="Arial"/>
+                <w:b/>
+                <w:sz w:val="24"/>
+                <w:szCs w:val="24"/>
+              </w:rPr>
+              <w:t>Linux Prog.  Ch 4</w:t>
+            </w:r>
+            <w:r>
+              <w:rPr>
+                <w:rFonts w:ascii="Arial" w:hAnsi="Arial" w:cs="Arial"/>
+                <w:b/>
+                <w:sz w:val="24"/>
+                <w:szCs w:val="24"/>
+              </w:rPr>
+              <w:t>-5</w:t>
+            </w:r>
+            <w:r>
+              <w:rPr>
+                <w:rFonts w:ascii="Arial" w:hAnsi="Arial" w:cs="Arial"/>
+                <w:b/>
+                <w:sz w:val="24"/>
+                <w:szCs w:val="24"/>
+              </w:rPr>
+              <w:t>, 41</w:t>
+            </w:r>
+          </w:p>
+        </w:tc>
+        <w:tc>
+          <w:tcPr>
+            <w:tcW w:w="2042" w:type="dxa"/>
           </w:tcPr>
           <w:p>
             <w:pPr>
@@ -1800,7 +1976,7 @@
         </w:tc>
         <w:tc>
           <w:tcPr>
-            <w:tcW w:w="2404" w:type="dxa"/>
+            <w:tcW w:w="2399" w:type="dxa"/>
           </w:tcPr>
           <w:p>
             <w:pPr>
@@ -1830,7 +2006,7 @@
         </w:trPr>
         <w:tc>
           <w:tcPr>
-            <w:tcW w:w="2085" w:type="dxa"/>
+            <w:tcW w:w="1848" w:type="dxa"/>
           </w:tcPr>
           <w:p>
             <w:pPr>
@@ -1871,13 +2047,40 @@
                 <w:sz w:val="24"/>
                 <w:szCs w:val="24"/>
               </w:rPr>
-              <w:t>Jan 24-28</w:t>
-            </w:r>
-          </w:p>
-        </w:tc>
-        <w:tc>
-          <w:tcPr>
-            <w:tcW w:w="2272" w:type="dxa"/>
+              <w:t>Jan 2</w:t>
+            </w:r>
+            <w:r>
+              <w:rPr>
+                <w:rFonts w:ascii="Arial" w:hAnsi="Arial" w:cs="Arial"/>
+                <w:b/>
+                <w:sz w:val="24"/>
+                <w:szCs w:val="24"/>
+              </w:rPr>
+              <w:t>3</w:t>
+            </w:r>
+            <w:r>
+              <w:rPr>
+                <w:rFonts w:ascii="Arial" w:hAnsi="Arial" w:cs="Arial"/>
+                <w:b/>
+                <w:sz w:val="24"/>
+                <w:szCs w:val="24"/>
+              </w:rPr>
+              <w:t>-2</w:t>
+            </w:r>
+            <w:r>
+              <w:rPr>
+                <w:rFonts w:ascii="Arial" w:hAnsi="Arial" w:cs="Arial"/>
+                <w:b/>
+                <w:sz w:val="24"/>
+                <w:szCs w:val="24"/>
+              </w:rPr>
+              <w:t>7</w:t>
+            </w:r>
+          </w:p>
+        </w:tc>
+        <w:tc>
+          <w:tcPr>
+            <w:tcW w:w="2647" w:type="dxa"/>
           </w:tcPr>
           <w:p>
             <w:pPr>
@@ -1918,15 +2121,6 @@
                 <w:szCs w:val="20"/>
               </w:rPr>
               <w:t>IOCTL’s</w:t>
-            </w:r>
-            <w:r>
-              <w:rPr>
-                <w:rFonts w:ascii="Arial" w:hAnsi="Arial" w:cs="Arial"/>
-                <w:bCs/>
-                <w:sz w:val="20"/>
-                <w:szCs w:val="20"/>
-              </w:rPr>
-              <w:t xml:space="preserve"> (Ch13)</w:t>
             </w:r>
           </w:p>
           <w:p>
@@ -1976,8 +2170,66 @@
         </w:tc>
         <w:tc>
           <w:tcPr>
-            <w:tcW w:w="2158" w:type="dxa"/>
-          </w:tcPr>
+            <w:tcW w:w="2309" w:type="dxa"/>
+          </w:tcPr>
+          <w:p>
+            <w:pPr>
+              <w:ind w:right="376"/>
+              <w:rPr>
+                <w:rFonts w:ascii="Arial" w:hAnsi="Arial" w:cs="Arial"/>
+                <w:b/>
+                <w:sz w:val="24"/>
+                <w:szCs w:val="24"/>
+              </w:rPr>
+            </w:pPr>
+            <w:r>
+              <w:rPr>
+                <w:rFonts w:ascii="Arial" w:hAnsi="Arial" w:cs="Arial"/>
+                <w:b/>
+                <w:sz w:val="24"/>
+                <w:szCs w:val="24"/>
+              </w:rPr>
+              <w:t xml:space="preserve">Oper </w:t>
+            </w:r>
+            <w:r>
+              <w:rPr>
+                <w:rFonts w:ascii="Arial" w:hAnsi="Arial" w:cs="Arial"/>
+                <w:b/>
+                <w:sz w:val="24"/>
+                <w:szCs w:val="24"/>
+              </w:rPr>
+              <w:t>Systems</w:t>
+            </w:r>
+            <w:r>
+              <w:rPr>
+                <w:rFonts w:ascii="Arial" w:hAnsi="Arial" w:cs="Arial"/>
+                <w:b/>
+                <w:sz w:val="24"/>
+                <w:szCs w:val="24"/>
+              </w:rPr>
+              <w:t xml:space="preserve"> Ch </w:t>
+            </w:r>
+            <w:r>
+              <w:rPr>
+                <w:rFonts w:ascii="Arial" w:hAnsi="Arial" w:cs="Arial"/>
+                <w:b/>
+                <w:sz w:val="24"/>
+                <w:szCs w:val="24"/>
+              </w:rPr>
+              <w:t>12</w:t>
+            </w:r>
+          </w:p>
+          <w:p>
+            <w:pPr>
+              <w:ind w:right="376"/>
+              <w:rPr>
+                <w:rFonts w:ascii="Arial" w:hAnsi="Arial" w:cs="Arial"/>
+                <w:b/>
+                <w:sz w:val="24"/>
+                <w:szCs w:val="24"/>
+              </w:rPr>
+            </w:pPr>
+          </w:p>
           <w:p>
             <w:pPr>
               <w:ind w:right="376"/>
@@ -1989,11 +2241,29 @@
                 <w:lang w:val="fr-FR"/>
               </w:rPr>
             </w:pPr>
-          </w:p>
-        </w:tc>
-        <w:tc>
-          <w:tcPr>
-            <w:tcW w:w="2146" w:type="dxa"/>
+            <w:r>
+              <w:rPr>
+                <w:rFonts w:ascii="Arial" w:hAnsi="Arial" w:cs="Arial"/>
+                <w:b/>
+                <w:sz w:val="24"/>
+                <w:szCs w:val="24"/>
+              </w:rPr>
+              <w:t xml:space="preserve">Linux Prog.  Ch </w:t>
+            </w:r>
+            <w:r>
+              <w:rPr>
+                <w:rFonts w:ascii="Arial" w:hAnsi="Arial" w:cs="Arial"/>
+                <w:b/>
+                <w:sz w:val="24"/>
+                <w:szCs w:val="24"/>
+              </w:rPr>
+              <w:t>4</w:t>
+            </w:r>
+          </w:p>
+        </w:tc>
+        <w:tc>
+          <w:tcPr>
+            <w:tcW w:w="2042" w:type="dxa"/>
           </w:tcPr>
           <w:p>
             <w:pPr>
@@ -2038,7 +2308,7 @@
         </w:tc>
         <w:tc>
           <w:tcPr>
-            <w:tcW w:w="2404" w:type="dxa"/>
+            <w:tcW w:w="2399" w:type="dxa"/>
           </w:tcPr>
           <w:p>
             <w:pPr>
@@ -2106,7 +2376,7 @@
         </w:trPr>
         <w:tc>
           <w:tcPr>
-            <w:tcW w:w="2085" w:type="dxa"/>
+            <w:tcW w:w="1848" w:type="dxa"/>
           </w:tcPr>
           <w:p>
             <w:pPr>
@@ -2147,13 +2417,40 @@
                 <w:sz w:val="24"/>
                 <w:szCs w:val="24"/>
               </w:rPr>
-              <w:t>Jan 31-Feb 4</w:t>
-            </w:r>
-          </w:p>
-        </w:tc>
-        <w:tc>
-          <w:tcPr>
-            <w:tcW w:w="2272" w:type="dxa"/>
+              <w:t>Jan 3</w:t>
+            </w:r>
+            <w:r>
+              <w:rPr>
+                <w:rFonts w:ascii="Arial" w:hAnsi="Arial" w:cs="Arial"/>
+                <w:b/>
+                <w:sz w:val="24"/>
+                <w:szCs w:val="24"/>
+              </w:rPr>
+              <w:t>0</w:t>
+            </w:r>
+            <w:r>
+              <w:rPr>
+                <w:rFonts w:ascii="Arial" w:hAnsi="Arial" w:cs="Arial"/>
+                <w:b/>
+                <w:sz w:val="24"/>
+                <w:szCs w:val="24"/>
+              </w:rPr>
+              <w:t xml:space="preserve">-Feb </w:t>
+            </w:r>
+            <w:r>
+              <w:rPr>
+                <w:rFonts w:ascii="Arial" w:hAnsi="Arial" w:cs="Arial"/>
+                <w:b/>
+                <w:sz w:val="24"/>
+                <w:szCs w:val="24"/>
+              </w:rPr>
+              <w:t>3</w:t>
+            </w:r>
+          </w:p>
+        </w:tc>
+        <w:tc>
+          <w:tcPr>
+            <w:tcW w:w="2647" w:type="dxa"/>
           </w:tcPr>
           <w:p>
             <w:pPr>
@@ -2219,23 +2516,99 @@
         </w:tc>
         <w:tc>
           <w:tcPr>
-            <w:tcW w:w="2158" w:type="dxa"/>
-          </w:tcPr>
-          <w:p>
-            <w:pPr>
-              <w:ind w:right="376"/>
-              <w:rPr>
-                <w:rFonts w:ascii="Arial" w:hAnsi="Arial" w:cs="Arial"/>
-                <w:b/>
-                <w:sz w:val="24"/>
-                <w:szCs w:val="24"/>
-              </w:rPr>
-            </w:pPr>
-          </w:p>
-        </w:tc>
-        <w:tc>
-          <w:tcPr>
-            <w:tcW w:w="2146" w:type="dxa"/>
+            <w:tcW w:w="2309" w:type="dxa"/>
+          </w:tcPr>
+          <w:p>
+            <w:pPr>
+              <w:ind w:right="376"/>
+              <w:rPr>
+                <w:rFonts w:ascii="Arial" w:hAnsi="Arial" w:cs="Arial"/>
+                <w:b/>
+                <w:sz w:val="24"/>
+                <w:szCs w:val="24"/>
+              </w:rPr>
+            </w:pPr>
+            <w:r>
+              <w:rPr>
+                <w:rFonts w:ascii="Arial" w:hAnsi="Arial" w:cs="Arial"/>
+                <w:b/>
+                <w:sz w:val="24"/>
+                <w:szCs w:val="24"/>
+              </w:rPr>
+              <w:t xml:space="preserve">Oper </w:t>
+            </w:r>
+            <w:r>
+              <w:rPr>
+                <w:rFonts w:ascii="Arial" w:hAnsi="Arial" w:cs="Arial"/>
+                <w:b/>
+                <w:sz w:val="24"/>
+                <w:szCs w:val="24"/>
+              </w:rPr>
+              <w:t>Systems</w:t>
+            </w:r>
+            <w:r>
+              <w:rPr>
+                <w:rFonts w:ascii="Arial" w:hAnsi="Arial" w:cs="Arial"/>
+                <w:b/>
+                <w:sz w:val="24"/>
+                <w:szCs w:val="24"/>
+              </w:rPr>
+              <w:t xml:space="preserve"> Ch </w:t>
+            </w:r>
+            <w:r>
+              <w:rPr>
+                <w:rFonts w:ascii="Arial" w:hAnsi="Arial" w:cs="Arial"/>
+                <w:b/>
+                <w:sz w:val="24"/>
+                <w:szCs w:val="24"/>
+              </w:rPr>
+              <w:t>3-4</w:t>
+            </w:r>
+          </w:p>
+          <w:p>
+            <w:pPr>
+              <w:ind w:right="376"/>
+              <w:rPr>
+                <w:rFonts w:ascii="Arial" w:hAnsi="Arial" w:cs="Arial"/>
+                <w:b/>
+                <w:sz w:val="24"/>
+                <w:szCs w:val="24"/>
+              </w:rPr>
+            </w:pPr>
+          </w:p>
+          <w:p>
+            <w:pPr>
+              <w:ind w:right="376"/>
+              <w:rPr>
+                <w:rFonts w:ascii="Arial" w:hAnsi="Arial" w:cs="Arial"/>
+                <w:b/>
+                <w:sz w:val="24"/>
+                <w:szCs w:val="24"/>
+              </w:rPr>
+            </w:pPr>
+            <w:r>
+              <w:rPr>
+                <w:rFonts w:ascii="Arial" w:hAnsi="Arial" w:cs="Arial"/>
+                <w:b/>
+                <w:sz w:val="24"/>
+                <w:szCs w:val="24"/>
+              </w:rPr>
+              <w:t>Linux Prog.  Ch</w:t>
+            </w:r>
+            <w:r>
+              <w:rPr>
+                <w:rFonts w:ascii="Arial" w:hAnsi="Arial" w:cs="Arial"/>
+                <w:b/>
+                <w:sz w:val="24"/>
+                <w:szCs w:val="24"/>
+              </w:rPr>
+              <w:t xml:space="preserve"> 6,20,24-26</w:t>
+            </w:r>
+          </w:p>
+        </w:tc>
+        <w:tc>
+          <w:tcPr>
+            <w:tcW w:w="2042" w:type="dxa"/>
           </w:tcPr>
           <w:p>
             <w:pPr>
@@ -2280,7 +2653,7 @@
         </w:tc>
         <w:tc>
           <w:tcPr>
-            <w:tcW w:w="2404" w:type="dxa"/>
+            <w:tcW w:w="2399" w:type="dxa"/>
           </w:tcPr>
           <w:p>
             <w:pPr>
@@ -2334,7 +2707,7 @@
         </w:trPr>
         <w:tc>
           <w:tcPr>
-            <w:tcW w:w="2085" w:type="dxa"/>
+            <w:tcW w:w="1848" w:type="dxa"/>
           </w:tcPr>
           <w:p>
             <w:pPr>
@@ -2375,7 +2748,34 @@
                 <w:sz w:val="24"/>
                 <w:szCs w:val="24"/>
               </w:rPr>
-              <w:t>Feb 7-11</w:t>
+              <w:t xml:space="preserve">Feb </w:t>
+            </w:r>
+            <w:r>
+              <w:rPr>
+                <w:rFonts w:ascii="Arial" w:hAnsi="Arial" w:cs="Arial"/>
+                <w:b/>
+                <w:sz w:val="24"/>
+                <w:szCs w:val="24"/>
+              </w:rPr>
+              <w:t>6</w:t>
+            </w:r>
+            <w:r>
+              <w:rPr>
+                <w:rFonts w:ascii="Arial" w:hAnsi="Arial" w:cs="Arial"/>
+                <w:b/>
+                <w:sz w:val="24"/>
+                <w:szCs w:val="24"/>
+              </w:rPr>
+              <w:t>-1</w:t>
+            </w:r>
+            <w:r>
+              <w:rPr>
+                <w:rFonts w:ascii="Arial" w:hAnsi="Arial" w:cs="Arial"/>
+                <w:b/>
+                <w:sz w:val="24"/>
+                <w:szCs w:val="24"/>
+              </w:rPr>
+              <w:t>0</w:t>
             </w:r>
           </w:p>
           <w:p>
@@ -2393,7 +2793,7 @@
         </w:tc>
         <w:tc>
           <w:tcPr>
-            <w:tcW w:w="2272" w:type="dxa"/>
+            <w:tcW w:w="2647" w:type="dxa"/>
           </w:tcPr>
           <w:p>
             <w:pPr>
@@ -2459,23 +2859,99 @@
         </w:tc>
         <w:tc>
           <w:tcPr>
-            <w:tcW w:w="2158" w:type="dxa"/>
-          </w:tcPr>
-          <w:p>
-            <w:pPr>
-              <w:ind w:right="376"/>
-              <w:rPr>
-                <w:rFonts w:ascii="Arial" w:hAnsi="Arial" w:cs="Arial"/>
-                <w:b/>
-                <w:sz w:val="24"/>
-                <w:szCs w:val="24"/>
-              </w:rPr>
-            </w:pPr>
-          </w:p>
-        </w:tc>
-        <w:tc>
-          <w:tcPr>
-            <w:tcW w:w="2146" w:type="dxa"/>
+            <w:tcW w:w="2309" w:type="dxa"/>
+          </w:tcPr>
+          <w:p>
+            <w:pPr>
+              <w:ind w:right="376"/>
+              <w:rPr>
+                <w:rFonts w:ascii="Arial" w:hAnsi="Arial" w:cs="Arial"/>
+                <w:b/>
+                <w:sz w:val="24"/>
+                <w:szCs w:val="24"/>
+              </w:rPr>
+            </w:pPr>
+            <w:r>
+              <w:rPr>
+                <w:rFonts w:ascii="Arial" w:hAnsi="Arial" w:cs="Arial"/>
+                <w:b/>
+                <w:sz w:val="24"/>
+                <w:szCs w:val="24"/>
+              </w:rPr>
+              <w:t xml:space="preserve">Oper </w:t>
+            </w:r>
+            <w:r>
+              <w:rPr>
+                <w:rFonts w:ascii="Arial" w:hAnsi="Arial" w:cs="Arial"/>
+                <w:b/>
+                <w:sz w:val="24"/>
+                <w:szCs w:val="24"/>
+              </w:rPr>
+              <w:t>Systems</w:t>
+            </w:r>
+            <w:r>
+              <w:rPr>
+                <w:rFonts w:ascii="Arial" w:hAnsi="Arial" w:cs="Arial"/>
+                <w:b/>
+                <w:sz w:val="24"/>
+                <w:szCs w:val="24"/>
+              </w:rPr>
+              <w:t xml:space="preserve"> Ch </w:t>
+            </w:r>
+            <w:r>
+              <w:rPr>
+                <w:rFonts w:ascii="Arial" w:hAnsi="Arial" w:cs="Arial"/>
+                <w:b/>
+                <w:sz w:val="24"/>
+                <w:szCs w:val="24"/>
+              </w:rPr>
+              <w:t>3</w:t>
+            </w:r>
+          </w:p>
+          <w:p>
+            <w:pPr>
+              <w:ind w:right="376"/>
+              <w:rPr>
+                <w:rFonts w:ascii="Arial" w:hAnsi="Arial" w:cs="Arial"/>
+                <w:b/>
+                <w:sz w:val="24"/>
+                <w:szCs w:val="24"/>
+              </w:rPr>
+            </w:pPr>
+          </w:p>
+          <w:p>
+            <w:pPr>
+              <w:ind w:right="376"/>
+              <w:rPr>
+                <w:rFonts w:ascii="Arial" w:hAnsi="Arial" w:cs="Arial"/>
+                <w:b/>
+                <w:sz w:val="24"/>
+                <w:szCs w:val="24"/>
+              </w:rPr>
+            </w:pPr>
+            <w:r>
+              <w:rPr>
+                <w:rFonts w:ascii="Arial" w:hAnsi="Arial" w:cs="Arial"/>
+                <w:b/>
+                <w:sz w:val="24"/>
+                <w:szCs w:val="24"/>
+              </w:rPr>
+              <w:t>Linux Prog.  Ch</w:t>
+            </w:r>
+            <w:r>
+              <w:rPr>
+                <w:rFonts w:ascii="Arial" w:hAnsi="Arial" w:cs="Arial"/>
+                <w:b/>
+                <w:sz w:val="24"/>
+                <w:szCs w:val="24"/>
+              </w:rPr>
+              <w:t xml:space="preserve"> 56,57,59</w:t>
+            </w:r>
+          </w:p>
+        </w:tc>
+        <w:tc>
+          <w:tcPr>
+            <w:tcW w:w="2042" w:type="dxa"/>
           </w:tcPr>
           <w:p>
             <w:pPr>
@@ -2520,7 +2996,7 @@
         </w:tc>
         <w:tc>
           <w:tcPr>
-            <w:tcW w:w="2404" w:type="dxa"/>
+            <w:tcW w:w="2399" w:type="dxa"/>
           </w:tcPr>
           <w:p>
             <w:pPr>
@@ -2574,7 +3050,7 @@
         </w:trPr>
         <w:tc>
           <w:tcPr>
-            <w:tcW w:w="2085" w:type="dxa"/>
+            <w:tcW w:w="1848" w:type="dxa"/>
           </w:tcPr>
           <w:p>
             <w:pPr>
@@ -2615,7 +3091,34 @@
                 <w:sz w:val="24"/>
                 <w:szCs w:val="24"/>
               </w:rPr>
-              <w:t>Feb 14-18</w:t>
+              <w:t>Feb 1</w:t>
+            </w:r>
+            <w:r>
+              <w:rPr>
+                <w:rFonts w:ascii="Arial" w:hAnsi="Arial" w:cs="Arial"/>
+                <w:b/>
+                <w:sz w:val="24"/>
+                <w:szCs w:val="24"/>
+              </w:rPr>
+              <w:t>3</w:t>
+            </w:r>
+            <w:r>
+              <w:rPr>
+                <w:rFonts w:ascii="Arial" w:hAnsi="Arial" w:cs="Arial"/>
+                <w:b/>
+                <w:sz w:val="24"/>
+                <w:szCs w:val="24"/>
+              </w:rPr>
+              <w:t>-1</w:t>
+            </w:r>
+            <w:r>
+              <w:rPr>
+                <w:rFonts w:ascii="Arial" w:hAnsi="Arial" w:cs="Arial"/>
+                <w:b/>
+                <w:sz w:val="24"/>
+                <w:szCs w:val="24"/>
+              </w:rPr>
+              <w:t>7</w:t>
             </w:r>
           </w:p>
           <w:p>
@@ -2633,7 +3136,7 @@
         </w:tc>
         <w:tc>
           <w:tcPr>
-            <w:tcW w:w="2272" w:type="dxa"/>
+            <w:tcW w:w="2647" w:type="dxa"/>
           </w:tcPr>
           <w:p>
             <w:pPr>
@@ -2675,35 +3178,37 @@
               </w:rPr>
               <w:t>Threads</w:t>
             </w:r>
-            <w:r>
+          </w:p>
+          <w:p>
+            <w:pPr>
+              <w:ind w:right="376"/>
               <w:rPr>
                 <w:rFonts w:ascii="Arial" w:hAnsi="Arial" w:cs="Arial"/>
                 <w:bCs/>
                 <w:sz w:val="20"/>
                 <w:szCs w:val="20"/>
               </w:rPr>
-              <w:t xml:space="preserve"> (Ch4)</w:t>
-            </w:r>
-          </w:p>
-          <w:p>
-            <w:pPr>
-              <w:ind w:right="376"/>
+            </w:pPr>
+            <w:r>
               <w:rPr>
                 <w:rFonts w:ascii="Arial" w:hAnsi="Arial" w:cs="Arial"/>
                 <w:bCs/>
                 <w:sz w:val="20"/>
                 <w:szCs w:val="20"/>
               </w:rPr>
-            </w:pPr>
-            <w:r>
+              <w:t>Mutexes</w:t>
+            </w:r>
+          </w:p>
+          <w:p>
+            <w:pPr>
+              <w:ind w:right="376"/>
               <w:rPr>
                 <w:rFonts w:ascii="Arial" w:hAnsi="Arial" w:cs="Arial"/>
                 <w:bCs/>
                 <w:sz w:val="20"/>
                 <w:szCs w:val="20"/>
               </w:rPr>
-              <w:t>Mutexes</w:t>
-            </w:r>
+            </w:pPr>
             <w:r>
               <w:rPr>
                 <w:rFonts w:ascii="Arial" w:hAnsi="Arial" w:cs="Arial"/>
@@ -2711,49 +3216,105 @@
                 <w:sz w:val="20"/>
                 <w:szCs w:val="20"/>
               </w:rPr>
-              <w:t xml:space="preserve"> (Ch7)</w:t>
-            </w:r>
-          </w:p>
-          <w:p>
-            <w:pPr>
-              <w:ind w:right="376"/>
-              <w:rPr>
-                <w:rFonts w:ascii="Arial" w:hAnsi="Arial" w:cs="Arial"/>
-                <w:bCs/>
-                <w:sz w:val="20"/>
-                <w:szCs w:val="20"/>
-              </w:rPr>
-            </w:pPr>
-            <w:r>
-              <w:rPr>
-                <w:rFonts w:ascii="Arial" w:hAnsi="Arial" w:cs="Arial"/>
-                <w:bCs/>
-                <w:sz w:val="20"/>
-                <w:szCs w:val="20"/>
-              </w:rPr>
               <w:t>Server design</w:t>
             </w:r>
           </w:p>
         </w:tc>
         <w:tc>
           <w:tcPr>
-            <w:tcW w:w="2158" w:type="dxa"/>
-          </w:tcPr>
-          <w:p>
-            <w:pPr>
-              <w:ind w:right="376"/>
-              <w:rPr>
-                <w:rFonts w:ascii="Arial" w:hAnsi="Arial" w:cs="Arial"/>
-                <w:b/>
-                <w:sz w:val="24"/>
-                <w:szCs w:val="24"/>
-              </w:rPr>
-            </w:pPr>
-          </w:p>
-        </w:tc>
-        <w:tc>
-          <w:tcPr>
-            <w:tcW w:w="2146" w:type="dxa"/>
+            <w:tcW w:w="2309" w:type="dxa"/>
+          </w:tcPr>
+          <w:p>
+            <w:pPr>
+              <w:ind w:right="376"/>
+              <w:rPr>
+                <w:rFonts w:ascii="Arial" w:hAnsi="Arial" w:cs="Arial"/>
+                <w:b/>
+                <w:sz w:val="24"/>
+                <w:szCs w:val="24"/>
+              </w:rPr>
+            </w:pPr>
+            <w:r>
+              <w:rPr>
+                <w:rFonts w:ascii="Arial" w:hAnsi="Arial" w:cs="Arial"/>
+                <w:b/>
+                <w:sz w:val="24"/>
+                <w:szCs w:val="24"/>
+              </w:rPr>
+              <w:t xml:space="preserve">Oper </w:t>
+            </w:r>
+            <w:r>
+              <w:rPr>
+                <w:rFonts w:ascii="Arial" w:hAnsi="Arial" w:cs="Arial"/>
+                <w:b/>
+                <w:sz w:val="24"/>
+                <w:szCs w:val="24"/>
+              </w:rPr>
+              <w:t>Systems</w:t>
+            </w:r>
+            <w:r>
+              <w:rPr>
+                <w:rFonts w:ascii="Arial" w:hAnsi="Arial" w:cs="Arial"/>
+                <w:b/>
+                <w:sz w:val="24"/>
+                <w:szCs w:val="24"/>
+              </w:rPr>
+              <w:t xml:space="preserve"> Ch </w:t>
+            </w:r>
+            <w:r>
+              <w:rPr>
+                <w:rFonts w:ascii="Arial" w:hAnsi="Arial" w:cs="Arial"/>
+                <w:b/>
+                <w:sz w:val="24"/>
+                <w:szCs w:val="24"/>
+              </w:rPr>
+              <w:t>4,7</w:t>
+            </w:r>
+          </w:p>
+          <w:p>
+            <w:pPr>
+              <w:ind w:right="376"/>
+              <w:rPr>
+                <w:rFonts w:ascii="Arial" w:hAnsi="Arial" w:cs="Arial"/>
+                <w:b/>
+                <w:sz w:val="24"/>
+                <w:szCs w:val="24"/>
+              </w:rPr>
+            </w:pPr>
+          </w:p>
+          <w:p>
+            <w:pPr>
+              <w:ind w:right="376"/>
+              <w:rPr>
+                <w:rFonts w:ascii="Arial" w:hAnsi="Arial" w:cs="Arial"/>
+                <w:b/>
+                <w:sz w:val="24"/>
+                <w:szCs w:val="24"/>
+              </w:rPr>
+            </w:pPr>
+            <w:r>
+              <w:rPr>
+                <w:rFonts w:ascii="Arial" w:hAnsi="Arial" w:cs="Arial"/>
+                <w:b/>
+                <w:sz w:val="24"/>
+                <w:szCs w:val="24"/>
+              </w:rPr>
+              <w:t>Linux Prog.  Ch</w:t>
+            </w:r>
+            <w:r>
+              <w:rPr>
+                <w:rFonts w:ascii="Arial" w:hAnsi="Arial" w:cs="Arial"/>
+                <w:b/>
+                <w:sz w:val="24"/>
+                <w:szCs w:val="24"/>
+              </w:rPr>
+              <w:t xml:space="preserve"> 29-30,60</w:t>
+            </w:r>
+          </w:p>
+        </w:tc>
+        <w:tc>
+          <w:tcPr>
+            <w:tcW w:w="2042" w:type="dxa"/>
           </w:tcPr>
           <w:p>
             <w:pPr>
@@ -2798,7 +3359,7 @@
         </w:tc>
         <w:tc>
           <w:tcPr>
-            <w:tcW w:w="2404" w:type="dxa"/>
+            <w:tcW w:w="2399" w:type="dxa"/>
           </w:tcPr>
           <w:p>
             <w:pPr>
@@ -2852,7 +3413,7 @@
         </w:trPr>
         <w:tc>
           <w:tcPr>
-            <w:tcW w:w="2085" w:type="dxa"/>
+            <w:tcW w:w="1848" w:type="dxa"/>
           </w:tcPr>
           <w:p>
             <w:pPr>
@@ -2893,7 +3454,34 @@
                 <w:sz w:val="24"/>
                 <w:szCs w:val="24"/>
               </w:rPr>
-              <w:t>Feb 21-25</w:t>
+              <w:t>Feb 2</w:t>
+            </w:r>
+            <w:r>
+              <w:rPr>
+                <w:rFonts w:ascii="Arial" w:hAnsi="Arial" w:cs="Arial"/>
+                <w:b/>
+                <w:sz w:val="24"/>
+                <w:szCs w:val="24"/>
+              </w:rPr>
+              <w:t>0</w:t>
+            </w:r>
+            <w:r>
+              <w:rPr>
+                <w:rFonts w:ascii="Arial" w:hAnsi="Arial" w:cs="Arial"/>
+                <w:b/>
+                <w:sz w:val="24"/>
+                <w:szCs w:val="24"/>
+              </w:rPr>
+              <w:t>-2</w:t>
+            </w:r>
+            <w:r>
+              <w:rPr>
+                <w:rFonts w:ascii="Arial" w:hAnsi="Arial" w:cs="Arial"/>
+                <w:b/>
+                <w:sz w:val="24"/>
+                <w:szCs w:val="24"/>
+              </w:rPr>
+              <w:t>4</w:t>
             </w:r>
           </w:p>
           <w:p>
@@ -2911,7 +3499,7 @@
         </w:tc>
         <w:tc>
           <w:tcPr>
-            <w:tcW w:w="2272" w:type="dxa"/>
+            <w:tcW w:w="2647" w:type="dxa"/>
           </w:tcPr>
           <w:p>
             <w:pPr>
@@ -2958,39 +3546,39 @@
         </w:tc>
         <w:tc>
           <w:tcPr>
-            <w:tcW w:w="2158" w:type="dxa"/>
-          </w:tcPr>
-          <w:p>
-            <w:pPr>
-              <w:ind w:right="376"/>
-              <w:rPr>
-                <w:rFonts w:ascii="Arial" w:hAnsi="Arial" w:cs="Arial"/>
-                <w:b/>
-                <w:sz w:val="24"/>
-                <w:szCs w:val="24"/>
-              </w:rPr>
-            </w:pPr>
-          </w:p>
-        </w:tc>
-        <w:tc>
-          <w:tcPr>
-            <w:tcW w:w="2146" w:type="dxa"/>
-          </w:tcPr>
-          <w:p>
-            <w:pPr>
-              <w:ind w:right="376"/>
-              <w:rPr>
-                <w:rFonts w:ascii="Arial" w:hAnsi="Arial" w:cs="Arial"/>
-                <w:b/>
-                <w:sz w:val="24"/>
-                <w:szCs w:val="24"/>
-              </w:rPr>
-            </w:pPr>
-          </w:p>
-        </w:tc>
-        <w:tc>
-          <w:tcPr>
-            <w:tcW w:w="2404" w:type="dxa"/>
+            <w:tcW w:w="2309" w:type="dxa"/>
+          </w:tcPr>
+          <w:p>
+            <w:pPr>
+              <w:ind w:right="376"/>
+              <w:rPr>
+                <w:rFonts w:ascii="Arial" w:hAnsi="Arial" w:cs="Arial"/>
+                <w:b/>
+                <w:sz w:val="24"/>
+                <w:szCs w:val="24"/>
+              </w:rPr>
+            </w:pPr>
+          </w:p>
+        </w:tc>
+        <w:tc>
+          <w:tcPr>
+            <w:tcW w:w="2042" w:type="dxa"/>
+          </w:tcPr>
+          <w:p>
+            <w:pPr>
+              <w:ind w:right="376"/>
+              <w:rPr>
+                <w:rFonts w:ascii="Arial" w:hAnsi="Arial" w:cs="Arial"/>
+                <w:b/>
+                <w:sz w:val="24"/>
+                <w:szCs w:val="24"/>
+              </w:rPr>
+            </w:pPr>
+          </w:p>
+        </w:tc>
+        <w:tc>
+          <w:tcPr>
+            <w:tcW w:w="2399" w:type="dxa"/>
           </w:tcPr>
           <w:p>
             <w:pPr>
@@ -3040,7 +3628,7 @@
         </w:trPr>
         <w:tc>
           <w:tcPr>
-            <w:tcW w:w="2085" w:type="dxa"/>
+            <w:tcW w:w="1848" w:type="dxa"/>
           </w:tcPr>
           <w:p>
             <w:pPr>
@@ -3057,7 +3645,7 @@
         </w:tc>
         <w:tc>
           <w:tcPr>
-            <w:tcW w:w="2272" w:type="dxa"/>
+            <w:tcW w:w="2647" w:type="dxa"/>
           </w:tcPr>
           <w:p>
             <w:pPr>
@@ -3074,7 +3662,7 @@
         </w:tc>
         <w:tc>
           <w:tcPr>
-            <w:tcW w:w="2158" w:type="dxa"/>
+            <w:tcW w:w="2309" w:type="dxa"/>
           </w:tcPr>
           <w:p>
             <w:pPr>
@@ -3099,23 +3687,23 @@
         </w:tc>
         <w:tc>
           <w:tcPr>
-            <w:tcW w:w="2146" w:type="dxa"/>
-          </w:tcPr>
-          <w:p>
-            <w:pPr>
-              <w:ind w:right="376"/>
-              <w:rPr>
-                <w:rFonts w:ascii="Arial" w:hAnsi="Arial" w:cs="Arial"/>
-                <w:b/>
-                <w:sz w:val="24"/>
-                <w:szCs w:val="24"/>
-              </w:rPr>
-            </w:pPr>
-          </w:p>
-        </w:tc>
-        <w:tc>
-          <w:tcPr>
-            <w:tcW w:w="2404" w:type="dxa"/>
+            <w:tcW w:w="2042" w:type="dxa"/>
+          </w:tcPr>
+          <w:p>
+            <w:pPr>
+              <w:ind w:right="376"/>
+              <w:rPr>
+                <w:rFonts w:ascii="Arial" w:hAnsi="Arial" w:cs="Arial"/>
+                <w:b/>
+                <w:sz w:val="24"/>
+                <w:szCs w:val="24"/>
+              </w:rPr>
+            </w:pPr>
+          </w:p>
+        </w:tc>
+        <w:tc>
+          <w:tcPr>
+            <w:tcW w:w="2399" w:type="dxa"/>
           </w:tcPr>
           <w:p>
             <w:pPr>
@@ -3136,7 +3724,7 @@
         </w:trPr>
         <w:tc>
           <w:tcPr>
-            <w:tcW w:w="2085" w:type="dxa"/>
+            <w:tcW w:w="1848" w:type="dxa"/>
           </w:tcPr>
           <w:p>
             <w:pPr>
@@ -3177,7 +3765,34 @@
                 <w:sz w:val="24"/>
                 <w:szCs w:val="24"/>
               </w:rPr>
-              <w:t>Mar 7-11</w:t>
+              <w:t xml:space="preserve">Mar </w:t>
+            </w:r>
+            <w:r>
+              <w:rPr>
+                <w:rFonts w:ascii="Arial" w:hAnsi="Arial" w:cs="Arial"/>
+                <w:b/>
+                <w:sz w:val="24"/>
+                <w:szCs w:val="24"/>
+              </w:rPr>
+              <w:t>6</w:t>
+            </w:r>
+            <w:r>
+              <w:rPr>
+                <w:rFonts w:ascii="Arial" w:hAnsi="Arial" w:cs="Arial"/>
+                <w:b/>
+                <w:sz w:val="24"/>
+                <w:szCs w:val="24"/>
+              </w:rPr>
+              <w:t>-1</w:t>
+            </w:r>
+            <w:r>
+              <w:rPr>
+                <w:rFonts w:ascii="Arial" w:hAnsi="Arial" w:cs="Arial"/>
+                <w:b/>
+                <w:sz w:val="24"/>
+                <w:szCs w:val="24"/>
+              </w:rPr>
+              <w:t>0</w:t>
             </w:r>
           </w:p>
           <w:p>
@@ -3195,7 +3810,7 @@
         </w:tc>
         <w:tc>
           <w:tcPr>
-            <w:tcW w:w="2272" w:type="dxa"/>
+            <w:tcW w:w="2647" w:type="dxa"/>
           </w:tcPr>
           <w:p>
             <w:pPr>
@@ -3206,25 +3821,18 @@
                 <w:b/>
                 <w:sz w:val="24"/>
                 <w:szCs w:val="24"/>
-              </w:rPr>
-            </w:pPr>
-            <w:r>
-              <w:rPr>
-                <w:rFonts w:ascii="Arial" w:hAnsi="Arial" w:cs="Arial"/>
-                <w:b/>
-                <w:sz w:val="24"/>
-                <w:szCs w:val="24"/>
-              </w:rPr>
-              <w:t>Inter-process Communication_II, Process S</w:t>
-            </w:r>
-            <w:r>
-              <w:rPr>
-                <w:rFonts w:ascii="Arial" w:hAnsi="Arial" w:cs="Arial"/>
-                <w:b/>
-                <w:sz w:val="24"/>
-                <w:szCs w:val="24"/>
-              </w:rPr>
-              <w:t>ynchronization</w:t>
+                <w:lang w:val="fr-FR"/>
+              </w:rPr>
+            </w:pPr>
+            <w:r>
+              <w:rPr>
+                <w:rFonts w:ascii="Arial" w:hAnsi="Arial" w:cs="Arial"/>
+                <w:b/>
+                <w:sz w:val="24"/>
+                <w:szCs w:val="24"/>
+                <w:lang w:val="fr-FR"/>
+              </w:rPr>
+              <w:t>Inter-process Communication_II</w:t>
             </w:r>
           </w:p>
           <w:p>
@@ -3246,7 +3854,6 @@
                 <w:szCs w:val="20"/>
                 <w:lang w:val="fr-FR"/>
               </w:rPr>
-              <w:lastRenderedPageBreak/>
               <w:t>Pipes, fifos, message queues, IP</w:t>
             </w:r>
             <w:r>
@@ -3271,48 +3878,104 @@
                 <w:lang w:val="fr-FR"/>
               </w:rPr>
             </w:pPr>
-            <w:r>
-              <w:rPr>
-                <w:rFonts w:ascii="Arial" w:hAnsi="Arial" w:cs="Arial"/>
-                <w:bCs/>
-                <w:sz w:val="20"/>
-                <w:szCs w:val="20"/>
+          </w:p>
+        </w:tc>
+        <w:tc>
+          <w:tcPr>
+            <w:tcW w:w="2309" w:type="dxa"/>
+          </w:tcPr>
+          <w:p>
+            <w:pPr>
+              <w:ind w:right="376"/>
+              <w:rPr>
+                <w:rFonts w:ascii="Arial" w:hAnsi="Arial" w:cs="Arial"/>
+                <w:b/>
+                <w:sz w:val="24"/>
+                <w:szCs w:val="24"/>
+              </w:rPr>
+            </w:pPr>
+            <w:r>
+              <w:rPr>
+                <w:rFonts w:ascii="Arial" w:hAnsi="Arial" w:cs="Arial"/>
+                <w:b/>
+                <w:sz w:val="24"/>
+                <w:szCs w:val="24"/>
+              </w:rPr>
+              <w:t xml:space="preserve">Oper </w:t>
+            </w:r>
+            <w:r>
+              <w:rPr>
+                <w:rFonts w:ascii="Arial" w:hAnsi="Arial" w:cs="Arial"/>
+                <w:b/>
+                <w:sz w:val="24"/>
+                <w:szCs w:val="24"/>
+              </w:rPr>
+              <w:t>Systems</w:t>
+            </w:r>
+            <w:r>
+              <w:rPr>
+                <w:rFonts w:ascii="Arial" w:hAnsi="Arial" w:cs="Arial"/>
+                <w:b/>
+                <w:sz w:val="24"/>
+                <w:szCs w:val="24"/>
+              </w:rPr>
+              <w:t xml:space="preserve"> Ch </w:t>
+            </w:r>
+            <w:r>
+              <w:rPr>
+                <w:rFonts w:ascii="Arial" w:hAnsi="Arial" w:cs="Arial"/>
+                <w:b/>
+                <w:sz w:val="24"/>
+                <w:szCs w:val="24"/>
+              </w:rPr>
+              <w:t>3</w:t>
+            </w:r>
+          </w:p>
+          <w:p>
+            <w:pPr>
+              <w:ind w:right="376"/>
+              <w:rPr>
+                <w:rFonts w:ascii="Arial" w:hAnsi="Arial" w:cs="Arial"/>
+                <w:b/>
+                <w:sz w:val="24"/>
+                <w:szCs w:val="24"/>
+              </w:rPr>
+            </w:pPr>
+          </w:p>
+          <w:p>
+            <w:pPr>
+              <w:ind w:right="376"/>
+              <w:rPr>
+                <w:rFonts w:ascii="Arial" w:hAnsi="Arial" w:cs="Arial"/>
+                <w:b/>
+                <w:sz w:val="24"/>
+                <w:szCs w:val="24"/>
                 <w:lang w:val="fr-FR"/>
               </w:rPr>
-              <w:t>Semaphores</w:t>
-            </w:r>
-            <w:r>
-              <w:rPr>
-                <w:rFonts w:ascii="Arial" w:hAnsi="Arial" w:cs="Arial"/>
-                <w:bCs/>
-                <w:sz w:val="20"/>
-                <w:szCs w:val="20"/>
-                <w:lang w:val="fr-FR"/>
-              </w:rPr>
-              <w:t xml:space="preserve"> (Ch6.5)</w:t>
-            </w:r>
-          </w:p>
-        </w:tc>
-        <w:tc>
-          <w:tcPr>
-            <w:tcW w:w="2158" w:type="dxa"/>
-          </w:tcPr>
-          <w:p>
-            <w:pPr>
-              <w:ind w:right="376"/>
-              <w:rPr>
-                <w:rFonts w:ascii="Arial" w:hAnsi="Arial" w:cs="Arial"/>
-                <w:b/>
-                <w:sz w:val="24"/>
-                <w:szCs w:val="24"/>
-                <w:lang w:val="fr-FR"/>
-              </w:rPr>
-            </w:pPr>
-          </w:p>
-        </w:tc>
-        <w:tc>
-          <w:tcPr>
-            <w:tcW w:w="2146" w:type="dxa"/>
+            </w:pPr>
+            <w:r>
+              <w:rPr>
+                <w:rFonts w:ascii="Arial" w:hAnsi="Arial" w:cs="Arial"/>
+                <w:b/>
+                <w:sz w:val="24"/>
+                <w:szCs w:val="24"/>
+              </w:rPr>
+              <w:t>Linux Prog.  Ch</w:t>
+            </w:r>
+            <w:r>
+              <w:rPr>
+                <w:rFonts w:ascii="Arial" w:hAnsi="Arial" w:cs="Arial"/>
+                <w:b/>
+                <w:sz w:val="24"/>
+                <w:szCs w:val="24"/>
+              </w:rPr>
+              <w:t xml:space="preserve"> 43,44,46</w:t>
+            </w:r>
+          </w:p>
+        </w:tc>
+        <w:tc>
+          <w:tcPr>
+            <w:tcW w:w="2042" w:type="dxa"/>
           </w:tcPr>
           <w:p>
             <w:pPr>
@@ -3378,7 +4041,7 @@
         </w:tc>
         <w:tc>
           <w:tcPr>
-            <w:tcW w:w="2404" w:type="dxa"/>
+            <w:tcW w:w="2399" w:type="dxa"/>
           </w:tcPr>
           <w:p>
             <w:pPr>
@@ -3424,7 +4087,7 @@
         </w:trPr>
         <w:tc>
           <w:tcPr>
-            <w:tcW w:w="2085" w:type="dxa"/>
+            <w:tcW w:w="1848" w:type="dxa"/>
           </w:tcPr>
           <w:p>
             <w:pPr>
@@ -3465,7 +4128,34 @@
                 <w:sz w:val="24"/>
                 <w:szCs w:val="24"/>
               </w:rPr>
-              <w:t>Mar 14-18</w:t>
+              <w:t>Mar 1</w:t>
+            </w:r>
+            <w:r>
+              <w:rPr>
+                <w:rFonts w:ascii="Arial" w:hAnsi="Arial" w:cs="Arial"/>
+                <w:b/>
+                <w:sz w:val="24"/>
+                <w:szCs w:val="24"/>
+              </w:rPr>
+              <w:t>3</w:t>
+            </w:r>
+            <w:r>
+              <w:rPr>
+                <w:rFonts w:ascii="Arial" w:hAnsi="Arial" w:cs="Arial"/>
+                <w:b/>
+                <w:sz w:val="24"/>
+                <w:szCs w:val="24"/>
+              </w:rPr>
+              <w:t>-1</w:t>
+            </w:r>
+            <w:r>
+              <w:rPr>
+                <w:rFonts w:ascii="Arial" w:hAnsi="Arial" w:cs="Arial"/>
+                <w:b/>
+                <w:sz w:val="24"/>
+                <w:szCs w:val="24"/>
+              </w:rPr>
+              <w:t>7</w:t>
             </w:r>
           </w:p>
           <w:p>
@@ -3483,7 +4173,7 @@
         </w:tc>
         <w:tc>
           <w:tcPr>
-            <w:tcW w:w="2272" w:type="dxa"/>
+            <w:tcW w:w="2647" w:type="dxa"/>
           </w:tcPr>
           <w:p>
             <w:pPr>
@@ -3496,6 +4186,15 @@
                 <w:szCs w:val="24"/>
               </w:rPr>
             </w:pPr>
+            <w:r>
+              <w:rPr>
+                <w:rFonts w:ascii="Arial" w:hAnsi="Arial" w:cs="Arial"/>
+                <w:b/>
+                <w:sz w:val="24"/>
+                <w:szCs w:val="24"/>
+              </w:rPr>
+              <w:t xml:space="preserve">Process Synchronization, </w:t>
+            </w:r>
             <w:r>
               <w:rPr>
                 <w:rFonts w:ascii="Arial" w:hAnsi="Arial" w:cs="Arial"/>
@@ -3523,38 +4222,134 @@
                 <w:sz w:val="20"/>
                 <w:szCs w:val="20"/>
               </w:rPr>
-              <w:t>Shared memory</w:t>
-            </w:r>
-            <w:r>
+              <w:t>Semaphores</w:t>
+            </w:r>
+          </w:p>
+          <w:p>
+            <w:pPr>
+              <w:ind w:right="376"/>
               <w:rPr>
                 <w:rFonts w:ascii="Arial" w:hAnsi="Arial" w:cs="Arial"/>
                 <w:bCs/>
                 <w:sz w:val="20"/>
                 <w:szCs w:val="20"/>
               </w:rPr>
-              <w:t xml:space="preserve"> (Ch3.4.1)</w:t>
-            </w:r>
-          </w:p>
-        </w:tc>
-        <w:tc>
-          <w:tcPr>
-            <w:tcW w:w="2158" w:type="dxa"/>
-          </w:tcPr>
-          <w:p>
-            <w:pPr>
-              <w:ind w:right="376"/>
-              <w:rPr>
-                <w:rFonts w:ascii="Arial" w:hAnsi="Arial" w:cs="Arial"/>
-                <w:b/>
-                <w:sz w:val="24"/>
-                <w:szCs w:val="24"/>
-              </w:rPr>
-            </w:pPr>
-          </w:p>
-        </w:tc>
-        <w:tc>
-          <w:tcPr>
-            <w:tcW w:w="2146" w:type="dxa"/>
+            </w:pPr>
+            <w:r>
+              <w:rPr>
+                <w:rFonts w:ascii="Arial" w:hAnsi="Arial" w:cs="Arial"/>
+                <w:bCs/>
+                <w:sz w:val="20"/>
+                <w:szCs w:val="20"/>
+              </w:rPr>
+              <w:t>Shared memory</w:t>
+            </w:r>
+          </w:p>
+        </w:tc>
+        <w:tc>
+          <w:tcPr>
+            <w:tcW w:w="2309" w:type="dxa"/>
+          </w:tcPr>
+          <w:p>
+            <w:pPr>
+              <w:ind w:right="376"/>
+              <w:rPr>
+                <w:rFonts w:ascii="Arial" w:hAnsi="Arial" w:cs="Arial"/>
+                <w:b/>
+                <w:sz w:val="24"/>
+                <w:szCs w:val="24"/>
+              </w:rPr>
+            </w:pPr>
+            <w:r>
+              <w:rPr>
+                <w:rFonts w:ascii="Arial" w:hAnsi="Arial" w:cs="Arial"/>
+                <w:b/>
+                <w:sz w:val="24"/>
+                <w:szCs w:val="24"/>
+              </w:rPr>
+              <w:t xml:space="preserve">Oper </w:t>
+            </w:r>
+            <w:r>
+              <w:rPr>
+                <w:rFonts w:ascii="Arial" w:hAnsi="Arial" w:cs="Arial"/>
+                <w:b/>
+                <w:sz w:val="24"/>
+                <w:szCs w:val="24"/>
+              </w:rPr>
+              <w:t>Systems</w:t>
+            </w:r>
+            <w:r>
+              <w:rPr>
+                <w:rFonts w:ascii="Arial" w:hAnsi="Arial" w:cs="Arial"/>
+                <w:b/>
+                <w:sz w:val="24"/>
+                <w:szCs w:val="24"/>
+              </w:rPr>
+              <w:t xml:space="preserve"> Ch </w:t>
+            </w:r>
+            <w:r>
+              <w:rPr>
+                <w:rFonts w:ascii="Arial" w:hAnsi="Arial" w:cs="Arial"/>
+                <w:b/>
+                <w:sz w:val="24"/>
+                <w:szCs w:val="24"/>
+              </w:rPr>
+              <w:t>3,6</w:t>
+            </w:r>
+          </w:p>
+          <w:p>
+            <w:pPr>
+              <w:ind w:right="376"/>
+              <w:rPr>
+                <w:rFonts w:ascii="Arial" w:hAnsi="Arial" w:cs="Arial"/>
+                <w:b/>
+                <w:sz w:val="24"/>
+                <w:szCs w:val="24"/>
+              </w:rPr>
+            </w:pPr>
+          </w:p>
+          <w:p>
+            <w:pPr>
+              <w:ind w:right="376"/>
+              <w:rPr>
+                <w:rFonts w:ascii="Arial" w:hAnsi="Arial" w:cs="Arial"/>
+                <w:b/>
+                <w:sz w:val="24"/>
+                <w:szCs w:val="24"/>
+              </w:rPr>
+            </w:pPr>
+            <w:r>
+              <w:rPr>
+                <w:rFonts w:ascii="Arial" w:hAnsi="Arial" w:cs="Arial"/>
+                <w:b/>
+                <w:sz w:val="24"/>
+                <w:szCs w:val="24"/>
+              </w:rPr>
+              <w:t>Linux Prog.  Ch</w:t>
+            </w:r>
+            <w:r>
+              <w:rPr>
+                <w:rFonts w:ascii="Arial" w:hAnsi="Arial" w:cs="Arial"/>
+                <w:b/>
+                <w:sz w:val="24"/>
+                <w:szCs w:val="24"/>
+              </w:rPr>
+              <w:t xml:space="preserve"> 48</w:t>
+            </w:r>
+            <w:r>
+              <w:rPr>
+                <w:rFonts w:ascii="Arial" w:hAnsi="Arial" w:cs="Arial"/>
+                <w:b/>
+                <w:sz w:val="24"/>
+                <w:szCs w:val="24"/>
+              </w:rPr>
+              <w:t>,53</w:t>
+            </w:r>
+          </w:p>
+        </w:tc>
+        <w:tc>
+          <w:tcPr>
+            <w:tcW w:w="2042" w:type="dxa"/>
           </w:tcPr>
           <w:p>
             <w:pPr>
@@ -3599,7 +4394,7 @@
         </w:tc>
         <w:tc>
           <w:tcPr>
-            <w:tcW w:w="2404" w:type="dxa"/>
+            <w:tcW w:w="2399" w:type="dxa"/>
           </w:tcPr>
           <w:p>
             <w:pPr>
@@ -3653,7 +4448,7 @@
         </w:trPr>
         <w:tc>
           <w:tcPr>
-            <w:tcW w:w="2085" w:type="dxa"/>
+            <w:tcW w:w="1848" w:type="dxa"/>
           </w:tcPr>
           <w:p>
             <w:pPr>
@@ -3694,7 +4489,34 @@
                 <w:sz w:val="24"/>
                 <w:szCs w:val="24"/>
               </w:rPr>
-              <w:t>Mar 21-25</w:t>
+              <w:t>Mar 2</w:t>
+            </w:r>
+            <w:r>
+              <w:rPr>
+                <w:rFonts w:ascii="Arial" w:hAnsi="Arial" w:cs="Arial"/>
+                <w:b/>
+                <w:sz w:val="24"/>
+                <w:szCs w:val="24"/>
+              </w:rPr>
+              <w:t>0</w:t>
+            </w:r>
+            <w:r>
+              <w:rPr>
+                <w:rFonts w:ascii="Arial" w:hAnsi="Arial" w:cs="Arial"/>
+                <w:b/>
+                <w:sz w:val="24"/>
+                <w:szCs w:val="24"/>
+              </w:rPr>
+              <w:t>-2</w:t>
+            </w:r>
+            <w:r>
+              <w:rPr>
+                <w:rFonts w:ascii="Arial" w:hAnsi="Arial" w:cs="Arial"/>
+                <w:b/>
+                <w:sz w:val="24"/>
+                <w:szCs w:val="24"/>
+              </w:rPr>
+              <w:t>4</w:t>
             </w:r>
           </w:p>
           <w:p>
@@ -3712,7 +4534,7 @@
         </w:tc>
         <w:tc>
           <w:tcPr>
-            <w:tcW w:w="2272" w:type="dxa"/>
+            <w:tcW w:w="2647" w:type="dxa"/>
           </w:tcPr>
           <w:p>
             <w:pPr>
@@ -3738,71 +4560,159 @@
           <w:p>
             <w:pPr>
               <w:ind w:right="376"/>
-              <w:jc w:val="center"/>
-              <w:rPr>
-                <w:rFonts w:ascii="Arial" w:hAnsi="Arial" w:cs="Arial"/>
-                <w:b/>
-                <w:sz w:val="24"/>
-                <w:szCs w:val="24"/>
-              </w:rPr>
-            </w:pPr>
-            <w:r>
-              <w:rPr>
-                <w:rFonts w:ascii="Arial" w:hAnsi="Arial" w:cs="Arial"/>
-                <w:b/>
-                <w:sz w:val="24"/>
-                <w:szCs w:val="24"/>
-              </w:rPr>
-              <w:t>Chapter</w:t>
-            </w:r>
-            <w:r>
-              <w:rPr>
-                <w:rFonts w:ascii="Arial" w:hAnsi="Arial" w:cs="Arial"/>
-                <w:b/>
-                <w:sz w:val="24"/>
-                <w:szCs w:val="24"/>
-              </w:rPr>
-              <w:t>s</w:t>
-            </w:r>
-            <w:r>
-              <w:rPr>
-                <w:rFonts w:ascii="Arial" w:hAnsi="Arial" w:cs="Arial"/>
-                <w:b/>
-                <w:sz w:val="24"/>
-                <w:szCs w:val="24"/>
-              </w:rPr>
-              <w:t xml:space="preserve"> 5</w:t>
-            </w:r>
-            <w:r>
-              <w:rPr>
-                <w:rFonts w:ascii="Arial" w:hAnsi="Arial" w:cs="Arial"/>
-                <w:b/>
-                <w:sz w:val="24"/>
-                <w:szCs w:val="24"/>
-              </w:rPr>
-              <w:t>,19</w:t>
-            </w:r>
-          </w:p>
-        </w:tc>
-        <w:tc>
-          <w:tcPr>
-            <w:tcW w:w="2158" w:type="dxa"/>
-          </w:tcPr>
-          <w:p>
-            <w:pPr>
-              <w:ind w:right="376"/>
-              <w:rPr>
-                <w:rFonts w:ascii="Arial" w:hAnsi="Arial" w:cs="Arial"/>
-                <w:b/>
-                <w:sz w:val="24"/>
-                <w:szCs w:val="24"/>
-              </w:rPr>
-            </w:pPr>
-          </w:p>
-        </w:tc>
-        <w:tc>
-          <w:tcPr>
-            <w:tcW w:w="2146" w:type="dxa"/>
+              <w:rPr>
+                <w:rFonts w:ascii="Arial" w:hAnsi="Arial" w:cs="Arial"/>
+                <w:bCs/>
+                <w:sz w:val="20"/>
+                <w:szCs w:val="20"/>
+              </w:rPr>
+            </w:pPr>
+            <w:r>
+              <w:rPr>
+                <w:rFonts w:ascii="Arial" w:hAnsi="Arial" w:cs="Arial"/>
+                <w:bCs/>
+                <w:sz w:val="20"/>
+                <w:szCs w:val="20"/>
+              </w:rPr>
+              <w:t>Nice Value</w:t>
+            </w:r>
+          </w:p>
+          <w:p>
+            <w:pPr>
+              <w:ind w:right="376"/>
+              <w:rPr>
+                <w:rFonts w:ascii="Arial" w:hAnsi="Arial" w:cs="Arial"/>
+                <w:bCs/>
+                <w:sz w:val="20"/>
+                <w:szCs w:val="20"/>
+              </w:rPr>
+            </w:pPr>
+            <w:r>
+              <w:rPr>
+                <w:rFonts w:ascii="Arial" w:hAnsi="Arial" w:cs="Arial"/>
+                <w:bCs/>
+                <w:sz w:val="20"/>
+                <w:szCs w:val="20"/>
+              </w:rPr>
+              <w:t>Process Scheduling</w:t>
+            </w:r>
+          </w:p>
+          <w:p>
+            <w:pPr>
+              <w:ind w:right="376"/>
+              <w:rPr>
+                <w:rFonts w:ascii="Arial" w:hAnsi="Arial" w:cs="Arial"/>
+                <w:bCs/>
+                <w:sz w:val="20"/>
+                <w:szCs w:val="20"/>
+              </w:rPr>
+            </w:pPr>
+            <w:r>
+              <w:rPr>
+                <w:rFonts w:ascii="Arial" w:hAnsi="Arial" w:cs="Arial"/>
+                <w:bCs/>
+                <w:sz w:val="20"/>
+                <w:szCs w:val="20"/>
+              </w:rPr>
+              <w:t>CPU affinity</w:t>
+            </w:r>
+          </w:p>
+        </w:tc>
+        <w:tc>
+          <w:tcPr>
+            <w:tcW w:w="2309" w:type="dxa"/>
+          </w:tcPr>
+          <w:p>
+            <w:pPr>
+              <w:ind w:right="376"/>
+              <w:rPr>
+                <w:rFonts w:ascii="Arial" w:hAnsi="Arial" w:cs="Arial"/>
+                <w:b/>
+                <w:sz w:val="24"/>
+                <w:szCs w:val="24"/>
+              </w:rPr>
+            </w:pPr>
+            <w:r>
+              <w:rPr>
+                <w:rFonts w:ascii="Arial" w:hAnsi="Arial" w:cs="Arial"/>
+                <w:b/>
+                <w:sz w:val="24"/>
+                <w:szCs w:val="24"/>
+              </w:rPr>
+              <w:t xml:space="preserve">Oper </w:t>
+            </w:r>
+            <w:r>
+              <w:rPr>
+                <w:rFonts w:ascii="Arial" w:hAnsi="Arial" w:cs="Arial"/>
+                <w:b/>
+                <w:sz w:val="24"/>
+                <w:szCs w:val="24"/>
+              </w:rPr>
+              <w:t>Systems</w:t>
+            </w:r>
+            <w:r>
+              <w:rPr>
+                <w:rFonts w:ascii="Arial" w:hAnsi="Arial" w:cs="Arial"/>
+                <w:b/>
+                <w:sz w:val="24"/>
+                <w:szCs w:val="24"/>
+              </w:rPr>
+              <w:t xml:space="preserve"> Ch </w:t>
+            </w:r>
+            <w:r>
+              <w:rPr>
+                <w:rFonts w:ascii="Arial" w:hAnsi="Arial" w:cs="Arial"/>
+                <w:b/>
+                <w:sz w:val="24"/>
+                <w:szCs w:val="24"/>
+              </w:rPr>
+              <w:t>5</w:t>
+            </w:r>
+          </w:p>
+          <w:p>
+            <w:pPr>
+              <w:ind w:right="376"/>
+              <w:rPr>
+                <w:rFonts w:ascii="Arial" w:hAnsi="Arial" w:cs="Arial"/>
+                <w:b/>
+                <w:sz w:val="24"/>
+                <w:szCs w:val="24"/>
+              </w:rPr>
+            </w:pPr>
+          </w:p>
+          <w:p>
+            <w:pPr>
+              <w:ind w:right="376"/>
+              <w:rPr>
+                <w:rFonts w:ascii="Arial" w:hAnsi="Arial" w:cs="Arial"/>
+                <w:b/>
+                <w:sz w:val="24"/>
+                <w:szCs w:val="24"/>
+              </w:rPr>
+            </w:pPr>
+            <w:r>
+              <w:rPr>
+                <w:rFonts w:ascii="Arial" w:hAnsi="Arial" w:cs="Arial"/>
+                <w:b/>
+                <w:sz w:val="24"/>
+                <w:szCs w:val="24"/>
+              </w:rPr>
+              <w:t>Linux Prog.  Ch</w:t>
+            </w:r>
+            <w:r>
+              <w:rPr>
+                <w:rFonts w:ascii="Arial" w:hAnsi="Arial" w:cs="Arial"/>
+                <w:b/>
+                <w:sz w:val="24"/>
+                <w:szCs w:val="24"/>
+              </w:rPr>
+              <w:t xml:space="preserve"> 35</w:t>
+            </w:r>
+          </w:p>
+        </w:tc>
+        <w:tc>
+          <w:tcPr>
+            <w:tcW w:w="2042" w:type="dxa"/>
           </w:tcPr>
           <w:p>
             <w:pPr>
@@ -3847,7 +4757,7 @@
         </w:tc>
         <w:tc>
           <w:tcPr>
-            <w:tcW w:w="2404" w:type="dxa"/>
+            <w:tcW w:w="2399" w:type="dxa"/>
           </w:tcPr>
           <w:p>
             <w:pPr>
@@ -3921,7 +4831,7 @@
         </w:trPr>
         <w:tc>
           <w:tcPr>
-            <w:tcW w:w="2085" w:type="dxa"/>
+            <w:tcW w:w="1848" w:type="dxa"/>
           </w:tcPr>
           <w:p>
             <w:pPr>
@@ -3962,7 +4872,43 @@
                 <w:sz w:val="24"/>
                 <w:szCs w:val="24"/>
               </w:rPr>
-              <w:t>Mar 28-Apr 1</w:t>
+              <w:t>Mar 2</w:t>
+            </w:r>
+            <w:r>
+              <w:rPr>
+                <w:rFonts w:ascii="Arial" w:hAnsi="Arial" w:cs="Arial"/>
+                <w:b/>
+                <w:sz w:val="24"/>
+                <w:szCs w:val="24"/>
+              </w:rPr>
+              <w:t>7</w:t>
+            </w:r>
+            <w:r>
+              <w:rPr>
+                <w:rFonts w:ascii="Arial" w:hAnsi="Arial" w:cs="Arial"/>
+                <w:b/>
+                <w:sz w:val="24"/>
+                <w:szCs w:val="24"/>
+              </w:rPr>
+              <w:t>-</w:t>
+            </w:r>
+            <w:r>
+              <w:rPr>
+                <w:rFonts w:ascii="Arial" w:hAnsi="Arial" w:cs="Arial"/>
+                <w:b/>
+                <w:sz w:val="24"/>
+                <w:szCs w:val="24"/>
+              </w:rPr>
+              <w:t>3</w:t>
+            </w:r>
+            <w:r>
+              <w:rPr>
+                <w:rFonts w:ascii="Arial" w:hAnsi="Arial" w:cs="Arial"/>
+                <w:b/>
+                <w:sz w:val="24"/>
+                <w:szCs w:val="24"/>
+              </w:rPr>
+              <w:t>1</w:t>
             </w:r>
           </w:p>
           <w:p>
@@ -3980,7 +4926,7 @@
         </w:tc>
         <w:tc>
           <w:tcPr>
-            <w:tcW w:w="2272" w:type="dxa"/>
+            <w:tcW w:w="2647" w:type="dxa"/>
           </w:tcPr>
           <w:p>
             <w:pPr>
@@ -4006,44 +4952,137 @@
           <w:p>
             <w:pPr>
               <w:ind w:right="376"/>
-              <w:jc w:val="center"/>
-              <w:rPr>
-                <w:rFonts w:ascii="Arial" w:hAnsi="Arial" w:cs="Arial"/>
-                <w:b/>
-                <w:sz w:val="24"/>
-                <w:szCs w:val="24"/>
-              </w:rPr>
-            </w:pPr>
-            <w:r>
-              <w:rPr>
-                <w:rFonts w:ascii="Arial" w:hAnsi="Arial" w:cs="Arial"/>
-                <w:b/>
-                <w:sz w:val="24"/>
-                <w:szCs w:val="24"/>
-              </w:rPr>
-              <w:t>Chapters 8,9</w:t>
-            </w:r>
-          </w:p>
-        </w:tc>
-        <w:tc>
-          <w:tcPr>
-            <w:tcW w:w="2158" w:type="dxa"/>
-          </w:tcPr>
-          <w:p>
-            <w:pPr>
-              <w:ind w:right="376"/>
-              <w:rPr>
-                <w:rFonts w:ascii="Arial" w:hAnsi="Arial" w:cs="Arial"/>
-                <w:b/>
-                <w:sz w:val="24"/>
-                <w:szCs w:val="24"/>
-              </w:rPr>
-            </w:pPr>
-          </w:p>
-        </w:tc>
-        <w:tc>
-          <w:tcPr>
-            <w:tcW w:w="2146" w:type="dxa"/>
+              <w:rPr>
+                <w:rFonts w:ascii="Arial" w:hAnsi="Arial" w:cs="Arial"/>
+                <w:bCs/>
+                <w:sz w:val="20"/>
+                <w:szCs w:val="20"/>
+              </w:rPr>
+            </w:pPr>
+            <w:r>
+              <w:rPr>
+                <w:rFonts w:ascii="Arial" w:hAnsi="Arial" w:cs="Arial"/>
+                <w:bCs/>
+                <w:sz w:val="20"/>
+                <w:szCs w:val="20"/>
+              </w:rPr>
+              <w:t>Virtual Memory Man.</w:t>
+            </w:r>
+          </w:p>
+        </w:tc>
+        <w:tc>
+          <w:tcPr>
+            <w:tcW w:w="2309" w:type="dxa"/>
+          </w:tcPr>
+          <w:p>
+            <w:pPr>
+              <w:ind w:right="376"/>
+              <w:rPr>
+                <w:rFonts w:ascii="Arial" w:hAnsi="Arial" w:cs="Arial"/>
+                <w:b/>
+                <w:sz w:val="24"/>
+                <w:szCs w:val="24"/>
+              </w:rPr>
+            </w:pPr>
+            <w:r>
+              <w:rPr>
+                <w:rFonts w:ascii="Arial" w:hAnsi="Arial" w:cs="Arial"/>
+                <w:b/>
+                <w:sz w:val="24"/>
+                <w:szCs w:val="24"/>
+              </w:rPr>
+              <w:t xml:space="preserve">Oper </w:t>
+            </w:r>
+            <w:r>
+              <w:rPr>
+                <w:rFonts w:ascii="Arial" w:hAnsi="Arial" w:cs="Arial"/>
+                <w:b/>
+                <w:sz w:val="24"/>
+                <w:szCs w:val="24"/>
+              </w:rPr>
+              <w:t>Systems</w:t>
+            </w:r>
+            <w:r>
+              <w:rPr>
+                <w:rFonts w:ascii="Arial" w:hAnsi="Arial" w:cs="Arial"/>
+                <w:b/>
+                <w:sz w:val="24"/>
+                <w:szCs w:val="24"/>
+              </w:rPr>
+              <w:t xml:space="preserve"> Ch </w:t>
+            </w:r>
+            <w:r>
+              <w:rPr>
+                <w:rFonts w:ascii="Arial" w:hAnsi="Arial" w:cs="Arial"/>
+                <w:b/>
+                <w:sz w:val="24"/>
+                <w:szCs w:val="24"/>
+              </w:rPr>
+              <w:t>9</w:t>
+            </w:r>
+            <w:r>
+              <w:rPr>
+                <w:rFonts w:ascii="Arial" w:hAnsi="Arial" w:cs="Arial"/>
+                <w:b/>
+                <w:sz w:val="24"/>
+                <w:szCs w:val="24"/>
+              </w:rPr>
+              <w:t>,10</w:t>
+            </w:r>
+          </w:p>
+          <w:p>
+            <w:pPr>
+              <w:ind w:right="376"/>
+              <w:rPr>
+                <w:rFonts w:ascii="Arial" w:hAnsi="Arial" w:cs="Arial"/>
+                <w:b/>
+                <w:sz w:val="24"/>
+                <w:szCs w:val="24"/>
+              </w:rPr>
+            </w:pPr>
+          </w:p>
+          <w:p>
+            <w:pPr>
+              <w:ind w:right="376"/>
+              <w:rPr>
+                <w:rFonts w:ascii="Arial" w:hAnsi="Arial" w:cs="Arial"/>
+                <w:b/>
+                <w:sz w:val="24"/>
+                <w:szCs w:val="24"/>
+              </w:rPr>
+            </w:pPr>
+            <w:r>
+              <w:rPr>
+                <w:rFonts w:ascii="Arial" w:hAnsi="Arial" w:cs="Arial"/>
+                <w:b/>
+                <w:sz w:val="24"/>
+                <w:szCs w:val="24"/>
+              </w:rPr>
+              <w:t>Linux Prog.  Ch</w:t>
+            </w:r>
+            <w:r>
+              <w:rPr>
+                <w:rFonts w:ascii="Arial" w:hAnsi="Arial" w:cs="Arial"/>
+                <w:b/>
+                <w:sz w:val="24"/>
+                <w:szCs w:val="24"/>
+              </w:rPr>
+              <w:t xml:space="preserve"> 6</w:t>
+            </w:r>
+            <w:r>
+              <w:rPr>
+                <w:rFonts w:ascii="Arial" w:hAnsi="Arial" w:cs="Arial"/>
+                <w:b/>
+                <w:sz w:val="24"/>
+                <w:szCs w:val="24"/>
+              </w:rPr>
+              <w:t>,49,50</w:t>
+            </w:r>
+          </w:p>
+        </w:tc>
+        <w:tc>
+          <w:tcPr>
+            <w:tcW w:w="2042" w:type="dxa"/>
           </w:tcPr>
           <w:p>
             <w:pPr>
@@ -4108,7 +5147,7 @@
         </w:tc>
         <w:tc>
           <w:tcPr>
-            <w:tcW w:w="2404" w:type="dxa"/>
+            <w:tcW w:w="2399" w:type="dxa"/>
           </w:tcPr>
           <w:p>
             <w:pPr>
@@ -4162,7 +5201,7 @@
         </w:trPr>
         <w:tc>
           <w:tcPr>
-            <w:tcW w:w="2085" w:type="dxa"/>
+            <w:tcW w:w="1848" w:type="dxa"/>
           </w:tcPr>
           <w:p>
             <w:pPr>
@@ -4203,7 +5242,34 @@
                 <w:sz w:val="24"/>
                 <w:szCs w:val="24"/>
               </w:rPr>
-              <w:t>Apr 4-8</w:t>
+              <w:t xml:space="preserve">Apr </w:t>
+            </w:r>
+            <w:r>
+              <w:rPr>
+                <w:rFonts w:ascii="Arial" w:hAnsi="Arial" w:cs="Arial"/>
+                <w:b/>
+                <w:sz w:val="24"/>
+                <w:szCs w:val="24"/>
+              </w:rPr>
+              <w:t>3</w:t>
+            </w:r>
+            <w:r>
+              <w:rPr>
+                <w:rFonts w:ascii="Arial" w:hAnsi="Arial" w:cs="Arial"/>
+                <w:b/>
+                <w:sz w:val="24"/>
+                <w:szCs w:val="24"/>
+              </w:rPr>
+              <w:t>-</w:t>
+            </w:r>
+            <w:r>
+              <w:rPr>
+                <w:rFonts w:ascii="Arial" w:hAnsi="Arial" w:cs="Arial"/>
+                <w:b/>
+                <w:sz w:val="24"/>
+                <w:szCs w:val="24"/>
+              </w:rPr>
+              <w:t>7</w:t>
             </w:r>
           </w:p>
           <w:p>
@@ -4221,7 +5287,7 @@
         </w:tc>
         <w:tc>
           <w:tcPr>
-            <w:tcW w:w="2272" w:type="dxa"/>
+            <w:tcW w:w="2647" w:type="dxa"/>
           </w:tcPr>
           <w:p>
             <w:pPr>
@@ -4247,44 +5313,110 @@
           <w:p>
             <w:pPr>
               <w:ind w:right="376"/>
-              <w:jc w:val="center"/>
-              <w:rPr>
-                <w:rFonts w:ascii="Arial" w:hAnsi="Arial" w:cs="Arial"/>
-                <w:b/>
-                <w:sz w:val="24"/>
-                <w:szCs w:val="24"/>
-              </w:rPr>
-            </w:pPr>
-            <w:r>
-              <w:rPr>
-                <w:rFonts w:ascii="Arial" w:hAnsi="Arial" w:cs="Arial"/>
-                <w:b/>
-                <w:sz w:val="24"/>
-                <w:szCs w:val="24"/>
-              </w:rPr>
-              <w:t>Chapters 10,12</w:t>
-            </w:r>
-          </w:p>
-        </w:tc>
-        <w:tc>
-          <w:tcPr>
-            <w:tcW w:w="2158" w:type="dxa"/>
-          </w:tcPr>
-          <w:p>
-            <w:pPr>
-              <w:ind w:right="376"/>
-              <w:rPr>
-                <w:rFonts w:ascii="Arial" w:hAnsi="Arial" w:cs="Arial"/>
-                <w:b/>
-                <w:sz w:val="24"/>
-                <w:szCs w:val="24"/>
-              </w:rPr>
-            </w:pPr>
-          </w:p>
-        </w:tc>
-        <w:tc>
-          <w:tcPr>
-            <w:tcW w:w="2146" w:type="dxa"/>
+              <w:rPr>
+                <w:rFonts w:ascii="Arial" w:hAnsi="Arial" w:cs="Arial"/>
+                <w:bCs/>
+                <w:sz w:val="20"/>
+                <w:szCs w:val="20"/>
+              </w:rPr>
+            </w:pPr>
+          </w:p>
+        </w:tc>
+        <w:tc>
+          <w:tcPr>
+            <w:tcW w:w="2309" w:type="dxa"/>
+          </w:tcPr>
+          <w:p>
+            <w:pPr>
+              <w:ind w:right="376"/>
+              <w:rPr>
+                <w:rFonts w:ascii="Arial" w:hAnsi="Arial" w:cs="Arial"/>
+                <w:b/>
+                <w:sz w:val="24"/>
+                <w:szCs w:val="24"/>
+              </w:rPr>
+            </w:pPr>
+            <w:r>
+              <w:rPr>
+                <w:rFonts w:ascii="Arial" w:hAnsi="Arial" w:cs="Arial"/>
+                <w:b/>
+                <w:sz w:val="24"/>
+                <w:szCs w:val="24"/>
+              </w:rPr>
+              <w:t xml:space="preserve">Oper </w:t>
+            </w:r>
+            <w:r>
+              <w:rPr>
+                <w:rFonts w:ascii="Arial" w:hAnsi="Arial" w:cs="Arial"/>
+                <w:b/>
+                <w:sz w:val="24"/>
+                <w:szCs w:val="24"/>
+              </w:rPr>
+              <w:t>Systems</w:t>
+            </w:r>
+            <w:r>
+              <w:rPr>
+                <w:rFonts w:ascii="Arial" w:hAnsi="Arial" w:cs="Arial"/>
+                <w:b/>
+                <w:sz w:val="24"/>
+                <w:szCs w:val="24"/>
+              </w:rPr>
+              <w:t xml:space="preserve"> Ch </w:t>
+            </w:r>
+            <w:r>
+              <w:rPr>
+                <w:rFonts w:ascii="Arial" w:hAnsi="Arial" w:cs="Arial"/>
+                <w:b/>
+                <w:sz w:val="24"/>
+                <w:szCs w:val="24"/>
+              </w:rPr>
+              <w:t>11</w:t>
+            </w:r>
+          </w:p>
+          <w:p>
+            <w:pPr>
+              <w:ind w:right="376"/>
+              <w:rPr>
+                <w:rFonts w:ascii="Arial" w:hAnsi="Arial" w:cs="Arial"/>
+                <w:b/>
+                <w:sz w:val="24"/>
+                <w:szCs w:val="24"/>
+              </w:rPr>
+            </w:pPr>
+          </w:p>
+          <w:p>
+            <w:pPr>
+              <w:ind w:right="376"/>
+              <w:rPr>
+                <w:rFonts w:ascii="Arial" w:hAnsi="Arial" w:cs="Arial"/>
+                <w:b/>
+                <w:sz w:val="24"/>
+                <w:szCs w:val="24"/>
+              </w:rPr>
+            </w:pPr>
+            <w:r>
+              <w:rPr>
+                <w:rFonts w:ascii="Arial" w:hAnsi="Arial" w:cs="Arial"/>
+                <w:b/>
+                <w:sz w:val="24"/>
+                <w:szCs w:val="24"/>
+              </w:rPr>
+              <w:t>Linux Prog.  Ch</w:t>
+            </w:r>
+            <w:r>
+              <w:rPr>
+                <w:rFonts w:ascii="Arial" w:hAnsi="Arial" w:cs="Arial"/>
+                <w:b/>
+                <w:sz w:val="24"/>
+                <w:szCs w:val="24"/>
+              </w:rPr>
+              <w:t xml:space="preserve"> 13,14</w:t>
+            </w:r>
+          </w:p>
+        </w:tc>
+        <w:tc>
+          <w:tcPr>
+            <w:tcW w:w="2042" w:type="dxa"/>
           </w:tcPr>
           <w:p>
             <w:pPr>
@@ -4329,7 +5461,7 @@
         </w:tc>
         <w:tc>
           <w:tcPr>
-            <w:tcW w:w="2404" w:type="dxa"/>
+            <w:tcW w:w="2399" w:type="dxa"/>
           </w:tcPr>
           <w:p>
             <w:pPr>
@@ -4383,7 +5515,7 @@
         </w:trPr>
         <w:tc>
           <w:tcPr>
-            <w:tcW w:w="2085" w:type="dxa"/>
+            <w:tcW w:w="1848" w:type="dxa"/>
           </w:tcPr>
           <w:p>
             <w:pPr>
@@ -4424,7 +5556,34 @@
                 <w:sz w:val="24"/>
                 <w:szCs w:val="24"/>
               </w:rPr>
-              <w:t>Apr 11-15</w:t>
+              <w:t>Apr 1</w:t>
+            </w:r>
+            <w:r>
+              <w:rPr>
+                <w:rFonts w:ascii="Arial" w:hAnsi="Arial" w:cs="Arial"/>
+                <w:b/>
+                <w:sz w:val="24"/>
+                <w:szCs w:val="24"/>
+              </w:rPr>
+              <w:t>0</w:t>
+            </w:r>
+            <w:r>
+              <w:rPr>
+                <w:rFonts w:ascii="Arial" w:hAnsi="Arial" w:cs="Arial"/>
+                <w:b/>
+                <w:sz w:val="24"/>
+                <w:szCs w:val="24"/>
+              </w:rPr>
+              <w:t>-1</w:t>
+            </w:r>
+            <w:r>
+              <w:rPr>
+                <w:rFonts w:ascii="Arial" w:hAnsi="Arial" w:cs="Arial"/>
+                <w:b/>
+                <w:sz w:val="24"/>
+                <w:szCs w:val="24"/>
+              </w:rPr>
+              <w:t>4</w:t>
             </w:r>
           </w:p>
           <w:p>
@@ -4442,7 +5601,7 @@
         </w:tc>
         <w:tc>
           <w:tcPr>
-            <w:tcW w:w="2272" w:type="dxa"/>
+            <w:tcW w:w="2647" w:type="dxa"/>
           </w:tcPr>
           <w:p>
             <w:pPr>
@@ -4476,36 +5635,103 @@
                 <w:szCs w:val="24"/>
               </w:rPr>
             </w:pPr>
-            <w:r>
-              <w:rPr>
-                <w:rFonts w:ascii="Arial" w:hAnsi="Arial" w:cs="Arial"/>
-                <w:b/>
-                <w:sz w:val="24"/>
-                <w:szCs w:val="24"/>
-              </w:rPr>
-              <w:t>Chapters 14,15</w:t>
-            </w:r>
-          </w:p>
-        </w:tc>
-        <w:tc>
-          <w:tcPr>
-            <w:tcW w:w="2158" w:type="dxa"/>
-          </w:tcPr>
-          <w:p>
-            <w:pPr>
-              <w:ind w:right="376"/>
-              <w:rPr>
-                <w:rFonts w:ascii="Arial" w:hAnsi="Arial" w:cs="Arial"/>
-                <w:b/>
-                <w:sz w:val="24"/>
-                <w:szCs w:val="24"/>
-              </w:rPr>
-            </w:pPr>
-          </w:p>
-        </w:tc>
-        <w:tc>
-          <w:tcPr>
-            <w:tcW w:w="2146" w:type="dxa"/>
+          </w:p>
+        </w:tc>
+        <w:tc>
+          <w:tcPr>
+            <w:tcW w:w="2309" w:type="dxa"/>
+          </w:tcPr>
+          <w:p>
+            <w:pPr>
+              <w:ind w:right="376"/>
+              <w:rPr>
+                <w:rFonts w:ascii="Arial" w:hAnsi="Arial" w:cs="Arial"/>
+                <w:b/>
+                <w:sz w:val="24"/>
+                <w:szCs w:val="24"/>
+              </w:rPr>
+            </w:pPr>
+            <w:r>
+              <w:rPr>
+                <w:rFonts w:ascii="Arial" w:hAnsi="Arial" w:cs="Arial"/>
+                <w:b/>
+                <w:sz w:val="24"/>
+                <w:szCs w:val="24"/>
+              </w:rPr>
+              <w:t xml:space="preserve">Oper </w:t>
+            </w:r>
+            <w:r>
+              <w:rPr>
+                <w:rFonts w:ascii="Arial" w:hAnsi="Arial" w:cs="Arial"/>
+                <w:b/>
+                <w:sz w:val="24"/>
+                <w:szCs w:val="24"/>
+              </w:rPr>
+              <w:t>Systems</w:t>
+            </w:r>
+            <w:r>
+              <w:rPr>
+                <w:rFonts w:ascii="Arial" w:hAnsi="Arial" w:cs="Arial"/>
+                <w:b/>
+                <w:sz w:val="24"/>
+                <w:szCs w:val="24"/>
+              </w:rPr>
+              <w:t xml:space="preserve"> Ch </w:t>
+            </w:r>
+            <w:r>
+              <w:rPr>
+                <w:rFonts w:ascii="Arial" w:hAnsi="Arial" w:cs="Arial"/>
+                <w:b/>
+                <w:sz w:val="24"/>
+                <w:szCs w:val="24"/>
+              </w:rPr>
+              <w:t>16,17</w:t>
+            </w:r>
+          </w:p>
+          <w:p>
+            <w:pPr>
+              <w:ind w:right="376"/>
+              <w:rPr>
+                <w:rFonts w:ascii="Arial" w:hAnsi="Arial" w:cs="Arial"/>
+                <w:b/>
+                <w:sz w:val="24"/>
+                <w:szCs w:val="24"/>
+              </w:rPr>
+            </w:pPr>
+          </w:p>
+          <w:p>
+            <w:pPr>
+              <w:ind w:right="376"/>
+              <w:rPr>
+                <w:rFonts w:ascii="Arial" w:hAnsi="Arial" w:cs="Arial"/>
+                <w:b/>
+                <w:sz w:val="24"/>
+                <w:szCs w:val="24"/>
+              </w:rPr>
+            </w:pPr>
+            <w:r>
+              <w:rPr>
+                <w:rFonts w:ascii="Arial" w:hAnsi="Arial" w:cs="Arial"/>
+                <w:b/>
+                <w:sz w:val="24"/>
+                <w:szCs w:val="24"/>
+              </w:rPr>
+              <w:t>Linux Prog.  Ch</w:t>
+            </w:r>
+            <w:r>
+              <w:rPr>
+                <w:rFonts w:ascii="Arial" w:hAnsi="Arial" w:cs="Arial"/>
+                <w:b/>
+                <w:sz w:val="24"/>
+                <w:szCs w:val="24"/>
+              </w:rPr>
+              <w:t xml:space="preserve"> 38</w:t>
+            </w:r>
+          </w:p>
+        </w:tc>
+        <w:tc>
+          <w:tcPr>
+            <w:tcW w:w="2042" w:type="dxa"/>
           </w:tcPr>
           <w:p>
             <w:pPr>
@@ -4541,7 +5767,7 @@
         </w:tc>
         <w:tc>
           <w:tcPr>
-            <w:tcW w:w="2404" w:type="dxa"/>
+            <w:tcW w:w="2399" w:type="dxa"/>
           </w:tcPr>
           <w:p>
             <w:pPr>
@@ -4620,7 +5846,7 @@
         </w:trPr>
         <w:tc>
           <w:tcPr>
-            <w:tcW w:w="2085" w:type="dxa"/>
+            <w:tcW w:w="1848" w:type="dxa"/>
           </w:tcPr>
           <w:p>
             <w:pPr>
@@ -4661,7 +5887,34 @@
                 <w:sz w:val="24"/>
                 <w:szCs w:val="24"/>
               </w:rPr>
-              <w:t>Apr 18-22</w:t>
+              <w:t>Apr 1</w:t>
+            </w:r>
+            <w:r>
+              <w:rPr>
+                <w:rFonts w:ascii="Arial" w:hAnsi="Arial" w:cs="Arial"/>
+                <w:b/>
+                <w:sz w:val="24"/>
+                <w:szCs w:val="24"/>
+              </w:rPr>
+              <w:t>7</w:t>
+            </w:r>
+            <w:r>
+              <w:rPr>
+                <w:rFonts w:ascii="Arial" w:hAnsi="Arial" w:cs="Arial"/>
+                <w:b/>
+                <w:sz w:val="24"/>
+                <w:szCs w:val="24"/>
+              </w:rPr>
+              <w:t>-2</w:t>
+            </w:r>
+            <w:r>
+              <w:rPr>
+                <w:rFonts w:ascii="Arial" w:hAnsi="Arial" w:cs="Arial"/>
+                <w:b/>
+                <w:sz w:val="24"/>
+                <w:szCs w:val="24"/>
+              </w:rPr>
+              <w:t>1</w:t>
             </w:r>
           </w:p>
           <w:p>
@@ -4679,7 +5932,7 @@
         </w:tc>
         <w:tc>
           <w:tcPr>
-            <w:tcW w:w="2272" w:type="dxa"/>
+            <w:tcW w:w="2647" w:type="dxa"/>
           </w:tcPr>
           <w:p>
             <w:pPr>
@@ -4726,39 +5979,39 @@
         </w:tc>
         <w:tc>
           <w:tcPr>
-            <w:tcW w:w="2158" w:type="dxa"/>
-          </w:tcPr>
-          <w:p>
-            <w:pPr>
-              <w:ind w:right="376"/>
-              <w:rPr>
-                <w:rFonts w:ascii="Arial" w:hAnsi="Arial" w:cs="Arial"/>
-                <w:b/>
-                <w:sz w:val="24"/>
-                <w:szCs w:val="24"/>
-              </w:rPr>
-            </w:pPr>
-          </w:p>
-        </w:tc>
-        <w:tc>
-          <w:tcPr>
-            <w:tcW w:w="2146" w:type="dxa"/>
-          </w:tcPr>
-          <w:p>
-            <w:pPr>
-              <w:ind w:right="376"/>
-              <w:rPr>
-                <w:rFonts w:ascii="Arial" w:hAnsi="Arial" w:cs="Arial"/>
-                <w:b/>
-                <w:sz w:val="24"/>
-                <w:szCs w:val="24"/>
-              </w:rPr>
-            </w:pPr>
-          </w:p>
-        </w:tc>
-        <w:tc>
-          <w:tcPr>
-            <w:tcW w:w="2404" w:type="dxa"/>
+            <w:tcW w:w="2309" w:type="dxa"/>
+          </w:tcPr>
+          <w:p>
+            <w:pPr>
+              <w:ind w:right="376"/>
+              <w:rPr>
+                <w:rFonts w:ascii="Arial" w:hAnsi="Arial" w:cs="Arial"/>
+                <w:b/>
+                <w:sz w:val="24"/>
+                <w:szCs w:val="24"/>
+              </w:rPr>
+            </w:pPr>
+          </w:p>
+        </w:tc>
+        <w:tc>
+          <w:tcPr>
+            <w:tcW w:w="2042" w:type="dxa"/>
+          </w:tcPr>
+          <w:p>
+            <w:pPr>
+              <w:ind w:right="376"/>
+              <w:rPr>
+                <w:rFonts w:ascii="Arial" w:hAnsi="Arial" w:cs="Arial"/>
+                <w:b/>
+                <w:sz w:val="24"/>
+                <w:szCs w:val="24"/>
+              </w:rPr>
+            </w:pPr>
+          </w:p>
+        </w:tc>
+        <w:tc>
+          <w:tcPr>
+            <w:tcW w:w="2399" w:type="dxa"/>
           </w:tcPr>
           <w:p>
             <w:pPr>
@@ -5902,6 +7155,21 @@
 </file>
 
 <file path=customXml/item1.xml><?xml version="1.0" encoding="utf-8"?>
+<p:properties xmlns:p="http://schemas.microsoft.com/office/2006/metadata/properties" xmlns:xsi="http://www.w3.org/2001/XMLSchema-instance" xmlns:pc="http://schemas.microsoft.com/office/infopath/2007/PartnerControls">
+  <documentManagement/>
+</p:properties>
+</file>
+
+<file path=customXml/item2.xml><?xml version="1.0" encoding="utf-8"?>
+<?mso-contentType ?>
+<FormTemplates xmlns="http://schemas.microsoft.com/sharepoint/v3/contenttype/forms">
+  <Display>DocumentLibraryForm</Display>
+  <Edit>DocumentLibraryForm</Edit>
+  <New>DocumentLibraryForm</New>
+</FormTemplates>
+</file>
+
+<file path=customXml/item3.xml><?xml version="1.0" encoding="utf-8"?>
 <ct:contentTypeSchema xmlns:ct="http://schemas.microsoft.com/office/2006/metadata/contentType" xmlns:ma="http://schemas.microsoft.com/office/2006/metadata/properties/metaAttributes" ct:_="" ma:_="" ma:contentTypeName="Document" ma:contentTypeID="0x010100B90431BC0474204BA5DF53F8B381F09C" ma:contentTypeVersion="8" ma:contentTypeDescription="Create a new document." ma:contentTypeScope="" ma:versionID="2ae4c9b1c92e448d99eaad234a93189e">
   <xsd:schema xmlns:xsd="http://www.w3.org/2001/XMLSchema" xmlns:xs="http://www.w3.org/2001/XMLSchema" xmlns:p="http://schemas.microsoft.com/office/2006/metadata/properties" xmlns:ns2="f6759040-d046-4ead-920a-51d0beeee03a" targetNamespace="http://schemas.microsoft.com/office/2006/metadata/properties" ma:root="true" ma:fieldsID="2d61319d42214da8ab2d04d352069d46" ns2:_="">
     <xsd:import namespace="f6759040-d046-4ead-920a-51d0beeee03a"/>
@@ -6073,22 +7341,24 @@
 </ct:contentTypeSchema>
 </file>
 
-<file path=customXml/item2.xml><?xml version="1.0" encoding="utf-8"?>
-<?mso-contentType ?>
-<FormTemplates xmlns="http://schemas.microsoft.com/sharepoint/v3/contenttype/forms">
-  <Display>DocumentLibraryForm</Display>
-  <Edit>DocumentLibraryForm</Edit>
-  <New>DocumentLibraryForm</New>
-</FormTemplates>
+<file path=customXml/itemProps1.xml><?xml version="1.0" encoding="utf-8"?>
+<ds:datastoreItem xmlns:ds="http://schemas.openxmlformats.org/officeDocument/2006/customXml" ds:itemID="{0D6AC881-E556-4F84-9E57-B4ADB5DC2CEF}">
+  <ds:schemaRefs>
+    <ds:schemaRef ds:uri="http://schemas.microsoft.com/office/2006/metadata/properties"/>
+    <ds:schemaRef ds:uri="http://schemas.microsoft.com/office/infopath/2007/PartnerControls"/>
+  </ds:schemaRefs>
+</ds:datastoreItem>
 </file>
 
-<file path=customXml/item3.xml><?xml version="1.0" encoding="utf-8"?>
-<p:properties xmlns:p="http://schemas.microsoft.com/office/2006/metadata/properties" xmlns:xsi="http://www.w3.org/2001/XMLSchema-instance" xmlns:pc="http://schemas.microsoft.com/office/infopath/2007/PartnerControls">
-  <documentManagement/>
-</p:properties>
+<file path=customXml/itemProps2.xml><?xml version="1.0" encoding="utf-8"?>
+<ds:datastoreItem xmlns:ds="http://schemas.openxmlformats.org/officeDocument/2006/customXml" ds:itemID="{134ACDC8-446D-4C3C-A159-6074757FFD1F}">
+  <ds:schemaRefs>
+    <ds:schemaRef ds:uri="http://schemas.microsoft.com/sharepoint/v3/contenttype/forms"/>
+  </ds:schemaRefs>
+</ds:datastoreItem>
 </file>
 
-<file path=customXml/itemProps1.xml><?xml version="1.0" encoding="utf-8"?>
+<file path=customXml/itemProps3.xml><?xml version="1.0" encoding="utf-8"?>
 <ds:datastoreItem xmlns:ds="http://schemas.openxmlformats.org/officeDocument/2006/customXml" ds:itemID="{C805ED1E-4D7B-46AE-A626-86AAE66E3AF4}">
   <ds:schemaRefs>
     <ds:schemaRef ds:uri="http://schemas.microsoft.com/office/2006/metadata/contentType"/>
@@ -6104,21 +7374,4 @@
     <ds:schemaRef ds:uri="http://schemas.microsoft.com/internal/obd"/>
   </ds:schemaRefs>
 </ds:datastoreItem>
-</file>
-
-<file path=customXml/itemProps2.xml><?xml version="1.0" encoding="utf-8"?>
-<ds:datastoreItem xmlns:ds="http://schemas.openxmlformats.org/officeDocument/2006/customXml" ds:itemID="{134ACDC8-446D-4C3C-A159-6074757FFD1F}">
-  <ds:schemaRefs>
-    <ds:schemaRef ds:uri="http://schemas.microsoft.com/sharepoint/v3/contenttype/forms"/>
-  </ds:schemaRefs>
-</ds:datastoreItem>
-</file>
-
-<file path=customXml/itemProps3.xml><?xml version="1.0" encoding="utf-8"?>
-<ds:datastoreItem xmlns:ds="http://schemas.openxmlformats.org/officeDocument/2006/customXml" ds:itemID="{0D6AC881-E556-4F84-9E57-B4ADB5DC2CEF}">
-  <ds:schemaRefs>
-    <ds:schemaRef ds:uri="http://schemas.microsoft.com/office/2006/metadata/properties"/>
-    <ds:schemaRef ds:uri="http://schemas.microsoft.com/office/infopath/2007/PartnerControls"/>
-  </ds:schemaRefs>
-</ds:datastoreItem>
 </file>
</xml_diff>

<commit_message>
Added a video to week1 of sep400. Updated the chapters for reading assignments in the addenda for sep400.
</commit_message>
<xml_diff>
--- a/sep400/SEP400Addenda.docx
+++ b/sep400/SEP400Addenda.docx
@@ -1584,16 +1584,7 @@
                 <w:sz w:val="24"/>
                 <w:szCs w:val="24"/>
               </w:rPr>
-              <w:t>Linux Prog.  Ch</w:t>
-            </w:r>
-            <w:r>
-              <w:rPr>
-                <w:rFonts w:ascii="Arial" w:hAnsi="Arial" w:cs="Arial"/>
-                <w:b/>
-                <w:sz w:val="24"/>
-                <w:szCs w:val="24"/>
-              </w:rPr>
-              <w:t xml:space="preserve"> 1-3</w:t>
+              <w:t>Linux Prog.  Ch 1-3</w:t>
             </w:r>
           </w:p>
         </w:tc>
@@ -1801,7 +1792,6 @@
                 <w:bCs/>
                 <w:sz w:val="20"/>
                 <w:szCs w:val="20"/>
-                <w:lang w:val="fr-FR"/>
               </w:rPr>
             </w:pPr>
             <w:r>
@@ -1810,7 +1800,6 @@
                 <w:bCs/>
                 <w:sz w:val="20"/>
                 <w:szCs w:val="20"/>
-                <w:lang w:val="fr-FR"/>
               </w:rPr>
               <w:t>Dup,dup2</w:t>
             </w:r>
@@ -2216,7 +2205,16 @@
                 <w:sz w:val="24"/>
                 <w:szCs w:val="24"/>
               </w:rPr>
-              <w:t>12</w:t>
+              <w:t>1</w:t>
+            </w:r>
+            <w:r>
+              <w:rPr>
+                <w:rFonts w:ascii="Arial" w:hAnsi="Arial" w:cs="Arial"/>
+                <w:b/>
+                <w:sz w:val="24"/>
+                <w:szCs w:val="24"/>
+              </w:rPr>
+              <w:t>3</w:t>
             </w:r>
           </w:p>
           <w:p>
@@ -2248,16 +2246,7 @@
                 <w:sz w:val="24"/>
                 <w:szCs w:val="24"/>
               </w:rPr>
-              <w:t xml:space="preserve">Linux Prog.  Ch </w:t>
-            </w:r>
-            <w:r>
-              <w:rPr>
-                <w:rFonts w:ascii="Arial" w:hAnsi="Arial" w:cs="Arial"/>
-                <w:b/>
-                <w:sz w:val="24"/>
-                <w:szCs w:val="24"/>
-              </w:rPr>
-              <w:t>4</w:t>
+              <w:t>Linux Prog.  Ch 4</w:t>
             </w:r>
           </w:p>
         </w:tc>
@@ -5018,16 +5007,25 @@
                 <w:sz w:val="24"/>
                 <w:szCs w:val="24"/>
               </w:rPr>
+              <w:t>8</w:t>
+            </w:r>
+            <w:r>
+              <w:rPr>
+                <w:rFonts w:ascii="Arial" w:hAnsi="Arial" w:cs="Arial"/>
+                <w:b/>
+                <w:sz w:val="24"/>
+                <w:szCs w:val="24"/>
+              </w:rPr>
+              <w:t>,</w:t>
+            </w:r>
+            <w:r>
+              <w:rPr>
+                <w:rFonts w:ascii="Arial" w:hAnsi="Arial" w:cs="Arial"/>
+                <w:b/>
+                <w:sz w:val="24"/>
+                <w:szCs w:val="24"/>
+              </w:rPr>
               <w:t>9</w:t>
-            </w:r>
-            <w:r>
-              <w:rPr>
-                <w:rFonts w:ascii="Arial" w:hAnsi="Arial" w:cs="Arial"/>
-                <w:b/>
-                <w:sz w:val="24"/>
-                <w:szCs w:val="24"/>
-              </w:rPr>
-              <w:t>,10</w:t>
             </w:r>
           </w:p>
           <w:p>
@@ -5370,7 +5368,16 @@
                 <w:sz w:val="24"/>
                 <w:szCs w:val="24"/>
               </w:rPr>
-              <w:t>11</w:t>
+              <w:t>1</w:t>
+            </w:r>
+            <w:r>
+              <w:rPr>
+                <w:rFonts w:ascii="Arial" w:hAnsi="Arial" w:cs="Arial"/>
+                <w:b/>
+                <w:sz w:val="24"/>
+                <w:szCs w:val="24"/>
+              </w:rPr>
+              <w:t>0</w:t>
             </w:r>
           </w:p>
           <w:p>
@@ -5685,7 +5692,34 @@
                 <w:sz w:val="24"/>
                 <w:szCs w:val="24"/>
               </w:rPr>
-              <w:t>16,17</w:t>
+              <w:t>1</w:t>
+            </w:r>
+            <w:r>
+              <w:rPr>
+                <w:rFonts w:ascii="Arial" w:hAnsi="Arial" w:cs="Arial"/>
+                <w:b/>
+                <w:sz w:val="24"/>
+                <w:szCs w:val="24"/>
+              </w:rPr>
+              <w:t>5</w:t>
+            </w:r>
+            <w:r>
+              <w:rPr>
+                <w:rFonts w:ascii="Arial" w:hAnsi="Arial" w:cs="Arial"/>
+                <w:b/>
+                <w:sz w:val="24"/>
+                <w:szCs w:val="24"/>
+              </w:rPr>
+              <w:t>,1</w:t>
+            </w:r>
+            <w:r>
+              <w:rPr>
+                <w:rFonts w:ascii="Arial" w:hAnsi="Arial" w:cs="Arial"/>
+                <w:b/>
+                <w:sz w:val="24"/>
+                <w:szCs w:val="24"/>
+              </w:rPr>
+              <w:t>6</w:t>
             </w:r>
           </w:p>
           <w:p>
@@ -7155,21 +7189,6 @@
 </file>
 
 <file path=customXml/item1.xml><?xml version="1.0" encoding="utf-8"?>
-<p:properties xmlns:p="http://schemas.microsoft.com/office/2006/metadata/properties" xmlns:xsi="http://www.w3.org/2001/XMLSchema-instance" xmlns:pc="http://schemas.microsoft.com/office/infopath/2007/PartnerControls">
-  <documentManagement/>
-</p:properties>
-</file>
-
-<file path=customXml/item2.xml><?xml version="1.0" encoding="utf-8"?>
-<?mso-contentType ?>
-<FormTemplates xmlns="http://schemas.microsoft.com/sharepoint/v3/contenttype/forms">
-  <Display>DocumentLibraryForm</Display>
-  <Edit>DocumentLibraryForm</Edit>
-  <New>DocumentLibraryForm</New>
-</FormTemplates>
-</file>
-
-<file path=customXml/item3.xml><?xml version="1.0" encoding="utf-8"?>
 <ct:contentTypeSchema xmlns:ct="http://schemas.microsoft.com/office/2006/metadata/contentType" xmlns:ma="http://schemas.microsoft.com/office/2006/metadata/properties/metaAttributes" ct:_="" ma:_="" ma:contentTypeName="Document" ma:contentTypeID="0x010100B90431BC0474204BA5DF53F8B381F09C" ma:contentTypeVersion="8" ma:contentTypeDescription="Create a new document." ma:contentTypeScope="" ma:versionID="2ae4c9b1c92e448d99eaad234a93189e">
   <xsd:schema xmlns:xsd="http://www.w3.org/2001/XMLSchema" xmlns:xs="http://www.w3.org/2001/XMLSchema" xmlns:p="http://schemas.microsoft.com/office/2006/metadata/properties" xmlns:ns2="f6759040-d046-4ead-920a-51d0beeee03a" targetNamespace="http://schemas.microsoft.com/office/2006/metadata/properties" ma:root="true" ma:fieldsID="2d61319d42214da8ab2d04d352069d46" ns2:_="">
     <xsd:import namespace="f6759040-d046-4ead-920a-51d0beeee03a"/>
@@ -7341,24 +7360,22 @@
 </ct:contentTypeSchema>
 </file>
 
-<file path=customXml/itemProps1.xml><?xml version="1.0" encoding="utf-8"?>
-<ds:datastoreItem xmlns:ds="http://schemas.openxmlformats.org/officeDocument/2006/customXml" ds:itemID="{0D6AC881-E556-4F84-9E57-B4ADB5DC2CEF}">
-  <ds:schemaRefs>
-    <ds:schemaRef ds:uri="http://schemas.microsoft.com/office/2006/metadata/properties"/>
-    <ds:schemaRef ds:uri="http://schemas.microsoft.com/office/infopath/2007/PartnerControls"/>
-  </ds:schemaRefs>
-</ds:datastoreItem>
+<file path=customXml/item2.xml><?xml version="1.0" encoding="utf-8"?>
+<?mso-contentType ?>
+<FormTemplates xmlns="http://schemas.microsoft.com/sharepoint/v3/contenttype/forms">
+  <Display>DocumentLibraryForm</Display>
+  <Edit>DocumentLibraryForm</Edit>
+  <New>DocumentLibraryForm</New>
+</FormTemplates>
 </file>
 
-<file path=customXml/itemProps2.xml><?xml version="1.0" encoding="utf-8"?>
-<ds:datastoreItem xmlns:ds="http://schemas.openxmlformats.org/officeDocument/2006/customXml" ds:itemID="{134ACDC8-446D-4C3C-A159-6074757FFD1F}">
-  <ds:schemaRefs>
-    <ds:schemaRef ds:uri="http://schemas.microsoft.com/sharepoint/v3/contenttype/forms"/>
-  </ds:schemaRefs>
-</ds:datastoreItem>
+<file path=customXml/item3.xml><?xml version="1.0" encoding="utf-8"?>
+<p:properties xmlns:p="http://schemas.microsoft.com/office/2006/metadata/properties" xmlns:xsi="http://www.w3.org/2001/XMLSchema-instance" xmlns:pc="http://schemas.microsoft.com/office/infopath/2007/PartnerControls">
+  <documentManagement/>
+</p:properties>
 </file>
 
-<file path=customXml/itemProps3.xml><?xml version="1.0" encoding="utf-8"?>
+<file path=customXml/itemProps1.xml><?xml version="1.0" encoding="utf-8"?>
 <ds:datastoreItem xmlns:ds="http://schemas.openxmlformats.org/officeDocument/2006/customXml" ds:itemID="{C805ED1E-4D7B-46AE-A626-86AAE66E3AF4}">
   <ds:schemaRefs>
     <ds:schemaRef ds:uri="http://schemas.microsoft.com/office/2006/metadata/contentType"/>
@@ -7374,4 +7391,21 @@
     <ds:schemaRef ds:uri="http://schemas.microsoft.com/internal/obd"/>
   </ds:schemaRefs>
 </ds:datastoreItem>
+</file>
+
+<file path=customXml/itemProps2.xml><?xml version="1.0" encoding="utf-8"?>
+<ds:datastoreItem xmlns:ds="http://schemas.openxmlformats.org/officeDocument/2006/customXml" ds:itemID="{134ACDC8-446D-4C3C-A159-6074757FFD1F}">
+  <ds:schemaRefs>
+    <ds:schemaRef ds:uri="http://schemas.microsoft.com/sharepoint/v3/contenttype/forms"/>
+  </ds:schemaRefs>
+</ds:datastoreItem>
+</file>
+
+<file path=customXml/itemProps3.xml><?xml version="1.0" encoding="utf-8"?>
+<ds:datastoreItem xmlns:ds="http://schemas.openxmlformats.org/officeDocument/2006/customXml" ds:itemID="{0D6AC881-E556-4F84-9E57-B4ADB5DC2CEF}">
+  <ds:schemaRefs>
+    <ds:schemaRef ds:uri="http://schemas.microsoft.com/office/2006/metadata/properties"/>
+    <ds:schemaRef ds:uri="http://schemas.microsoft.com/office/infopath/2007/PartnerControls"/>
+  </ds:schemaRefs>
+</ds:datastoreItem>
 </file>
</xml_diff>

<commit_message>
Added lecture notes for week13 of sep400.
</commit_message>
<xml_diff>
--- a/sep400/SEP400Addenda.docx
+++ b/sep400/SEP400Addenda.docx
@@ -604,8 +604,18 @@
           <w:sz w:val="24"/>
           <w:szCs w:val="24"/>
         </w:rPr>
-        <w:t>Kathy Dumanski</w:t>
-      </w:r>
+        <w:t xml:space="preserve">Kathy </w:t>
+      </w:r>
+      <w:proofErr w:type="spellStart"/>
+      <w:r>
+        <w:rPr>
+          <w:rFonts w:ascii="Arial" w:eastAsia="Arial" w:hAnsi="Arial" w:cs="Arial"/>
+          <w:sz w:val="24"/>
+          <w:szCs w:val="24"/>
+        </w:rPr>
+        <w:t>Dumanski</w:t>
+      </w:r>
+      <w:proofErr w:type="spellEnd"/>
       <w:r>
         <w:rPr>
           <w:rFonts w:ascii="Arial" w:eastAsia="Arial" w:hAnsi="Arial" w:cs="Arial"/>
@@ -958,7 +968,15 @@
         <w:spacing w:after="0" w:line="240" w:lineRule="auto"/>
       </w:pPr>
       <w:r>
-        <w:t>Satisfactorily complete all assignments (they have to be working)</w:t>
+        <w:t xml:space="preserve">Satisfactorily complete all assignments (they </w:t>
+      </w:r>
+      <w:proofErr w:type="gramStart"/>
+      <w:r>
+        <w:t>have to</w:t>
+      </w:r>
+      <w:proofErr w:type="gramEnd"/>
+      <w:r>
+        <w:t xml:space="preserve"> be working)</w:t>
       </w:r>
     </w:p>
     <w:p>
@@ -976,11 +994,16 @@
       <w:r>
         <w:t xml:space="preserve">Achieve a grade of 50% or better on the overall course (midterm, final, quizzes, </w:t>
       </w:r>
+      <w:proofErr w:type="gramStart"/>
       <w:r>
         <w:t>Workshop</w:t>
       </w:r>
       <w:r>
-        <w:t>s and assignments)</w:t>
+        <w:t>s</w:t>
+      </w:r>
+      <w:proofErr w:type="gramEnd"/>
+      <w:r>
+        <w:t xml:space="preserve"> and assignments)</w:t>
       </w:r>
     </w:p>
     <w:p>
@@ -1410,8 +1433,19 @@
                 <w:sz w:val="24"/>
                 <w:szCs w:val="24"/>
               </w:rPr>
-              <w:t>Introduction, Makefiles</w:t>
-            </w:r>
+              <w:t xml:space="preserve">Introduction, </w:t>
+            </w:r>
+            <w:proofErr w:type="spellStart"/>
+            <w:r>
+              <w:rPr>
+                <w:rFonts w:ascii="Arial" w:hAnsi="Arial" w:cs="Arial"/>
+                <w:b/>
+                <w:sz w:val="24"/>
+                <w:szCs w:val="24"/>
+              </w:rPr>
+              <w:t>Makefiles</w:t>
+            </w:r>
+            <w:proofErr w:type="spellEnd"/>
           </w:p>
           <w:p>
             <w:pPr>
@@ -1470,47 +1504,69 @@
                 <w:sz w:val="20"/>
                 <w:szCs w:val="20"/>
               </w:rPr>
-              <w:t>Linux File-System</w:t>
-            </w:r>
-          </w:p>
-          <w:p>
-            <w:pPr>
-              <w:ind w:right="376"/>
+              <w:t xml:space="preserve">Linux </w:t>
+            </w:r>
+            <w:proofErr w:type="gramStart"/>
+            <w:r>
               <w:rPr>
                 <w:rFonts w:ascii="Arial" w:hAnsi="Arial" w:cs="Arial"/>
                 <w:bCs/>
                 <w:sz w:val="20"/>
                 <w:szCs w:val="20"/>
               </w:rPr>
-            </w:pPr>
-            <w:r>
+              <w:t>File-System</w:t>
+            </w:r>
+            <w:proofErr w:type="gramEnd"/>
+          </w:p>
+          <w:p>
+            <w:pPr>
+              <w:ind w:right="376"/>
               <w:rPr>
                 <w:rFonts w:ascii="Arial" w:hAnsi="Arial" w:cs="Arial"/>
                 <w:bCs/>
                 <w:sz w:val="20"/>
                 <w:szCs w:val="20"/>
               </w:rPr>
-              <w:t>Linux System Functions</w:t>
-            </w:r>
-          </w:p>
-          <w:p>
-            <w:pPr>
-              <w:ind w:right="376"/>
+            </w:pPr>
+            <w:r>
               <w:rPr>
                 <w:rFonts w:ascii="Arial" w:hAnsi="Arial" w:cs="Arial"/>
                 <w:bCs/>
                 <w:sz w:val="20"/>
                 <w:szCs w:val="20"/>
               </w:rPr>
-            </w:pPr>
-            <w:r>
+              <w:t>Linux System Functions</w:t>
+            </w:r>
+          </w:p>
+          <w:p>
+            <w:pPr>
+              <w:ind w:right="376"/>
               <w:rPr>
                 <w:rFonts w:ascii="Arial" w:hAnsi="Arial" w:cs="Arial"/>
                 <w:bCs/>
                 <w:sz w:val="20"/>
                 <w:szCs w:val="20"/>
               </w:rPr>
-              <w:t>Makefile (lab)</w:t>
+            </w:pPr>
+            <w:proofErr w:type="spellStart"/>
+            <w:r>
+              <w:rPr>
+                <w:rFonts w:ascii="Arial" w:hAnsi="Arial" w:cs="Arial"/>
+                <w:bCs/>
+                <w:sz w:val="20"/>
+                <w:szCs w:val="20"/>
+              </w:rPr>
+              <w:t>Makefile</w:t>
+            </w:r>
+            <w:proofErr w:type="spellEnd"/>
+            <w:r>
+              <w:rPr>
+                <w:rFonts w:ascii="Arial" w:hAnsi="Arial" w:cs="Arial"/>
+                <w:bCs/>
+                <w:sz w:val="20"/>
+                <w:szCs w:val="20"/>
+              </w:rPr>
+              <w:t xml:space="preserve"> (lab)</w:t>
             </w:r>
           </w:p>
         </w:tc>
@@ -1528,14 +1584,25 @@
                 <w:szCs w:val="24"/>
               </w:rPr>
             </w:pPr>
-            <w:r>
-              <w:rPr>
-                <w:rFonts w:ascii="Arial" w:hAnsi="Arial" w:cs="Arial"/>
-                <w:b/>
-                <w:sz w:val="24"/>
-                <w:szCs w:val="24"/>
-              </w:rPr>
-              <w:t>Oper Syst</w:t>
+            <w:proofErr w:type="spellStart"/>
+            <w:r>
+              <w:rPr>
+                <w:rFonts w:ascii="Arial" w:hAnsi="Arial" w:cs="Arial"/>
+                <w:b/>
+                <w:sz w:val="24"/>
+                <w:szCs w:val="24"/>
+              </w:rPr>
+              <w:t>Oper</w:t>
+            </w:r>
+            <w:proofErr w:type="spellEnd"/>
+            <w:r>
+              <w:rPr>
+                <w:rFonts w:ascii="Arial" w:hAnsi="Arial" w:cs="Arial"/>
+                <w:b/>
+                <w:sz w:val="24"/>
+                <w:szCs w:val="24"/>
+              </w:rPr>
+              <w:t xml:space="preserve"> Syst</w:t>
             </w:r>
             <w:r>
               <w:rPr>
@@ -1774,6 +1841,7 @@
                 <w:szCs w:val="20"/>
               </w:rPr>
             </w:pPr>
+            <w:proofErr w:type="spellStart"/>
             <w:r>
               <w:rPr>
                 <w:rFonts w:ascii="Arial" w:hAnsi="Arial" w:cs="Arial"/>
@@ -1783,6 +1851,7 @@
               </w:rPr>
               <w:t>Gdb</w:t>
             </w:r>
+            <w:proofErr w:type="spellEnd"/>
           </w:p>
           <w:p>
             <w:pPr>
@@ -1794,6 +1863,7 @@
                 <w:szCs w:val="20"/>
               </w:rPr>
             </w:pPr>
+            <w:proofErr w:type="gramStart"/>
             <w:r>
               <w:rPr>
                 <w:rFonts w:ascii="Arial" w:hAnsi="Arial" w:cs="Arial"/>
@@ -1801,19 +1871,31 @@
                 <w:sz w:val="20"/>
                 <w:szCs w:val="20"/>
               </w:rPr>
-              <w:t>Dup,dup2</w:t>
-            </w:r>
-          </w:p>
-          <w:p>
-            <w:pPr>
-              <w:ind w:right="376"/>
+              <w:t>Dup,dup</w:t>
+            </w:r>
+            <w:proofErr w:type="gramEnd"/>
+            <w:r>
               <w:rPr>
                 <w:rFonts w:ascii="Arial" w:hAnsi="Arial" w:cs="Arial"/>
                 <w:bCs/>
                 <w:sz w:val="20"/>
                 <w:szCs w:val="20"/>
               </w:rPr>
-            </w:pPr>
+              <w:t>2</w:t>
+            </w:r>
+          </w:p>
+          <w:p>
+            <w:pPr>
+              <w:ind w:right="376"/>
+              <w:rPr>
+                <w:rFonts w:ascii="Arial" w:hAnsi="Arial" w:cs="Arial"/>
+                <w:bCs/>
+                <w:sz w:val="20"/>
+                <w:szCs w:val="20"/>
+              </w:rPr>
+            </w:pPr>
+            <w:proofErr w:type="spellStart"/>
+            <w:proofErr w:type="gramStart"/>
             <w:r>
               <w:rPr>
                 <w:rFonts w:ascii="Arial" w:hAnsi="Arial" w:cs="Arial"/>
@@ -1824,6 +1906,8 @@
               </w:rPr>
               <w:t>cerr</w:t>
             </w:r>
+            <w:proofErr w:type="spellEnd"/>
+            <w:proofErr w:type="gramEnd"/>
           </w:p>
         </w:tc>
         <w:tc>
@@ -1840,14 +1924,25 @@
                 <w:szCs w:val="24"/>
               </w:rPr>
             </w:pPr>
-            <w:r>
-              <w:rPr>
-                <w:rFonts w:ascii="Arial" w:hAnsi="Arial" w:cs="Arial"/>
-                <w:b/>
-                <w:sz w:val="24"/>
-                <w:szCs w:val="24"/>
-              </w:rPr>
-              <w:t>Oper Syst</w:t>
+            <w:proofErr w:type="spellStart"/>
+            <w:r>
+              <w:rPr>
+                <w:rFonts w:ascii="Arial" w:hAnsi="Arial" w:cs="Arial"/>
+                <w:b/>
+                <w:sz w:val="24"/>
+                <w:szCs w:val="24"/>
+              </w:rPr>
+              <w:t>Oper</w:t>
+            </w:r>
+            <w:proofErr w:type="spellEnd"/>
+            <w:r>
+              <w:rPr>
+                <w:rFonts w:ascii="Arial" w:hAnsi="Arial" w:cs="Arial"/>
+                <w:b/>
+                <w:sz w:val="24"/>
+                <w:szCs w:val="24"/>
+              </w:rPr>
+              <w:t xml:space="preserve"> Syst</w:t>
             </w:r>
             <w:r>
               <w:rPr>
@@ -2123,6 +2218,7 @@
                 <w:lang w:val="fr-FR"/>
               </w:rPr>
             </w:pPr>
+            <w:proofErr w:type="spellStart"/>
             <w:r>
               <w:rPr>
                 <w:rFonts w:ascii="Arial" w:hAnsi="Arial" w:cs="Arial"/>
@@ -2131,8 +2227,9 @@
                 <w:szCs w:val="20"/>
                 <w:lang w:val="fr-FR"/>
               </w:rPr>
-              <w:t>Device D</w:t>
-            </w:r>
+              <w:t>Device</w:t>
+            </w:r>
+            <w:proofErr w:type="spellEnd"/>
             <w:r>
               <w:rPr>
                 <w:rFonts w:ascii="Arial" w:hAnsi="Arial" w:cs="Arial"/>
@@ -2141,12 +2238,9 @@
                 <w:szCs w:val="20"/>
                 <w:lang w:val="fr-FR"/>
               </w:rPr>
-              <w:t>rivers</w:t>
-            </w:r>
-          </w:p>
-          <w:p>
-            <w:pPr>
-              <w:ind w:right="376"/>
+              <w:t xml:space="preserve"> D</w:t>
+            </w:r>
+            <w:r>
               <w:rPr>
                 <w:rFonts w:ascii="Arial" w:hAnsi="Arial" w:cs="Arial"/>
                 <w:bCs/>
@@ -2154,6 +2248,19 @@
                 <w:szCs w:val="20"/>
                 <w:lang w:val="fr-FR"/>
               </w:rPr>
+              <w:t>rivers</w:t>
+            </w:r>
+          </w:p>
+          <w:p>
+            <w:pPr>
+              <w:ind w:right="376"/>
+              <w:rPr>
+                <w:rFonts w:ascii="Arial" w:hAnsi="Arial" w:cs="Arial"/>
+                <w:bCs/>
+                <w:sz w:val="20"/>
+                <w:szCs w:val="20"/>
+                <w:lang w:val="fr-FR"/>
+              </w:rPr>
             </w:pPr>
           </w:p>
         </w:tc>
@@ -2171,14 +2278,25 @@
                 <w:szCs w:val="24"/>
               </w:rPr>
             </w:pPr>
-            <w:r>
-              <w:rPr>
-                <w:rFonts w:ascii="Arial" w:hAnsi="Arial" w:cs="Arial"/>
-                <w:b/>
-                <w:sz w:val="24"/>
-                <w:szCs w:val="24"/>
-              </w:rPr>
-              <w:t xml:space="preserve">Oper </w:t>
+            <w:proofErr w:type="spellStart"/>
+            <w:r>
+              <w:rPr>
+                <w:rFonts w:ascii="Arial" w:hAnsi="Arial" w:cs="Arial"/>
+                <w:b/>
+                <w:sz w:val="24"/>
+                <w:szCs w:val="24"/>
+              </w:rPr>
+              <w:t>Oper</w:t>
+            </w:r>
+            <w:proofErr w:type="spellEnd"/>
+            <w:r>
+              <w:rPr>
+                <w:rFonts w:ascii="Arial" w:hAnsi="Arial" w:cs="Arial"/>
+                <w:b/>
+                <w:sz w:val="24"/>
+                <w:szCs w:val="24"/>
+              </w:rPr>
+              <w:t xml:space="preserve"> </w:t>
             </w:r>
             <w:r>
               <w:rPr>
@@ -2472,6 +2590,8 @@
                 <w:szCs w:val="20"/>
               </w:rPr>
             </w:pPr>
+            <w:proofErr w:type="spellStart"/>
+            <w:proofErr w:type="gramStart"/>
             <w:r>
               <w:rPr>
                 <w:rFonts w:ascii="Arial" w:hAnsi="Arial" w:cs="Arial"/>
@@ -2481,6 +2601,8 @@
               </w:rPr>
               <w:t>Fork,exec</w:t>
             </w:r>
+            <w:proofErr w:type="spellEnd"/>
+            <w:proofErr w:type="gramEnd"/>
           </w:p>
           <w:p>
             <w:pPr>
@@ -2517,14 +2639,25 @@
                 <w:szCs w:val="24"/>
               </w:rPr>
             </w:pPr>
-            <w:r>
-              <w:rPr>
-                <w:rFonts w:ascii="Arial" w:hAnsi="Arial" w:cs="Arial"/>
-                <w:b/>
-                <w:sz w:val="24"/>
-                <w:szCs w:val="24"/>
-              </w:rPr>
-              <w:t xml:space="preserve">Oper </w:t>
+            <w:proofErr w:type="spellStart"/>
+            <w:r>
+              <w:rPr>
+                <w:rFonts w:ascii="Arial" w:hAnsi="Arial" w:cs="Arial"/>
+                <w:b/>
+                <w:sz w:val="24"/>
+                <w:szCs w:val="24"/>
+              </w:rPr>
+              <w:t>Oper</w:t>
+            </w:r>
+            <w:proofErr w:type="spellEnd"/>
+            <w:r>
+              <w:rPr>
+                <w:rFonts w:ascii="Arial" w:hAnsi="Arial" w:cs="Arial"/>
+                <w:b/>
+                <w:sz w:val="24"/>
+                <w:szCs w:val="24"/>
+              </w:rPr>
+              <w:t xml:space="preserve"> </w:t>
             </w:r>
             <w:r>
               <w:rPr>
@@ -2835,6 +2968,7 @@
                 <w:szCs w:val="20"/>
               </w:rPr>
             </w:pPr>
+            <w:proofErr w:type="spellStart"/>
             <w:r>
               <w:rPr>
                 <w:rFonts w:ascii="Arial" w:hAnsi="Arial" w:cs="Arial"/>
@@ -2842,7 +2976,17 @@
                 <w:sz w:val="20"/>
                 <w:szCs w:val="20"/>
               </w:rPr>
-              <w:t>Makefiles, cont’d (lab)</w:t>
+              <w:t>Makefiles</w:t>
+            </w:r>
+            <w:proofErr w:type="spellEnd"/>
+            <w:r>
+              <w:rPr>
+                <w:rFonts w:ascii="Arial" w:hAnsi="Arial" w:cs="Arial"/>
+                <w:bCs/>
+                <w:sz w:val="20"/>
+                <w:szCs w:val="20"/>
+              </w:rPr>
+              <w:t>, cont’d (lab)</w:t>
             </w:r>
           </w:p>
         </w:tc>
@@ -2860,14 +3004,25 @@
                 <w:szCs w:val="24"/>
               </w:rPr>
             </w:pPr>
-            <w:r>
-              <w:rPr>
-                <w:rFonts w:ascii="Arial" w:hAnsi="Arial" w:cs="Arial"/>
-                <w:b/>
-                <w:sz w:val="24"/>
-                <w:szCs w:val="24"/>
-              </w:rPr>
-              <w:t xml:space="preserve">Oper </w:t>
+            <w:proofErr w:type="spellStart"/>
+            <w:r>
+              <w:rPr>
+                <w:rFonts w:ascii="Arial" w:hAnsi="Arial" w:cs="Arial"/>
+                <w:b/>
+                <w:sz w:val="24"/>
+                <w:szCs w:val="24"/>
+              </w:rPr>
+              <w:t>Oper</w:t>
+            </w:r>
+            <w:proofErr w:type="spellEnd"/>
+            <w:r>
+              <w:rPr>
+                <w:rFonts w:ascii="Arial" w:hAnsi="Arial" w:cs="Arial"/>
+                <w:b/>
+                <w:sz w:val="24"/>
+                <w:szCs w:val="24"/>
+              </w:rPr>
+              <w:t xml:space="preserve"> </w:t>
             </w:r>
             <w:r>
               <w:rPr>
@@ -3223,14 +3378,25 @@
                 <w:szCs w:val="24"/>
               </w:rPr>
             </w:pPr>
-            <w:r>
-              <w:rPr>
-                <w:rFonts w:ascii="Arial" w:hAnsi="Arial" w:cs="Arial"/>
-                <w:b/>
-                <w:sz w:val="24"/>
-                <w:szCs w:val="24"/>
-              </w:rPr>
-              <w:t xml:space="preserve">Oper </w:t>
+            <w:proofErr w:type="spellStart"/>
+            <w:r>
+              <w:rPr>
+                <w:rFonts w:ascii="Arial" w:hAnsi="Arial" w:cs="Arial"/>
+                <w:b/>
+                <w:sz w:val="24"/>
+                <w:szCs w:val="24"/>
+              </w:rPr>
+              <w:t>Oper</w:t>
+            </w:r>
+            <w:proofErr w:type="spellEnd"/>
+            <w:r>
+              <w:rPr>
+                <w:rFonts w:ascii="Arial" w:hAnsi="Arial" w:cs="Arial"/>
+                <w:b/>
+                <w:sz w:val="24"/>
+                <w:szCs w:val="24"/>
+              </w:rPr>
+              <w:t xml:space="preserve"> </w:t>
             </w:r>
             <w:r>
               <w:rPr>
@@ -3522,6 +3688,7 @@
                 <w:szCs w:val="24"/>
               </w:rPr>
             </w:pPr>
+            <w:proofErr w:type="spellStart"/>
             <w:r>
               <w:rPr>
                 <w:rFonts w:ascii="Arial" w:hAnsi="Arial" w:cs="Arial"/>
@@ -3531,6 +3698,7 @@
               </w:rPr>
               <w:t>MidTerm</w:t>
             </w:r>
+            <w:proofErr w:type="spellEnd"/>
           </w:p>
         </w:tc>
         <w:tc>
@@ -3821,8 +3989,20 @@
                 <w:szCs w:val="24"/>
                 <w:lang w:val="fr-FR"/>
               </w:rPr>
-              <w:t>Inter-process Communication_II</w:t>
-            </w:r>
+              <w:t xml:space="preserve">Inter-process </w:t>
+            </w:r>
+            <w:proofErr w:type="spellStart"/>
+            <w:r>
+              <w:rPr>
+                <w:rFonts w:ascii="Arial" w:hAnsi="Arial" w:cs="Arial"/>
+                <w:b/>
+                <w:sz w:val="24"/>
+                <w:szCs w:val="24"/>
+                <w:lang w:val="fr-FR"/>
+              </w:rPr>
+              <w:t>Communication_II</w:t>
+            </w:r>
+            <w:proofErr w:type="spellEnd"/>
           </w:p>
           <w:p>
             <w:pPr>
@@ -3843,8 +4023,9 @@
                 <w:szCs w:val="20"/>
                 <w:lang w:val="fr-FR"/>
               </w:rPr>
-              <w:t>Pipes, fifos, message queues, IP</w:t>
-            </w:r>
+              <w:t xml:space="preserve">Pipes, </w:t>
+            </w:r>
+            <w:proofErr w:type="spellStart"/>
             <w:r>
               <w:rPr>
                 <w:rFonts w:ascii="Arial" w:hAnsi="Arial" w:cs="Arial"/>
@@ -3853,12 +4034,10 @@
                 <w:szCs w:val="20"/>
                 <w:lang w:val="fr-FR"/>
               </w:rPr>
-              <w:t>C comparison</w:t>
-            </w:r>
-          </w:p>
-          <w:p>
-            <w:pPr>
-              <w:ind w:right="376"/>
+              <w:t>fifos</w:t>
+            </w:r>
+            <w:proofErr w:type="spellEnd"/>
+            <w:r>
               <w:rPr>
                 <w:rFonts w:ascii="Arial" w:hAnsi="Arial" w:cs="Arial"/>
                 <w:bCs/>
@@ -3866,6 +4045,41 @@
                 <w:szCs w:val="20"/>
                 <w:lang w:val="fr-FR"/>
               </w:rPr>
+              <w:t>, message queues, IP</w:t>
+            </w:r>
+            <w:r>
+              <w:rPr>
+                <w:rFonts w:ascii="Arial" w:hAnsi="Arial" w:cs="Arial"/>
+                <w:bCs/>
+                <w:sz w:val="20"/>
+                <w:szCs w:val="20"/>
+                <w:lang w:val="fr-FR"/>
+              </w:rPr>
+              <w:t xml:space="preserve">C </w:t>
+            </w:r>
+            <w:proofErr w:type="spellStart"/>
+            <w:r>
+              <w:rPr>
+                <w:rFonts w:ascii="Arial" w:hAnsi="Arial" w:cs="Arial"/>
+                <w:bCs/>
+                <w:sz w:val="20"/>
+                <w:szCs w:val="20"/>
+                <w:lang w:val="fr-FR"/>
+              </w:rPr>
+              <w:t>comparison</w:t>
+            </w:r>
+            <w:proofErr w:type="spellEnd"/>
+          </w:p>
+          <w:p>
+            <w:pPr>
+              <w:ind w:right="376"/>
+              <w:rPr>
+                <w:rFonts w:ascii="Arial" w:hAnsi="Arial" w:cs="Arial"/>
+                <w:bCs/>
+                <w:sz w:val="20"/>
+                <w:szCs w:val="20"/>
+                <w:lang w:val="fr-FR"/>
+              </w:rPr>
             </w:pPr>
           </w:p>
         </w:tc>
@@ -3883,14 +4097,25 @@
                 <w:szCs w:val="24"/>
               </w:rPr>
             </w:pPr>
-            <w:r>
-              <w:rPr>
-                <w:rFonts w:ascii="Arial" w:hAnsi="Arial" w:cs="Arial"/>
-                <w:b/>
-                <w:sz w:val="24"/>
-                <w:szCs w:val="24"/>
-              </w:rPr>
-              <w:t xml:space="preserve">Oper </w:t>
+            <w:proofErr w:type="spellStart"/>
+            <w:r>
+              <w:rPr>
+                <w:rFonts w:ascii="Arial" w:hAnsi="Arial" w:cs="Arial"/>
+                <w:b/>
+                <w:sz w:val="24"/>
+                <w:szCs w:val="24"/>
+              </w:rPr>
+              <w:t>Oper</w:t>
+            </w:r>
+            <w:proofErr w:type="spellEnd"/>
+            <w:r>
+              <w:rPr>
+                <w:rFonts w:ascii="Arial" w:hAnsi="Arial" w:cs="Arial"/>
+                <w:b/>
+                <w:sz w:val="24"/>
+                <w:szCs w:val="24"/>
+              </w:rPr>
+              <w:t xml:space="preserve"> </w:t>
             </w:r>
             <w:r>
               <w:rPr>
@@ -4249,14 +4474,25 @@
                 <w:szCs w:val="24"/>
               </w:rPr>
             </w:pPr>
-            <w:r>
-              <w:rPr>
-                <w:rFonts w:ascii="Arial" w:hAnsi="Arial" w:cs="Arial"/>
-                <w:b/>
-                <w:sz w:val="24"/>
-                <w:szCs w:val="24"/>
-              </w:rPr>
-              <w:t xml:space="preserve">Oper </w:t>
+            <w:proofErr w:type="spellStart"/>
+            <w:r>
+              <w:rPr>
+                <w:rFonts w:ascii="Arial" w:hAnsi="Arial" w:cs="Arial"/>
+                <w:b/>
+                <w:sz w:val="24"/>
+                <w:szCs w:val="24"/>
+              </w:rPr>
+              <w:t>Oper</w:t>
+            </w:r>
+            <w:proofErr w:type="spellEnd"/>
+            <w:r>
+              <w:rPr>
+                <w:rFonts w:ascii="Arial" w:hAnsi="Arial" w:cs="Arial"/>
+                <w:b/>
+                <w:sz w:val="24"/>
+                <w:szCs w:val="24"/>
+              </w:rPr>
+              <w:t xml:space="preserve"> </w:t>
             </w:r>
             <w:r>
               <w:rPr>
@@ -4621,14 +4857,25 @@
                 <w:szCs w:val="24"/>
               </w:rPr>
             </w:pPr>
-            <w:r>
-              <w:rPr>
-                <w:rFonts w:ascii="Arial" w:hAnsi="Arial" w:cs="Arial"/>
-                <w:b/>
-                <w:sz w:val="24"/>
-                <w:szCs w:val="24"/>
-              </w:rPr>
-              <w:t xml:space="preserve">Oper </w:t>
+            <w:proofErr w:type="spellStart"/>
+            <w:r>
+              <w:rPr>
+                <w:rFonts w:ascii="Arial" w:hAnsi="Arial" w:cs="Arial"/>
+                <w:b/>
+                <w:sz w:val="24"/>
+                <w:szCs w:val="24"/>
+              </w:rPr>
+              <w:t>Oper</w:t>
+            </w:r>
+            <w:proofErr w:type="spellEnd"/>
+            <w:r>
+              <w:rPr>
+                <w:rFonts w:ascii="Arial" w:hAnsi="Arial" w:cs="Arial"/>
+                <w:b/>
+                <w:sz w:val="24"/>
+                <w:szCs w:val="24"/>
+              </w:rPr>
+              <w:t xml:space="preserve"> </w:t>
             </w:r>
             <w:r>
               <w:rPr>
@@ -4973,14 +5220,25 @@
                 <w:szCs w:val="24"/>
               </w:rPr>
             </w:pPr>
-            <w:r>
-              <w:rPr>
-                <w:rFonts w:ascii="Arial" w:hAnsi="Arial" w:cs="Arial"/>
-                <w:b/>
-                <w:sz w:val="24"/>
-                <w:szCs w:val="24"/>
-              </w:rPr>
-              <w:t xml:space="preserve">Oper </w:t>
+            <w:proofErr w:type="spellStart"/>
+            <w:r>
+              <w:rPr>
+                <w:rFonts w:ascii="Arial" w:hAnsi="Arial" w:cs="Arial"/>
+                <w:b/>
+                <w:sz w:val="24"/>
+                <w:szCs w:val="24"/>
+              </w:rPr>
+              <w:t>Oper</w:t>
+            </w:r>
+            <w:proofErr w:type="spellEnd"/>
+            <w:r>
+              <w:rPr>
+                <w:rFonts w:ascii="Arial" w:hAnsi="Arial" w:cs="Arial"/>
+                <w:b/>
+                <w:sz w:val="24"/>
+                <w:szCs w:val="24"/>
+              </w:rPr>
+              <w:t xml:space="preserve"> </w:t>
             </w:r>
             <w:r>
               <w:rPr>
@@ -5305,7 +5563,7 @@
                 <w:sz w:val="24"/>
                 <w:szCs w:val="24"/>
               </w:rPr>
-              <w:t>Storage Management</w:t>
+              <w:t>Security</w:t>
             </w:r>
           </w:p>
           <w:p>
@@ -5334,14 +5592,25 @@
                 <w:szCs w:val="24"/>
               </w:rPr>
             </w:pPr>
-            <w:r>
-              <w:rPr>
-                <w:rFonts w:ascii="Arial" w:hAnsi="Arial" w:cs="Arial"/>
-                <w:b/>
-                <w:sz w:val="24"/>
-                <w:szCs w:val="24"/>
-              </w:rPr>
-              <w:t xml:space="preserve">Oper </w:t>
+            <w:proofErr w:type="spellStart"/>
+            <w:r>
+              <w:rPr>
+                <w:rFonts w:ascii="Arial" w:hAnsi="Arial" w:cs="Arial"/>
+                <w:b/>
+                <w:sz w:val="24"/>
+                <w:szCs w:val="24"/>
+              </w:rPr>
+              <w:t>Oper</w:t>
+            </w:r>
+            <w:proofErr w:type="spellEnd"/>
+            <w:r>
+              <w:rPr>
+                <w:rFonts w:ascii="Arial" w:hAnsi="Arial" w:cs="Arial"/>
+                <w:b/>
+                <w:sz w:val="24"/>
+                <w:szCs w:val="24"/>
+              </w:rPr>
+              <w:t xml:space="preserve"> </w:t>
             </w:r>
             <w:r>
               <w:rPr>
@@ -5359,65 +5628,67 @@
                 <w:sz w:val="24"/>
                 <w:szCs w:val="24"/>
               </w:rPr>
-              <w:t xml:space="preserve"> Ch </w:t>
-            </w:r>
-            <w:r>
-              <w:rPr>
-                <w:rFonts w:ascii="Arial" w:hAnsi="Arial" w:cs="Arial"/>
-                <w:b/>
-                <w:sz w:val="24"/>
-                <w:szCs w:val="24"/>
-              </w:rPr>
-              <w:t>1</w:t>
-            </w:r>
-            <w:r>
-              <w:rPr>
-                <w:rFonts w:ascii="Arial" w:hAnsi="Arial" w:cs="Arial"/>
-                <w:b/>
-                <w:sz w:val="24"/>
-                <w:szCs w:val="24"/>
-              </w:rPr>
-              <w:t>0</w:t>
-            </w:r>
-          </w:p>
-          <w:p>
-            <w:pPr>
-              <w:ind w:right="376"/>
-              <w:rPr>
-                <w:rFonts w:ascii="Arial" w:hAnsi="Arial" w:cs="Arial"/>
-                <w:b/>
-                <w:sz w:val="24"/>
-                <w:szCs w:val="24"/>
-              </w:rPr>
-            </w:pPr>
-          </w:p>
-          <w:p>
-            <w:pPr>
-              <w:ind w:right="376"/>
-              <w:rPr>
-                <w:rFonts w:ascii="Arial" w:hAnsi="Arial" w:cs="Arial"/>
-                <w:b/>
-                <w:sz w:val="24"/>
-                <w:szCs w:val="24"/>
-              </w:rPr>
-            </w:pPr>
-            <w:r>
-              <w:rPr>
-                <w:rFonts w:ascii="Arial" w:hAnsi="Arial" w:cs="Arial"/>
-                <w:b/>
-                <w:sz w:val="24"/>
-                <w:szCs w:val="24"/>
-              </w:rPr>
-              <w:t>Linux Prog.  Ch</w:t>
-            </w:r>
-            <w:r>
-              <w:rPr>
-                <w:rFonts w:ascii="Arial" w:hAnsi="Arial" w:cs="Arial"/>
-                <w:b/>
-                <w:sz w:val="24"/>
-                <w:szCs w:val="24"/>
-              </w:rPr>
-              <w:t xml:space="preserve"> 13,14</w:t>
+              <w:t xml:space="preserve"> </w:t>
+            </w:r>
+          </w:p>
+          <w:p>
+            <w:pPr>
+              <w:ind w:right="376"/>
+              <w:rPr>
+                <w:rFonts w:ascii="Arial" w:hAnsi="Arial" w:cs="Arial"/>
+                <w:b/>
+                <w:sz w:val="24"/>
+                <w:szCs w:val="24"/>
+              </w:rPr>
+            </w:pPr>
+            <w:r>
+              <w:rPr>
+                <w:rFonts w:ascii="Arial" w:hAnsi="Arial" w:cs="Arial"/>
+                <w:b/>
+                <w:sz w:val="24"/>
+                <w:szCs w:val="24"/>
+              </w:rPr>
+              <w:t>Ch 15,16</w:t>
+            </w:r>
+          </w:p>
+          <w:p>
+            <w:pPr>
+              <w:ind w:right="376"/>
+              <w:rPr>
+                <w:rFonts w:ascii="Arial" w:hAnsi="Arial" w:cs="Arial"/>
+                <w:b/>
+                <w:sz w:val="24"/>
+                <w:szCs w:val="24"/>
+              </w:rPr>
+            </w:pPr>
+          </w:p>
+          <w:p>
+            <w:pPr>
+              <w:ind w:right="376"/>
+              <w:rPr>
+                <w:rFonts w:ascii="Arial" w:hAnsi="Arial" w:cs="Arial"/>
+                <w:b/>
+                <w:sz w:val="24"/>
+                <w:szCs w:val="24"/>
+              </w:rPr>
+            </w:pPr>
+            <w:r>
+              <w:rPr>
+                <w:rFonts w:ascii="Arial" w:hAnsi="Arial" w:cs="Arial"/>
+                <w:b/>
+                <w:sz w:val="24"/>
+                <w:szCs w:val="24"/>
+              </w:rPr>
+              <w:t xml:space="preserve">Linux Prog.  </w:t>
+            </w:r>
+            <w:r>
+              <w:rPr>
+                <w:rFonts w:ascii="Arial" w:hAnsi="Arial" w:cs="Arial"/>
+                <w:b/>
+                <w:sz w:val="24"/>
+                <w:szCs w:val="24"/>
+              </w:rPr>
+              <w:t>Ch 38</w:t>
             </w:r>
           </w:p>
         </w:tc>
@@ -5628,7 +5899,7 @@
                 <w:sz w:val="24"/>
                 <w:szCs w:val="24"/>
               </w:rPr>
-              <w:t>Security</w:t>
+              <w:t>Storage Management</w:t>
             </w:r>
           </w:p>
           <w:p>
@@ -5643,6 +5914,18 @@
               </w:rPr>
             </w:pPr>
           </w:p>
+          <w:p>
+            <w:pPr>
+              <w:ind w:right="376"/>
+              <w:jc w:val="center"/>
+              <w:rPr>
+                <w:rFonts w:ascii="Arial" w:hAnsi="Arial" w:cs="Arial"/>
+                <w:b/>
+                <w:sz w:val="24"/>
+                <w:szCs w:val="24"/>
+              </w:rPr>
+            </w:pPr>
+          </w:p>
         </w:tc>
         <w:tc>
           <w:tcPr>
@@ -5658,14 +5941,25 @@
                 <w:szCs w:val="24"/>
               </w:rPr>
             </w:pPr>
-            <w:r>
-              <w:rPr>
-                <w:rFonts w:ascii="Arial" w:hAnsi="Arial" w:cs="Arial"/>
-                <w:b/>
-                <w:sz w:val="24"/>
-                <w:szCs w:val="24"/>
-              </w:rPr>
-              <w:t xml:space="preserve">Oper </w:t>
+            <w:proofErr w:type="spellStart"/>
+            <w:r>
+              <w:rPr>
+                <w:rFonts w:ascii="Arial" w:hAnsi="Arial" w:cs="Arial"/>
+                <w:b/>
+                <w:sz w:val="24"/>
+                <w:szCs w:val="24"/>
+              </w:rPr>
+              <w:t>Oper</w:t>
+            </w:r>
+            <w:proofErr w:type="spellEnd"/>
+            <w:r>
+              <w:rPr>
+                <w:rFonts w:ascii="Arial" w:hAnsi="Arial" w:cs="Arial"/>
+                <w:b/>
+                <w:sz w:val="24"/>
+                <w:szCs w:val="24"/>
+              </w:rPr>
+              <w:t xml:space="preserve"> </w:t>
             </w:r>
             <w:r>
               <w:rPr>
@@ -5683,83 +5977,67 @@
                 <w:sz w:val="24"/>
                 <w:szCs w:val="24"/>
               </w:rPr>
-              <w:t xml:space="preserve"> Ch </w:t>
-            </w:r>
-            <w:r>
-              <w:rPr>
-                <w:rFonts w:ascii="Arial" w:hAnsi="Arial" w:cs="Arial"/>
-                <w:b/>
-                <w:sz w:val="24"/>
-                <w:szCs w:val="24"/>
-              </w:rPr>
-              <w:t>1</w:t>
-            </w:r>
-            <w:r>
-              <w:rPr>
-                <w:rFonts w:ascii="Arial" w:hAnsi="Arial" w:cs="Arial"/>
-                <w:b/>
-                <w:sz w:val="24"/>
-                <w:szCs w:val="24"/>
-              </w:rPr>
-              <w:t>5</w:t>
-            </w:r>
-            <w:r>
-              <w:rPr>
-                <w:rFonts w:ascii="Arial" w:hAnsi="Arial" w:cs="Arial"/>
-                <w:b/>
-                <w:sz w:val="24"/>
-                <w:szCs w:val="24"/>
-              </w:rPr>
-              <w:t>,1</w:t>
-            </w:r>
-            <w:r>
-              <w:rPr>
-                <w:rFonts w:ascii="Arial" w:hAnsi="Arial" w:cs="Arial"/>
-                <w:b/>
-                <w:sz w:val="24"/>
-                <w:szCs w:val="24"/>
-              </w:rPr>
-              <w:t>6</w:t>
-            </w:r>
-          </w:p>
-          <w:p>
-            <w:pPr>
-              <w:ind w:right="376"/>
-              <w:rPr>
-                <w:rFonts w:ascii="Arial" w:hAnsi="Arial" w:cs="Arial"/>
-                <w:b/>
-                <w:sz w:val="24"/>
-                <w:szCs w:val="24"/>
-              </w:rPr>
-            </w:pPr>
-          </w:p>
-          <w:p>
-            <w:pPr>
-              <w:ind w:right="376"/>
-              <w:rPr>
-                <w:rFonts w:ascii="Arial" w:hAnsi="Arial" w:cs="Arial"/>
-                <w:b/>
-                <w:sz w:val="24"/>
-                <w:szCs w:val="24"/>
-              </w:rPr>
-            </w:pPr>
-            <w:r>
-              <w:rPr>
-                <w:rFonts w:ascii="Arial" w:hAnsi="Arial" w:cs="Arial"/>
-                <w:b/>
-                <w:sz w:val="24"/>
-                <w:szCs w:val="24"/>
-              </w:rPr>
-              <w:t>Linux Prog.  Ch</w:t>
-            </w:r>
-            <w:r>
-              <w:rPr>
-                <w:rFonts w:ascii="Arial" w:hAnsi="Arial" w:cs="Arial"/>
-                <w:b/>
-                <w:sz w:val="24"/>
-                <w:szCs w:val="24"/>
-              </w:rPr>
-              <w:t xml:space="preserve"> 38</w:t>
+              <w:t xml:space="preserve"> </w:t>
+            </w:r>
+            <w:r>
+              <w:rPr>
+                <w:rFonts w:ascii="Arial" w:hAnsi="Arial" w:cs="Arial"/>
+                <w:b/>
+                <w:sz w:val="24"/>
+                <w:szCs w:val="24"/>
+              </w:rPr>
+              <w:t>Ch 10</w:t>
+            </w:r>
+          </w:p>
+          <w:p>
+            <w:pPr>
+              <w:ind w:right="376"/>
+              <w:rPr>
+                <w:rFonts w:ascii="Arial" w:hAnsi="Arial" w:cs="Arial"/>
+                <w:b/>
+                <w:sz w:val="24"/>
+                <w:szCs w:val="24"/>
+              </w:rPr>
+            </w:pPr>
+          </w:p>
+          <w:p>
+            <w:pPr>
+              <w:ind w:right="376"/>
+              <w:rPr>
+                <w:rFonts w:ascii="Arial" w:hAnsi="Arial" w:cs="Arial"/>
+                <w:b/>
+                <w:sz w:val="24"/>
+                <w:szCs w:val="24"/>
+              </w:rPr>
+            </w:pPr>
+            <w:r>
+              <w:rPr>
+                <w:rFonts w:ascii="Arial" w:hAnsi="Arial" w:cs="Arial"/>
+                <w:b/>
+                <w:sz w:val="24"/>
+                <w:szCs w:val="24"/>
+              </w:rPr>
+              <w:t xml:space="preserve">Linux Prog.  </w:t>
+            </w:r>
+          </w:p>
+          <w:p>
+            <w:pPr>
+              <w:ind w:right="376"/>
+              <w:rPr>
+                <w:rFonts w:ascii="Arial" w:hAnsi="Arial" w:cs="Arial"/>
+                <w:b/>
+                <w:sz w:val="24"/>
+                <w:szCs w:val="24"/>
+              </w:rPr>
+            </w:pPr>
+            <w:r>
+              <w:rPr>
+                <w:rFonts w:ascii="Arial" w:hAnsi="Arial" w:cs="Arial"/>
+                <w:b/>
+                <w:sz w:val="24"/>
+                <w:szCs w:val="24"/>
+              </w:rPr>
+              <w:t>Ch 13,14</w:t>
             </w:r>
           </w:p>
         </w:tc>
@@ -6015,6 +6293,17 @@
           <w:tcPr>
             <w:tcW w:w="2309" w:type="dxa"/>
           </w:tcPr>
+          <w:p>
+            <w:pPr>
+              <w:ind w:right="376"/>
+              <w:rPr>
+                <w:rFonts w:ascii="Arial" w:hAnsi="Arial" w:cs="Arial"/>
+                <w:b/>
+                <w:sz w:val="24"/>
+                <w:szCs w:val="24"/>
+              </w:rPr>
+            </w:pPr>
+          </w:p>
           <w:p>
             <w:pPr>
               <w:ind w:right="376"/>
@@ -6370,7 +6659,7 @@
       </w:rPr>
     </w:lvl>
   </w:abstractNum>
-  <w:num w:numId="1">
+  <w:num w:numId="1" w16cid:durableId="1635061882">
     <w:abstractNumId w:val="0"/>
   </w:num>
 </w:numbering>
@@ -7189,6 +7478,21 @@
 </file>
 
 <file path=customXml/item1.xml><?xml version="1.0" encoding="utf-8"?>
+<p:properties xmlns:p="http://schemas.microsoft.com/office/2006/metadata/properties" xmlns:xsi="http://www.w3.org/2001/XMLSchema-instance" xmlns:pc="http://schemas.microsoft.com/office/infopath/2007/PartnerControls">
+  <documentManagement/>
+</p:properties>
+</file>
+
+<file path=customXml/item2.xml><?xml version="1.0" encoding="utf-8"?>
+<?mso-contentType ?>
+<FormTemplates xmlns="http://schemas.microsoft.com/sharepoint/v3/contenttype/forms">
+  <Display>DocumentLibraryForm</Display>
+  <Edit>DocumentLibraryForm</Edit>
+  <New>DocumentLibraryForm</New>
+</FormTemplates>
+</file>
+
+<file path=customXml/item3.xml><?xml version="1.0" encoding="utf-8"?>
 <ct:contentTypeSchema xmlns:ct="http://schemas.microsoft.com/office/2006/metadata/contentType" xmlns:ma="http://schemas.microsoft.com/office/2006/metadata/properties/metaAttributes" ct:_="" ma:_="" ma:contentTypeName="Document" ma:contentTypeID="0x010100B90431BC0474204BA5DF53F8B381F09C" ma:contentTypeVersion="8" ma:contentTypeDescription="Create a new document." ma:contentTypeScope="" ma:versionID="2ae4c9b1c92e448d99eaad234a93189e">
   <xsd:schema xmlns:xsd="http://www.w3.org/2001/XMLSchema" xmlns:xs="http://www.w3.org/2001/XMLSchema" xmlns:p="http://schemas.microsoft.com/office/2006/metadata/properties" xmlns:ns2="f6759040-d046-4ead-920a-51d0beeee03a" targetNamespace="http://schemas.microsoft.com/office/2006/metadata/properties" ma:root="true" ma:fieldsID="2d61319d42214da8ab2d04d352069d46" ns2:_="">
     <xsd:import namespace="f6759040-d046-4ead-920a-51d0beeee03a"/>
@@ -7360,22 +7664,24 @@
 </ct:contentTypeSchema>
 </file>
 
-<file path=customXml/item2.xml><?xml version="1.0" encoding="utf-8"?>
-<?mso-contentType ?>
-<FormTemplates xmlns="http://schemas.microsoft.com/sharepoint/v3/contenttype/forms">
-  <Display>DocumentLibraryForm</Display>
-  <Edit>DocumentLibraryForm</Edit>
-  <New>DocumentLibraryForm</New>
-</FormTemplates>
+<file path=customXml/itemProps1.xml><?xml version="1.0" encoding="utf-8"?>
+<ds:datastoreItem xmlns:ds="http://schemas.openxmlformats.org/officeDocument/2006/customXml" ds:itemID="{0D6AC881-E556-4F84-9E57-B4ADB5DC2CEF}">
+  <ds:schemaRefs>
+    <ds:schemaRef ds:uri="http://schemas.microsoft.com/office/2006/metadata/properties"/>
+    <ds:schemaRef ds:uri="http://schemas.microsoft.com/office/infopath/2007/PartnerControls"/>
+  </ds:schemaRefs>
+</ds:datastoreItem>
 </file>
 
-<file path=customXml/item3.xml><?xml version="1.0" encoding="utf-8"?>
-<p:properties xmlns:p="http://schemas.microsoft.com/office/2006/metadata/properties" xmlns:xsi="http://www.w3.org/2001/XMLSchema-instance" xmlns:pc="http://schemas.microsoft.com/office/infopath/2007/PartnerControls">
-  <documentManagement/>
-</p:properties>
+<file path=customXml/itemProps2.xml><?xml version="1.0" encoding="utf-8"?>
+<ds:datastoreItem xmlns:ds="http://schemas.openxmlformats.org/officeDocument/2006/customXml" ds:itemID="{134ACDC8-446D-4C3C-A159-6074757FFD1F}">
+  <ds:schemaRefs>
+    <ds:schemaRef ds:uri="http://schemas.microsoft.com/sharepoint/v3/contenttype/forms"/>
+  </ds:schemaRefs>
+</ds:datastoreItem>
 </file>
 
-<file path=customXml/itemProps1.xml><?xml version="1.0" encoding="utf-8"?>
+<file path=customXml/itemProps3.xml><?xml version="1.0" encoding="utf-8"?>
 <ds:datastoreItem xmlns:ds="http://schemas.openxmlformats.org/officeDocument/2006/customXml" ds:itemID="{C805ED1E-4D7B-46AE-A626-86AAE66E3AF4}">
   <ds:schemaRefs>
     <ds:schemaRef ds:uri="http://schemas.microsoft.com/office/2006/metadata/contentType"/>
@@ -7391,21 +7697,4 @@
     <ds:schemaRef ds:uri="http://schemas.microsoft.com/internal/obd"/>
   </ds:schemaRefs>
 </ds:datastoreItem>
-</file>
-
-<file path=customXml/itemProps2.xml><?xml version="1.0" encoding="utf-8"?>
-<ds:datastoreItem xmlns:ds="http://schemas.openxmlformats.org/officeDocument/2006/customXml" ds:itemID="{134ACDC8-446D-4C3C-A159-6074757FFD1F}">
-  <ds:schemaRefs>
-    <ds:schemaRef ds:uri="http://schemas.microsoft.com/sharepoint/v3/contenttype/forms"/>
-  </ds:schemaRefs>
-</ds:datastoreItem>
-</file>
-
-<file path=customXml/itemProps3.xml><?xml version="1.0" encoding="utf-8"?>
-<ds:datastoreItem xmlns:ds="http://schemas.openxmlformats.org/officeDocument/2006/customXml" ds:itemID="{0D6AC881-E556-4F84-9E57-B4ADB5DC2CEF}">
-  <ds:schemaRefs>
-    <ds:schemaRef ds:uri="http://schemas.microsoft.com/office/2006/metadata/properties"/>
-    <ds:schemaRef ds:uri="http://schemas.microsoft.com/office/infopath/2007/PartnerControls"/>
-  </ds:schemaRefs>
-</ds:datastoreItem>
 </file>
</xml_diff>

<commit_message>
Moved security to week10 of sep400. Moved week10 to week11 and week11 to week12.
</commit_message>
<xml_diff>
--- a/sep400/SEP400Addenda.docx
+++ b/sep400/SEP400Addenda.docx
@@ -1,6 +1,6 @@
 
 <file path=word/document.xml><?xml version="1.0" encoding="utf-8"?>
-<w:document xmlns:wpc="http://schemas.microsoft.com/office/word/2010/wordprocessingCanvas" xmlns:cx="http://schemas.microsoft.com/office/drawing/2014/chartex" xmlns:cx1="http://schemas.microsoft.com/office/drawing/2015/9/8/chartex" xmlns:cx2="http://schemas.microsoft.com/office/drawing/2015/10/21/chartex" xmlns:cx3="http://schemas.microsoft.com/office/drawing/2016/5/9/chartex" xmlns:cx4="http://schemas.microsoft.com/office/drawing/2016/5/10/chartex" xmlns:cx5="http://schemas.microsoft.com/office/drawing/2016/5/11/chartex" xmlns:cx6="http://schemas.microsoft.com/office/drawing/2016/5/12/chartex" xmlns:cx7="http://schemas.microsoft.com/office/drawing/2016/5/13/chartex" xmlns:cx8="http://schemas.microsoft.com/office/drawing/2016/5/14/chartex" xmlns:mc="http://schemas.openxmlformats.org/markup-compatibility/2006" xmlns:aink="http://schemas.microsoft.com/office/drawing/2016/ink" xmlns:am3d="http://schemas.microsoft.com/office/drawing/2017/model3d" xmlns:o="urn:schemas-microsoft-com:office:office" xmlns:r="http://schemas.openxmlformats.org/officeDocument/2006/relationships" xmlns:m="http://schemas.openxmlformats.org/officeDocument/2006/math" xmlns:v="urn:schemas-microsoft-com:vml" xmlns:wp14="http://schemas.microsoft.com/office/word/2010/wordprocessingDrawing" xmlns:wp="http://schemas.openxmlformats.org/drawingml/2006/wordprocessingDrawing" xmlns:w10="urn:schemas-microsoft-com:office:word" xmlns:w="http://schemas.openxmlformats.org/wordprocessingml/2006/main" xmlns:w14="http://schemas.microsoft.com/office/word/2010/wordml" xmlns:w15="http://schemas.microsoft.com/office/word/2012/wordml" xmlns:w16cex="http://schemas.microsoft.com/office/word/2018/wordml/cex" xmlns:w16cid="http://schemas.microsoft.com/office/word/2016/wordml/cid" xmlns:w16="http://schemas.microsoft.com/office/word/2018/wordml" xmlns:w16sdtdh="http://schemas.microsoft.com/office/word/2020/wordml/sdtdatahash" xmlns:w16se="http://schemas.microsoft.com/office/word/2015/wordml/symex" xmlns:wpg="http://schemas.microsoft.com/office/word/2010/wordprocessingGroup" xmlns:wpi="http://schemas.microsoft.com/office/word/2010/wordprocessingInk" xmlns:wne="http://schemas.microsoft.com/office/word/2006/wordml" xmlns:wps="http://schemas.microsoft.com/office/word/2010/wordprocessingShape" mc:Ignorable="w14 w15 w16se w16cid w16 w16cex w16sdtdh wp14">
+<w:document xmlns:wpc="http://schemas.microsoft.com/office/word/2010/wordprocessingCanvas" xmlns:cx="http://schemas.microsoft.com/office/drawing/2014/chartex" xmlns:cx1="http://schemas.microsoft.com/office/drawing/2015/9/8/chartex" xmlns:cx2="http://schemas.microsoft.com/office/drawing/2015/10/21/chartex" xmlns:cx3="http://schemas.microsoft.com/office/drawing/2016/5/9/chartex" xmlns:cx4="http://schemas.microsoft.com/office/drawing/2016/5/10/chartex" xmlns:cx5="http://schemas.microsoft.com/office/drawing/2016/5/11/chartex" xmlns:cx6="http://schemas.microsoft.com/office/drawing/2016/5/12/chartex" xmlns:cx7="http://schemas.microsoft.com/office/drawing/2016/5/13/chartex" xmlns:cx8="http://schemas.microsoft.com/office/drawing/2016/5/14/chartex" xmlns:mc="http://schemas.openxmlformats.org/markup-compatibility/2006" xmlns:aink="http://schemas.microsoft.com/office/drawing/2016/ink" xmlns:am3d="http://schemas.microsoft.com/office/drawing/2017/model3d" xmlns:o="urn:schemas-microsoft-com:office:office" xmlns:oel="http://schemas.microsoft.com/office/2019/extlst" xmlns:r="http://schemas.openxmlformats.org/officeDocument/2006/relationships" xmlns:m="http://schemas.openxmlformats.org/officeDocument/2006/math" xmlns:v="urn:schemas-microsoft-com:vml" xmlns:wp14="http://schemas.microsoft.com/office/word/2010/wordprocessingDrawing" xmlns:wp="http://schemas.openxmlformats.org/drawingml/2006/wordprocessingDrawing" xmlns:w10="urn:schemas-microsoft-com:office:word" xmlns:w="http://schemas.openxmlformats.org/wordprocessingml/2006/main" xmlns:w14="http://schemas.microsoft.com/office/word/2010/wordml" xmlns:w15="http://schemas.microsoft.com/office/word/2012/wordml" xmlns:w16cex="http://schemas.microsoft.com/office/word/2018/wordml/cex" xmlns:w16cid="http://schemas.microsoft.com/office/word/2016/wordml/cid" xmlns:w16="http://schemas.microsoft.com/office/word/2018/wordml" xmlns:w16sdtdh="http://schemas.microsoft.com/office/word/2020/wordml/sdtdatahash" xmlns:w16se="http://schemas.microsoft.com/office/word/2015/wordml/symex" xmlns:wpg="http://schemas.microsoft.com/office/word/2010/wordprocessingGroup" xmlns:wpi="http://schemas.microsoft.com/office/word/2010/wordprocessingInk" xmlns:wne="http://schemas.microsoft.com/office/word/2006/wordml" xmlns:wps="http://schemas.microsoft.com/office/word/2010/wordprocessingShape" mc:Ignorable="w14 w15 w16se w16cid w16 w16cex w16sdtdh wp14">
   <w:body>
     <w:p>
       <w:pPr>
@@ -4779,7 +4779,7 @@
                 <w:sz w:val="24"/>
                 <w:szCs w:val="24"/>
               </w:rPr>
-              <w:t>CPU Scheduling</w:t>
+              <w:t>Security</w:t>
             </w:r>
           </w:p>
           <w:p>
@@ -4792,55 +4792,6 @@
                 <w:szCs w:val="20"/>
               </w:rPr>
             </w:pPr>
-            <w:r>
-              <w:rPr>
-                <w:rFonts w:ascii="Arial" w:hAnsi="Arial" w:cs="Arial"/>
-                <w:bCs/>
-                <w:sz w:val="20"/>
-                <w:szCs w:val="20"/>
-              </w:rPr>
-              <w:t>Nice Value</w:t>
-            </w:r>
-          </w:p>
-          <w:p>
-            <w:pPr>
-              <w:ind w:right="376"/>
-              <w:rPr>
-                <w:rFonts w:ascii="Arial" w:hAnsi="Arial" w:cs="Arial"/>
-                <w:bCs/>
-                <w:sz w:val="20"/>
-                <w:szCs w:val="20"/>
-              </w:rPr>
-            </w:pPr>
-            <w:r>
-              <w:rPr>
-                <w:rFonts w:ascii="Arial" w:hAnsi="Arial" w:cs="Arial"/>
-                <w:bCs/>
-                <w:sz w:val="20"/>
-                <w:szCs w:val="20"/>
-              </w:rPr>
-              <w:t>Process Scheduling</w:t>
-            </w:r>
-          </w:p>
-          <w:p>
-            <w:pPr>
-              <w:ind w:right="376"/>
-              <w:rPr>
-                <w:rFonts w:ascii="Arial" w:hAnsi="Arial" w:cs="Arial"/>
-                <w:bCs/>
-                <w:sz w:val="20"/>
-                <w:szCs w:val="20"/>
-              </w:rPr>
-            </w:pPr>
-            <w:r>
-              <w:rPr>
-                <w:rFonts w:ascii="Arial" w:hAnsi="Arial" w:cs="Arial"/>
-                <w:bCs/>
-                <w:sz w:val="20"/>
-                <w:szCs w:val="20"/>
-              </w:rPr>
-              <w:t>CPU affinity</w:t>
-            </w:r>
           </w:p>
         </w:tc>
         <w:tc>
@@ -4875,74 +4826,58 @@
                 <w:sz w:val="24"/>
                 <w:szCs w:val="24"/>
               </w:rPr>
-              <w:t xml:space="preserve"> </w:t>
-            </w:r>
-            <w:r>
-              <w:rPr>
-                <w:rFonts w:ascii="Arial" w:hAnsi="Arial" w:cs="Arial"/>
-                <w:b/>
-                <w:sz w:val="24"/>
-                <w:szCs w:val="24"/>
-              </w:rPr>
-              <w:t>Systems</w:t>
-            </w:r>
-            <w:r>
-              <w:rPr>
-                <w:rFonts w:ascii="Arial" w:hAnsi="Arial" w:cs="Arial"/>
-                <w:b/>
-                <w:sz w:val="24"/>
-                <w:szCs w:val="24"/>
-              </w:rPr>
-              <w:t xml:space="preserve"> Ch </w:t>
-            </w:r>
-            <w:r>
-              <w:rPr>
-                <w:rFonts w:ascii="Arial" w:hAnsi="Arial" w:cs="Arial"/>
-                <w:b/>
-                <w:sz w:val="24"/>
-                <w:szCs w:val="24"/>
-              </w:rPr>
-              <w:t>5</w:t>
-            </w:r>
-          </w:p>
-          <w:p>
-            <w:pPr>
-              <w:ind w:right="376"/>
-              <w:rPr>
-                <w:rFonts w:ascii="Arial" w:hAnsi="Arial" w:cs="Arial"/>
-                <w:b/>
-                <w:sz w:val="24"/>
-                <w:szCs w:val="24"/>
-              </w:rPr>
-            </w:pPr>
-          </w:p>
-          <w:p>
-            <w:pPr>
-              <w:ind w:right="376"/>
-              <w:rPr>
-                <w:rFonts w:ascii="Arial" w:hAnsi="Arial" w:cs="Arial"/>
-                <w:b/>
-                <w:sz w:val="24"/>
-                <w:szCs w:val="24"/>
-              </w:rPr>
-            </w:pPr>
-            <w:r>
-              <w:rPr>
-                <w:rFonts w:ascii="Arial" w:hAnsi="Arial" w:cs="Arial"/>
-                <w:b/>
-                <w:sz w:val="24"/>
-                <w:szCs w:val="24"/>
-              </w:rPr>
-              <w:t>Linux Prog.  Ch</w:t>
-            </w:r>
-            <w:r>
-              <w:rPr>
-                <w:rFonts w:ascii="Arial" w:hAnsi="Arial" w:cs="Arial"/>
-                <w:b/>
-                <w:sz w:val="24"/>
-                <w:szCs w:val="24"/>
-              </w:rPr>
-              <w:t xml:space="preserve"> 35</w:t>
+              <w:t xml:space="preserve"> Systems </w:t>
+            </w:r>
+          </w:p>
+          <w:p>
+            <w:pPr>
+              <w:ind w:right="376"/>
+              <w:rPr>
+                <w:rFonts w:ascii="Arial" w:hAnsi="Arial" w:cs="Arial"/>
+                <w:b/>
+                <w:sz w:val="24"/>
+                <w:szCs w:val="24"/>
+              </w:rPr>
+            </w:pPr>
+            <w:r>
+              <w:rPr>
+                <w:rFonts w:ascii="Arial" w:hAnsi="Arial" w:cs="Arial"/>
+                <w:b/>
+                <w:sz w:val="24"/>
+                <w:szCs w:val="24"/>
+              </w:rPr>
+              <w:t>Ch 15,16</w:t>
+            </w:r>
+          </w:p>
+          <w:p>
+            <w:pPr>
+              <w:ind w:right="376"/>
+              <w:rPr>
+                <w:rFonts w:ascii="Arial" w:hAnsi="Arial" w:cs="Arial"/>
+                <w:b/>
+                <w:sz w:val="24"/>
+                <w:szCs w:val="24"/>
+              </w:rPr>
+            </w:pPr>
+          </w:p>
+          <w:p>
+            <w:pPr>
+              <w:ind w:right="376"/>
+              <w:rPr>
+                <w:rFonts w:ascii="Arial" w:hAnsi="Arial" w:cs="Arial"/>
+                <w:b/>
+                <w:sz w:val="24"/>
+                <w:szCs w:val="24"/>
+              </w:rPr>
+            </w:pPr>
+            <w:r>
+              <w:rPr>
+                <w:rFonts w:ascii="Arial" w:hAnsi="Arial" w:cs="Arial"/>
+                <w:b/>
+                <w:sz w:val="24"/>
+                <w:szCs w:val="24"/>
+              </w:rPr>
+              <w:t>Linux Prog.  Ch 38</w:t>
             </w:r>
           </w:p>
         </w:tc>
@@ -5182,7 +5117,7 @@
                 <w:sz w:val="24"/>
                 <w:szCs w:val="24"/>
               </w:rPr>
-              <w:t>Memory Management</w:t>
+              <w:t>CPU Scheduling</w:t>
             </w:r>
           </w:p>
           <w:p>
@@ -5202,7 +5137,47 @@
                 <w:sz w:val="20"/>
                 <w:szCs w:val="20"/>
               </w:rPr>
-              <w:t>Virtual Memory Man.</w:t>
+              <w:t>Nice Value</w:t>
+            </w:r>
+          </w:p>
+          <w:p>
+            <w:pPr>
+              <w:ind w:right="376"/>
+              <w:rPr>
+                <w:rFonts w:ascii="Arial" w:hAnsi="Arial" w:cs="Arial"/>
+                <w:bCs/>
+                <w:sz w:val="20"/>
+                <w:szCs w:val="20"/>
+              </w:rPr>
+            </w:pPr>
+            <w:r>
+              <w:rPr>
+                <w:rFonts w:ascii="Arial" w:hAnsi="Arial" w:cs="Arial"/>
+                <w:bCs/>
+                <w:sz w:val="20"/>
+                <w:szCs w:val="20"/>
+              </w:rPr>
+              <w:t>Process Scheduling</w:t>
+            </w:r>
+          </w:p>
+          <w:p>
+            <w:pPr>
+              <w:ind w:right="376"/>
+              <w:rPr>
+                <w:rFonts w:ascii="Arial" w:hAnsi="Arial" w:cs="Arial"/>
+                <w:bCs/>
+                <w:sz w:val="20"/>
+                <w:szCs w:val="20"/>
+              </w:rPr>
+            </w:pPr>
+            <w:r>
+              <w:rPr>
+                <w:rFonts w:ascii="Arial" w:hAnsi="Arial" w:cs="Arial"/>
+                <w:bCs/>
+                <w:sz w:val="20"/>
+                <w:szCs w:val="20"/>
+              </w:rPr>
+              <w:t>CPU affinity</w:t>
             </w:r>
           </w:p>
         </w:tc>
@@ -5238,101 +5213,38 @@
                 <w:sz w:val="24"/>
                 <w:szCs w:val="24"/>
               </w:rPr>
-              <w:t xml:space="preserve"> </w:t>
-            </w:r>
-            <w:r>
-              <w:rPr>
-                <w:rFonts w:ascii="Arial" w:hAnsi="Arial" w:cs="Arial"/>
-                <w:b/>
-                <w:sz w:val="24"/>
-                <w:szCs w:val="24"/>
-              </w:rPr>
-              <w:t>Systems</w:t>
-            </w:r>
-            <w:r>
-              <w:rPr>
-                <w:rFonts w:ascii="Arial" w:hAnsi="Arial" w:cs="Arial"/>
-                <w:b/>
-                <w:sz w:val="24"/>
-                <w:szCs w:val="24"/>
-              </w:rPr>
-              <w:t xml:space="preserve"> Ch </w:t>
-            </w:r>
-            <w:r>
-              <w:rPr>
-                <w:rFonts w:ascii="Arial" w:hAnsi="Arial" w:cs="Arial"/>
-                <w:b/>
-                <w:sz w:val="24"/>
-                <w:szCs w:val="24"/>
-              </w:rPr>
-              <w:t>8</w:t>
-            </w:r>
-            <w:r>
-              <w:rPr>
-                <w:rFonts w:ascii="Arial" w:hAnsi="Arial" w:cs="Arial"/>
-                <w:b/>
-                <w:sz w:val="24"/>
-                <w:szCs w:val="24"/>
-              </w:rPr>
-              <w:t>,</w:t>
-            </w:r>
-            <w:r>
-              <w:rPr>
-                <w:rFonts w:ascii="Arial" w:hAnsi="Arial" w:cs="Arial"/>
-                <w:b/>
-                <w:sz w:val="24"/>
-                <w:szCs w:val="24"/>
-              </w:rPr>
-              <w:t>9</w:t>
-            </w:r>
-          </w:p>
-          <w:p>
-            <w:pPr>
-              <w:ind w:right="376"/>
-              <w:rPr>
-                <w:rFonts w:ascii="Arial" w:hAnsi="Arial" w:cs="Arial"/>
-                <w:b/>
-                <w:sz w:val="24"/>
-                <w:szCs w:val="24"/>
-              </w:rPr>
-            </w:pPr>
-          </w:p>
-          <w:p>
-            <w:pPr>
-              <w:ind w:right="376"/>
-              <w:rPr>
-                <w:rFonts w:ascii="Arial" w:hAnsi="Arial" w:cs="Arial"/>
-                <w:b/>
-                <w:sz w:val="24"/>
-                <w:szCs w:val="24"/>
-              </w:rPr>
-            </w:pPr>
-            <w:r>
-              <w:rPr>
-                <w:rFonts w:ascii="Arial" w:hAnsi="Arial" w:cs="Arial"/>
-                <w:b/>
-                <w:sz w:val="24"/>
-                <w:szCs w:val="24"/>
-              </w:rPr>
-              <w:t>Linux Prog.  Ch</w:t>
-            </w:r>
-            <w:r>
-              <w:rPr>
-                <w:rFonts w:ascii="Arial" w:hAnsi="Arial" w:cs="Arial"/>
-                <w:b/>
-                <w:sz w:val="24"/>
-                <w:szCs w:val="24"/>
-              </w:rPr>
-              <w:t xml:space="preserve"> 6</w:t>
-            </w:r>
-            <w:r>
-              <w:rPr>
-                <w:rFonts w:ascii="Arial" w:hAnsi="Arial" w:cs="Arial"/>
-                <w:b/>
-                <w:sz w:val="24"/>
-                <w:szCs w:val="24"/>
-              </w:rPr>
-              <w:t>,49,50</w:t>
+              <w:t xml:space="preserve"> Systems Ch 5</w:t>
+            </w:r>
+          </w:p>
+          <w:p>
+            <w:pPr>
+              <w:ind w:right="376"/>
+              <w:rPr>
+                <w:rFonts w:ascii="Arial" w:hAnsi="Arial" w:cs="Arial"/>
+                <w:b/>
+                <w:sz w:val="24"/>
+                <w:szCs w:val="24"/>
+              </w:rPr>
+            </w:pPr>
+          </w:p>
+          <w:p>
+            <w:pPr>
+              <w:ind w:right="376"/>
+              <w:rPr>
+                <w:rFonts w:ascii="Arial" w:hAnsi="Arial" w:cs="Arial"/>
+                <w:b/>
+                <w:sz w:val="24"/>
+                <w:szCs w:val="24"/>
+              </w:rPr>
+            </w:pPr>
+            <w:r>
+              <w:rPr>
+                <w:rFonts w:ascii="Arial" w:hAnsi="Arial" w:cs="Arial"/>
+                <w:b/>
+                <w:sz w:val="24"/>
+                <w:szCs w:val="24"/>
+              </w:rPr>
+              <w:t>Linux Prog.  Ch 35</w:t>
             </w:r>
           </w:p>
         </w:tc>
@@ -5563,7 +5475,7 @@
                 <w:sz w:val="24"/>
                 <w:szCs w:val="24"/>
               </w:rPr>
-              <w:t>Security</w:t>
+              <w:t>Memory Management</w:t>
             </w:r>
           </w:p>
           <w:p>
@@ -5576,6 +5488,15 @@
                 <w:szCs w:val="20"/>
               </w:rPr>
             </w:pPr>
+            <w:r>
+              <w:rPr>
+                <w:rFonts w:ascii="Arial" w:hAnsi="Arial" w:cs="Arial"/>
+                <w:bCs/>
+                <w:sz w:val="20"/>
+                <w:szCs w:val="20"/>
+              </w:rPr>
+              <w:t>Virtual Memory Man.</w:t>
+            </w:r>
           </w:p>
         </w:tc>
         <w:tc>
@@ -5610,85 +5531,38 @@
                 <w:sz w:val="24"/>
                 <w:szCs w:val="24"/>
               </w:rPr>
-              <w:t xml:space="preserve"> </w:t>
-            </w:r>
-            <w:r>
-              <w:rPr>
-                <w:rFonts w:ascii="Arial" w:hAnsi="Arial" w:cs="Arial"/>
-                <w:b/>
-                <w:sz w:val="24"/>
-                <w:szCs w:val="24"/>
-              </w:rPr>
-              <w:t>Systems</w:t>
-            </w:r>
-            <w:r>
-              <w:rPr>
-                <w:rFonts w:ascii="Arial" w:hAnsi="Arial" w:cs="Arial"/>
-                <w:b/>
-                <w:sz w:val="24"/>
-                <w:szCs w:val="24"/>
-              </w:rPr>
-              <w:t xml:space="preserve"> </w:t>
-            </w:r>
-          </w:p>
-          <w:p>
-            <w:pPr>
-              <w:ind w:right="376"/>
-              <w:rPr>
-                <w:rFonts w:ascii="Arial" w:hAnsi="Arial" w:cs="Arial"/>
-                <w:b/>
-                <w:sz w:val="24"/>
-                <w:szCs w:val="24"/>
-              </w:rPr>
-            </w:pPr>
-            <w:r>
-              <w:rPr>
-                <w:rFonts w:ascii="Arial" w:hAnsi="Arial" w:cs="Arial"/>
-                <w:b/>
-                <w:sz w:val="24"/>
-                <w:szCs w:val="24"/>
-              </w:rPr>
-              <w:t>Ch 15,16</w:t>
-            </w:r>
-          </w:p>
-          <w:p>
-            <w:pPr>
-              <w:ind w:right="376"/>
-              <w:rPr>
-                <w:rFonts w:ascii="Arial" w:hAnsi="Arial" w:cs="Arial"/>
-                <w:b/>
-                <w:sz w:val="24"/>
-                <w:szCs w:val="24"/>
-              </w:rPr>
-            </w:pPr>
-          </w:p>
-          <w:p>
-            <w:pPr>
-              <w:ind w:right="376"/>
-              <w:rPr>
-                <w:rFonts w:ascii="Arial" w:hAnsi="Arial" w:cs="Arial"/>
-                <w:b/>
-                <w:sz w:val="24"/>
-                <w:szCs w:val="24"/>
-              </w:rPr>
-            </w:pPr>
-            <w:r>
-              <w:rPr>
-                <w:rFonts w:ascii="Arial" w:hAnsi="Arial" w:cs="Arial"/>
-                <w:b/>
-                <w:sz w:val="24"/>
-                <w:szCs w:val="24"/>
-              </w:rPr>
-              <w:t xml:space="preserve">Linux Prog.  </w:t>
-            </w:r>
-            <w:r>
-              <w:rPr>
-                <w:rFonts w:ascii="Arial" w:hAnsi="Arial" w:cs="Arial"/>
-                <w:b/>
-                <w:sz w:val="24"/>
-                <w:szCs w:val="24"/>
-              </w:rPr>
-              <w:t>Ch 38</w:t>
+              <w:t xml:space="preserve"> Systems Ch 8,9</w:t>
+            </w:r>
+          </w:p>
+          <w:p>
+            <w:pPr>
+              <w:ind w:right="376"/>
+              <w:rPr>
+                <w:rFonts w:ascii="Arial" w:hAnsi="Arial" w:cs="Arial"/>
+                <w:b/>
+                <w:sz w:val="24"/>
+                <w:szCs w:val="24"/>
+              </w:rPr>
+            </w:pPr>
+          </w:p>
+          <w:p>
+            <w:pPr>
+              <w:ind w:right="376"/>
+              <w:rPr>
+                <w:rFonts w:ascii="Arial" w:hAnsi="Arial" w:cs="Arial"/>
+                <w:b/>
+                <w:sz w:val="24"/>
+                <w:szCs w:val="24"/>
+              </w:rPr>
+            </w:pPr>
+            <w:r>
+              <w:rPr>
+                <w:rFonts w:ascii="Arial" w:hAnsi="Arial" w:cs="Arial"/>
+                <w:b/>
+                <w:sz w:val="24"/>
+                <w:szCs w:val="24"/>
+              </w:rPr>
+              <w:t>Linux Prog.  Ch 6,49,50</w:t>
             </w:r>
           </w:p>
         </w:tc>
@@ -6446,7 +6320,7 @@
 </file>
 
 <file path=word/numbering.xml><?xml version="1.0" encoding="utf-8"?>
-<w:numbering xmlns:wpc="http://schemas.microsoft.com/office/word/2010/wordprocessingCanvas" xmlns:cx="http://schemas.microsoft.com/office/drawing/2014/chartex" xmlns:cx1="http://schemas.microsoft.com/office/drawing/2015/9/8/chartex" xmlns:cx2="http://schemas.microsoft.com/office/drawing/2015/10/21/chartex" xmlns:cx3="http://schemas.microsoft.com/office/drawing/2016/5/9/chartex" xmlns:cx4="http://schemas.microsoft.com/office/drawing/2016/5/10/chartex" xmlns:cx5="http://schemas.microsoft.com/office/drawing/2016/5/11/chartex" xmlns:cx6="http://schemas.microsoft.com/office/drawing/2016/5/12/chartex" xmlns:cx7="http://schemas.microsoft.com/office/drawing/2016/5/13/chartex" xmlns:cx8="http://schemas.microsoft.com/office/drawing/2016/5/14/chartex" xmlns:mc="http://schemas.openxmlformats.org/markup-compatibility/2006" xmlns:aink="http://schemas.microsoft.com/office/drawing/2016/ink" xmlns:am3d="http://schemas.microsoft.com/office/drawing/2017/model3d" xmlns:o="urn:schemas-microsoft-com:office:office" xmlns:r="http://schemas.openxmlformats.org/officeDocument/2006/relationships" xmlns:m="http://schemas.openxmlformats.org/officeDocument/2006/math" xmlns:v="urn:schemas-microsoft-com:vml" xmlns:wp14="http://schemas.microsoft.com/office/word/2010/wordprocessingDrawing" xmlns:wp="http://schemas.openxmlformats.org/drawingml/2006/wordprocessingDrawing" xmlns:w10="urn:schemas-microsoft-com:office:word" xmlns:w="http://schemas.openxmlformats.org/wordprocessingml/2006/main" xmlns:w14="http://schemas.microsoft.com/office/word/2010/wordml" xmlns:w15="http://schemas.microsoft.com/office/word/2012/wordml" xmlns:w16cex="http://schemas.microsoft.com/office/word/2018/wordml/cex" xmlns:w16cid="http://schemas.microsoft.com/office/word/2016/wordml/cid" xmlns:w16="http://schemas.microsoft.com/office/word/2018/wordml" xmlns:w16sdtdh="http://schemas.microsoft.com/office/word/2020/wordml/sdtdatahash" xmlns:w16se="http://schemas.microsoft.com/office/word/2015/wordml/symex" xmlns:wpg="http://schemas.microsoft.com/office/word/2010/wordprocessingGroup" xmlns:wpi="http://schemas.microsoft.com/office/word/2010/wordprocessingInk" xmlns:wne="http://schemas.microsoft.com/office/word/2006/wordml" xmlns:wps="http://schemas.microsoft.com/office/word/2010/wordprocessingShape" mc:Ignorable="w14 w15 w16se w16cid w16 w16cex w16sdtdh wp14">
+<w:numbering xmlns:wpc="http://schemas.microsoft.com/office/word/2010/wordprocessingCanvas" xmlns:cx="http://schemas.microsoft.com/office/drawing/2014/chartex" xmlns:cx1="http://schemas.microsoft.com/office/drawing/2015/9/8/chartex" xmlns:cx2="http://schemas.microsoft.com/office/drawing/2015/10/21/chartex" xmlns:cx3="http://schemas.microsoft.com/office/drawing/2016/5/9/chartex" xmlns:cx4="http://schemas.microsoft.com/office/drawing/2016/5/10/chartex" xmlns:cx5="http://schemas.microsoft.com/office/drawing/2016/5/11/chartex" xmlns:cx6="http://schemas.microsoft.com/office/drawing/2016/5/12/chartex" xmlns:cx7="http://schemas.microsoft.com/office/drawing/2016/5/13/chartex" xmlns:cx8="http://schemas.microsoft.com/office/drawing/2016/5/14/chartex" xmlns:mc="http://schemas.openxmlformats.org/markup-compatibility/2006" xmlns:aink="http://schemas.microsoft.com/office/drawing/2016/ink" xmlns:am3d="http://schemas.microsoft.com/office/drawing/2017/model3d" xmlns:o="urn:schemas-microsoft-com:office:office" xmlns:oel="http://schemas.microsoft.com/office/2019/extlst" xmlns:r="http://schemas.openxmlformats.org/officeDocument/2006/relationships" xmlns:m="http://schemas.openxmlformats.org/officeDocument/2006/math" xmlns:v="urn:schemas-microsoft-com:vml" xmlns:wp14="http://schemas.microsoft.com/office/word/2010/wordprocessingDrawing" xmlns:wp="http://schemas.openxmlformats.org/drawingml/2006/wordprocessingDrawing" xmlns:w10="urn:schemas-microsoft-com:office:word" xmlns:w="http://schemas.openxmlformats.org/wordprocessingml/2006/main" xmlns:w14="http://schemas.microsoft.com/office/word/2010/wordml" xmlns:w15="http://schemas.microsoft.com/office/word/2012/wordml" xmlns:w16cex="http://schemas.microsoft.com/office/word/2018/wordml/cex" xmlns:w16cid="http://schemas.microsoft.com/office/word/2016/wordml/cid" xmlns:w16="http://schemas.microsoft.com/office/word/2018/wordml" xmlns:w16sdtdh="http://schemas.microsoft.com/office/word/2020/wordml/sdtdatahash" xmlns:w16se="http://schemas.microsoft.com/office/word/2015/wordml/symex" xmlns:wpg="http://schemas.microsoft.com/office/word/2010/wordprocessingGroup" xmlns:wpi="http://schemas.microsoft.com/office/word/2010/wordprocessingInk" xmlns:wne="http://schemas.microsoft.com/office/word/2006/wordml" xmlns:wps="http://schemas.microsoft.com/office/word/2010/wordprocessingShape" mc:Ignorable="w14 w15 w16se w16cid w16 w16cex w16sdtdh wp14">
   <w:abstractNum w:abstractNumId="0" w15:restartNumberingAfterBreak="0">
     <w:nsid w:val="773F7CBC"/>
     <w:multiLevelType w:val="hybridMultilevel"/>
@@ -7478,21 +7352,6 @@
 </file>
 
 <file path=customXml/item1.xml><?xml version="1.0" encoding="utf-8"?>
-<p:properties xmlns:p="http://schemas.microsoft.com/office/2006/metadata/properties" xmlns:xsi="http://www.w3.org/2001/XMLSchema-instance" xmlns:pc="http://schemas.microsoft.com/office/infopath/2007/PartnerControls">
-  <documentManagement/>
-</p:properties>
-</file>
-
-<file path=customXml/item2.xml><?xml version="1.0" encoding="utf-8"?>
-<?mso-contentType ?>
-<FormTemplates xmlns="http://schemas.microsoft.com/sharepoint/v3/contenttype/forms">
-  <Display>DocumentLibraryForm</Display>
-  <Edit>DocumentLibraryForm</Edit>
-  <New>DocumentLibraryForm</New>
-</FormTemplates>
-</file>
-
-<file path=customXml/item3.xml><?xml version="1.0" encoding="utf-8"?>
 <ct:contentTypeSchema xmlns:ct="http://schemas.microsoft.com/office/2006/metadata/contentType" xmlns:ma="http://schemas.microsoft.com/office/2006/metadata/properties/metaAttributes" ct:_="" ma:_="" ma:contentTypeName="Document" ma:contentTypeID="0x010100B90431BC0474204BA5DF53F8B381F09C" ma:contentTypeVersion="8" ma:contentTypeDescription="Create a new document." ma:contentTypeScope="" ma:versionID="2ae4c9b1c92e448d99eaad234a93189e">
   <xsd:schema xmlns:xsd="http://www.w3.org/2001/XMLSchema" xmlns:xs="http://www.w3.org/2001/XMLSchema" xmlns:p="http://schemas.microsoft.com/office/2006/metadata/properties" xmlns:ns2="f6759040-d046-4ead-920a-51d0beeee03a" targetNamespace="http://schemas.microsoft.com/office/2006/metadata/properties" ma:root="true" ma:fieldsID="2d61319d42214da8ab2d04d352069d46" ns2:_="">
     <xsd:import namespace="f6759040-d046-4ead-920a-51d0beeee03a"/>
@@ -7664,24 +7523,22 @@
 </ct:contentTypeSchema>
 </file>
 
-<file path=customXml/itemProps1.xml><?xml version="1.0" encoding="utf-8"?>
-<ds:datastoreItem xmlns:ds="http://schemas.openxmlformats.org/officeDocument/2006/customXml" ds:itemID="{0D6AC881-E556-4F84-9E57-B4ADB5DC2CEF}">
-  <ds:schemaRefs>
-    <ds:schemaRef ds:uri="http://schemas.microsoft.com/office/2006/metadata/properties"/>
-    <ds:schemaRef ds:uri="http://schemas.microsoft.com/office/infopath/2007/PartnerControls"/>
-  </ds:schemaRefs>
-</ds:datastoreItem>
+<file path=customXml/item2.xml><?xml version="1.0" encoding="utf-8"?>
+<?mso-contentType ?>
+<FormTemplates xmlns="http://schemas.microsoft.com/sharepoint/v3/contenttype/forms">
+  <Display>DocumentLibraryForm</Display>
+  <Edit>DocumentLibraryForm</Edit>
+  <New>DocumentLibraryForm</New>
+</FormTemplates>
 </file>
 
-<file path=customXml/itemProps2.xml><?xml version="1.0" encoding="utf-8"?>
-<ds:datastoreItem xmlns:ds="http://schemas.openxmlformats.org/officeDocument/2006/customXml" ds:itemID="{134ACDC8-446D-4C3C-A159-6074757FFD1F}">
-  <ds:schemaRefs>
-    <ds:schemaRef ds:uri="http://schemas.microsoft.com/sharepoint/v3/contenttype/forms"/>
-  </ds:schemaRefs>
-</ds:datastoreItem>
+<file path=customXml/item3.xml><?xml version="1.0" encoding="utf-8"?>
+<p:properties xmlns:p="http://schemas.microsoft.com/office/2006/metadata/properties" xmlns:xsi="http://www.w3.org/2001/XMLSchema-instance" xmlns:pc="http://schemas.microsoft.com/office/infopath/2007/PartnerControls">
+  <documentManagement/>
+</p:properties>
 </file>
 
-<file path=customXml/itemProps3.xml><?xml version="1.0" encoding="utf-8"?>
+<file path=customXml/itemProps1.xml><?xml version="1.0" encoding="utf-8"?>
 <ds:datastoreItem xmlns:ds="http://schemas.openxmlformats.org/officeDocument/2006/customXml" ds:itemID="{C805ED1E-4D7B-46AE-A626-86AAE66E3AF4}">
   <ds:schemaRefs>
     <ds:schemaRef ds:uri="http://schemas.microsoft.com/office/2006/metadata/contentType"/>
@@ -7697,4 +7554,21 @@
     <ds:schemaRef ds:uri="http://schemas.microsoft.com/internal/obd"/>
   </ds:schemaRefs>
 </ds:datastoreItem>
+</file>
+
+<file path=customXml/itemProps2.xml><?xml version="1.0" encoding="utf-8"?>
+<ds:datastoreItem xmlns:ds="http://schemas.openxmlformats.org/officeDocument/2006/customXml" ds:itemID="{134ACDC8-446D-4C3C-A159-6074757FFD1F}">
+  <ds:schemaRefs>
+    <ds:schemaRef ds:uri="http://schemas.microsoft.com/sharepoint/v3/contenttype/forms"/>
+  </ds:schemaRefs>
+</ds:datastoreItem>
+</file>
+
+<file path=customXml/itemProps3.xml><?xml version="1.0" encoding="utf-8"?>
+<ds:datastoreItem xmlns:ds="http://schemas.openxmlformats.org/officeDocument/2006/customXml" ds:itemID="{0D6AC881-E556-4F84-9E57-B4ADB5DC2CEF}">
+  <ds:schemaRefs>
+    <ds:schemaRef ds:uri="http://schemas.microsoft.com/office/2006/metadata/properties"/>
+    <ds:schemaRef ds:uri="http://schemas.microsoft.com/office/infopath/2007/PartnerControls"/>
+  </ds:schemaRefs>
+</ds:datastoreItem>
 </file>
</xml_diff>